<commit_message>
Påbegynder DCD og SSD - FF - 01
DCD og SSD påbegyndt. Fortsættes i morgen
</commit_message>
<xml_diff>
--- a/02-Requirement/Use Case 1.docx
+++ b/02-Requirement/Use Case 1.docx
@@ -5,59 +5,98 @@
     <w:p>
       <w:pPr>
         <w:pStyle w:val="Titel"/>
-      </w:pPr>
+        <w:rPr>
+          <w:lang w:val="en-US"/>
+        </w:rPr>
+      </w:pPr>
+      <w:r>
+        <w:rPr>
+          <w:lang w:val="en-US"/>
+        </w:rPr>
+        <w:t>Use Case 1</w:t>
+      </w:r>
+    </w:p>
+    <w:p>
+      <w:pPr>
+        <w:pStyle w:val="Overskrift1"/>
+        <w:rPr>
+          <w:lang w:val="en-US"/>
+        </w:rPr>
+      </w:pPr>
+      <w:r>
+        <w:rPr>
+          <w:lang w:val="en-US"/>
+        </w:rPr>
+        <w:t>Casual Use Case</w:t>
+      </w:r>
+    </w:p>
+    <w:p>
+      <w:pPr>
+        <w:rPr>
+          <w:lang w:val="en-US"/>
+        </w:rPr>
+      </w:pPr>
+    </w:p>
+    <w:p>
+      <w:pPr>
+        <w:rPr>
+          <w:lang w:val="en-US"/>
+        </w:rPr>
+      </w:pPr>
+      <w:r>
+        <w:rPr>
+          <w:lang w:val="en-US"/>
+        </w:rPr>
+        <w:t>Ff</w:t>
+      </w:r>
+      <w:r>
+        <w:rPr>
+          <w:lang w:val="en-US"/>
+        </w:rPr>
+        <w:t xml:space="preserve"> </w:t>
+      </w:r>
+      <w:r>
+        <w:rPr>
+          <w:lang w:val="en-US"/>
+        </w:rPr>
+        <w:t xml:space="preserve"> - 01: </w:t>
+      </w:r>
       <w:proofErr w:type="spellStart"/>
       <w:r>
-        <w:t>Use</w:t>
+        <w:rPr>
+          <w:lang w:val="en-US"/>
+        </w:rPr>
+        <w:t>Anmod</w:t>
       </w:r>
       <w:proofErr w:type="spellEnd"/>
       <w:r>
-        <w:t xml:space="preserve"> Case 1</w:t>
-      </w:r>
-    </w:p>
-    <w:p>
-      <w:pPr>
-        <w:pStyle w:val="Overskrift1"/>
-      </w:pPr>
+        <w:rPr>
+          <w:lang w:val="en-US"/>
+        </w:rPr>
+        <w:t xml:space="preserve"> </w:t>
+      </w:r>
       <w:proofErr w:type="spellStart"/>
       <w:r>
-        <w:t>Casual</w:t>
+        <w:rPr>
+          <w:lang w:val="en-US"/>
+        </w:rPr>
+        <w:t>om</w:t>
       </w:r>
       <w:proofErr w:type="spellEnd"/>
       <w:r>
+        <w:rPr>
+          <w:lang w:val="en-US"/>
+        </w:rPr>
         <w:t xml:space="preserve"> </w:t>
       </w:r>
       <w:proofErr w:type="spellStart"/>
       <w:r>
-        <w:t>Use</w:t>
+        <w:rPr>
+          <w:lang w:val="en-US"/>
+        </w:rPr>
+        <w:t>Låneanmodning</w:t>
       </w:r>
       <w:proofErr w:type="spellEnd"/>
-      <w:r>
-        <w:t xml:space="preserve"> Case</w:t>
-      </w:r>
-    </w:p>
-    <w:p/>
-    <w:p>
-      <w:proofErr w:type="spellStart"/>
-      <w:r>
-        <w:t>Ff</w:t>
-      </w:r>
-      <w:proofErr w:type="spellEnd"/>
-      <w:r>
-        <w:t xml:space="preserve"> </w:t>
-      </w:r>
-      <w:r>
-        <w:t xml:space="preserve"> - 01: </w:t>
-      </w:r>
-      <w:r>
-        <w:t>Anmod</w:t>
-      </w:r>
-      <w:r>
-        <w:t xml:space="preserve"> om</w:t>
-      </w:r>
-      <w:r>
-        <w:t xml:space="preserve"> Låneanmodning</w:t>
-      </w:r>
     </w:p>
     <w:p>
       <w:pPr>
@@ -189,48 +228,83 @@
       <w:pPr>
         <w:pStyle w:val="Listeafsnit"/>
       </w:pPr>
-      <w:r>
-        <w:t xml:space="preserve">Sælger anmoder </w:t>
-      </w:r>
-      <w:r>
-        <w:t>om lånetilbud</w:t>
-      </w:r>
     </w:p>
     <w:p>
       <w:pPr>
         <w:pStyle w:val="Listeafsnit"/>
-      </w:pPr>
-      <w:r>
-        <w:t>Systemet forespørger kreditværdighed</w:t>
+        <w:rPr>
+          <w:i/>
+        </w:rPr>
+      </w:pPr>
+      <w:r>
+        <w:rPr>
+          <w:i/>
+        </w:rPr>
+        <w:t>Hvis kunden ikke eksisterer i databasen oprettes kunden med navn, adresse, cpr-nummer, telefonnummer og e-mail.</w:t>
       </w:r>
     </w:p>
     <w:p>
       <w:pPr>
         <w:pStyle w:val="Listeafsnit"/>
-      </w:pPr>
-      <w:r>
-        <w:t>Systemet forespørger rentesats</w:t>
+        <w:rPr>
+          <w:i/>
+        </w:rPr>
+      </w:pPr>
+      <w:r>
+        <w:rPr>
+          <w:i/>
+        </w:rPr>
+        <w:t>Hvis der er kommentarer om tidligere problemer med kunden, afsluttes forløbet.</w:t>
       </w:r>
     </w:p>
     <w:p>
       <w:pPr>
         <w:pStyle w:val="Listeafsnit"/>
-      </w:pPr>
-      <w:r>
-        <w:t>Systemet beregner rentesats</w:t>
+        <w:rPr>
+          <w:i/>
+        </w:rPr>
+      </w:pPr>
+      <w:r>
+        <w:rPr>
+          <w:i/>
+        </w:rPr>
+        <w:t>Hvis kunden får en speciel rabat, angiver sælgeren den nye salgspris.</w:t>
       </w:r>
     </w:p>
     <w:p>
       <w:pPr>
         <w:pStyle w:val="Listeafsnit"/>
-      </w:pPr>
-      <w:r>
-        <w:t>Systemet genererer færdigt lånetilbud</w:t>
+        <w:rPr>
+          <w:i/>
+        </w:rPr>
+      </w:pPr>
+      <w:r>
+        <w:rPr>
+          <w:i/>
+        </w:rPr>
+        <w:t xml:space="preserve">Hvis kundens ønskede </w:t>
+      </w:r>
+      <w:proofErr w:type="spellStart"/>
+      <w:r>
+        <w:rPr>
+          <w:i/>
+        </w:rPr>
+        <w:t>lånesum</w:t>
+      </w:r>
+      <w:proofErr w:type="spellEnd"/>
+      <w:r>
+        <w:rPr>
+          <w:i/>
+        </w:rPr>
+        <w:t xml:space="preserve"> overstiger det sælgeren er autoriseret til at godkende, får sælgeren en notifikation om, at han ikke selv er bemyndiget til at udstede lånet.</w:t>
       </w:r>
     </w:p>
     <w:p>
       <w:pPr>
         <w:pStyle w:val="Listeafsnit"/>
+        <w:rPr>
+          <w:i/>
+        </w:rPr>
       </w:pPr>
     </w:p>
     <w:p>
@@ -240,12 +314,6 @@
           <w:i/>
         </w:rPr>
       </w:pPr>
-      <w:r>
-        <w:rPr>
-          <w:i/>
-        </w:rPr>
-        <w:t>Hvis kunden ikke eksisterer i databasen oprettes kunden med navn, adresse, cpr-nummer, telefonnummer og e-mail.</w:t>
-      </w:r>
     </w:p>
     <w:p>
       <w:pPr>
@@ -254,12 +322,6 @@
           <w:i/>
         </w:rPr>
       </w:pPr>
-      <w:r>
-        <w:rPr>
-          <w:i/>
-        </w:rPr>
-        <w:t>Hvis der er kommentarer om tidligere problemer med kunden, afsluttes forløbet.</w:t>
-      </w:r>
     </w:p>
     <w:p>
       <w:pPr>
@@ -268,12 +330,6 @@
           <w:i/>
         </w:rPr>
       </w:pPr>
-      <w:r>
-        <w:rPr>
-          <w:i/>
-        </w:rPr>
-        <w:t>Hvis kunden får en speciel rabat, angiver sælgeren den nye salgspris.</w:t>
-      </w:r>
     </w:p>
     <w:p>
       <w:pPr>
@@ -282,26 +338,6 @@
           <w:i/>
         </w:rPr>
       </w:pPr>
-      <w:r>
-        <w:rPr>
-          <w:i/>
-        </w:rPr>
-        <w:t xml:space="preserve">Hvis kundens ønskede </w:t>
-      </w:r>
-      <w:proofErr w:type="spellStart"/>
-      <w:r>
-        <w:rPr>
-          <w:i/>
-        </w:rPr>
-        <w:t>lånesum</w:t>
-      </w:r>
-      <w:proofErr w:type="spellEnd"/>
-      <w:r>
-        <w:rPr>
-          <w:i/>
-        </w:rPr>
-        <w:t xml:space="preserve"> overstiger det sælgeren er autoriseret til at godkende, får sælgeren en notifikation om, at han ikke selv er bemyndiget til at udstede lånet.</w:t>
-      </w:r>
     </w:p>
     <w:p>
       <w:pPr>
@@ -310,18 +346,6 @@
           <w:i/>
         </w:rPr>
       </w:pPr>
-      <w:r>
-        <w:rPr>
-          <w:i/>
-        </w:rPr>
-        <w:t xml:space="preserve">Hvis </w:t>
-      </w:r>
-      <w:r>
-        <w:rPr>
-          <w:i/>
-        </w:rPr>
-        <w:t>systemet ikke svare tilbage indenfor 30 sek. opdaterer sælgeren siden.</w:t>
-      </w:r>
     </w:p>
     <w:p>
       <w:pPr>
@@ -330,12 +354,6 @@
           <w:i/>
         </w:rPr>
       </w:pPr>
-      <w:r>
-        <w:rPr>
-          <w:i/>
-        </w:rPr>
-        <w:t>Hvis kunden har kreditværdighed på D el. derunder, afsluttes forløbet.</w:t>
-      </w:r>
     </w:p>
     <w:p>
       <w:pPr>
@@ -431,7 +449,6 @@
         <w:t xml:space="preserve"> Case</w:t>
       </w:r>
     </w:p>
-    <w:p/>
     <w:p>
       <w:pPr>
         <w:rPr>
@@ -1671,27 +1688,27 @@
           <w:color w:val="000000"/>
           <w:lang w:val="en-US" w:eastAsia="da-DK"/>
         </w:rPr>
+        <w:t>Extension:</w:t>
+      </w:r>
+    </w:p>
+    <w:p>
+      <w:pPr>
+        <w:spacing w:after="0" w:line="240" w:lineRule="auto"/>
+        <w:rPr>
+          <w:rFonts w:ascii="Calibri" w:eastAsia="Times New Roman" w:hAnsi="Calibri" w:cs="Times New Roman"/>
+          <w:color w:val="000000"/>
+          <w:lang w:eastAsia="da-DK"/>
+        </w:rPr>
+      </w:pPr>
+      <w:r>
+        <w:rPr>
+          <w:rFonts w:ascii="Calibri" w:eastAsia="Times New Roman" w:hAnsi="Calibri" w:cs="Times New Roman"/>
+          <w:i/>
+          <w:iCs/>
+          <w:color w:val="000000"/>
+          <w:lang w:eastAsia="da-DK"/>
+        </w:rPr>
         <w:lastRenderedPageBreak/>
-        <w:t>Extension:</w:t>
-      </w:r>
-    </w:p>
-    <w:p>
-      <w:pPr>
-        <w:spacing w:after="0" w:line="240" w:lineRule="auto"/>
-        <w:rPr>
-          <w:rFonts w:ascii="Calibri" w:eastAsia="Times New Roman" w:hAnsi="Calibri" w:cs="Times New Roman"/>
-          <w:color w:val="000000"/>
-          <w:lang w:eastAsia="da-DK"/>
-        </w:rPr>
-      </w:pPr>
-      <w:r>
-        <w:rPr>
-          <w:rFonts w:ascii="Calibri" w:eastAsia="Times New Roman" w:hAnsi="Calibri" w:cs="Times New Roman"/>
-          <w:i/>
-          <w:iCs/>
-          <w:color w:val="000000"/>
-          <w:lang w:eastAsia="da-DK"/>
-        </w:rPr>
         <w:t>3a. Hvis kunden ikke eksisterer i databasen</w:t>
       </w:r>
     </w:p>
@@ -5733,6 +5750,7 @@
   </w:num>
   <w:num w:numId="18">
     <w:abstractNumId w:val="22"/>
+    <w:lvlOverride w:ilvl="0"/>
     <w:lvlOverride w:ilvl="1">
       <w:startOverride w:val="1"/>
     </w:lvlOverride>

</xml_diff>

<commit_message>
Opdaterer navn på Use Case
Fra FF til FFS
</commit_message>
<xml_diff>
--- a/02-Requirement/Use Case 1.docx
+++ b/02-Requirement/Use Case 1.docx
@@ -53,6 +53,12 @@
         <w:rPr>
           <w:lang w:val="en-US"/>
         </w:rPr>
+        <w:t>s</w:t>
+      </w:r>
+      <w:r>
+        <w:rPr>
+          <w:lang w:val="en-US"/>
+        </w:rPr>
         <w:t xml:space="preserve"> </w:t>
       </w:r>
       <w:r>
@@ -61,42 +67,24 @@
         </w:rPr>
         <w:t xml:space="preserve"> - 01: </w:t>
       </w:r>
-      <w:proofErr w:type="spellStart"/>
       <w:r>
         <w:rPr>
           <w:lang w:val="en-US"/>
         </w:rPr>
         <w:t>Anmod</w:t>
       </w:r>
-      <w:proofErr w:type="spellEnd"/>
       <w:r>
         <w:rPr>
           <w:lang w:val="en-US"/>
         </w:rPr>
-        <w:t xml:space="preserve"> </w:t>
-      </w:r>
-      <w:proofErr w:type="spellStart"/>
+        <w:t xml:space="preserve"> om</w:t>
+      </w:r>
       <w:r>
         <w:rPr>
           <w:lang w:val="en-US"/>
         </w:rPr>
-        <w:t>om</w:t>
-      </w:r>
-      <w:proofErr w:type="spellEnd"/>
-      <w:r>
-        <w:rPr>
-          <w:lang w:val="en-US"/>
-        </w:rPr>
-        <w:t xml:space="preserve"> </w:t>
-      </w:r>
-      <w:proofErr w:type="spellStart"/>
-      <w:r>
-        <w:rPr>
-          <w:lang w:val="en-US"/>
-        </w:rPr>
-        <w:t>Låneanmodning</w:t>
-      </w:r>
-      <w:proofErr w:type="spellEnd"/>
+        <w:t xml:space="preserve"> Låneanmodning</w:t>
+      </w:r>
     </w:p>
     <w:p>
       <w:pPr>
@@ -282,21 +270,7 @@
         <w:rPr>
           <w:i/>
         </w:rPr>
-        <w:t xml:space="preserve">Hvis kundens ønskede </w:t>
-      </w:r>
-      <w:proofErr w:type="spellStart"/>
-      <w:r>
-        <w:rPr>
-          <w:i/>
-        </w:rPr>
-        <w:t>lånesum</w:t>
-      </w:r>
-      <w:proofErr w:type="spellEnd"/>
-      <w:r>
-        <w:rPr>
-          <w:i/>
-        </w:rPr>
-        <w:t xml:space="preserve"> overstiger det sælgeren er autoriseret til at godkende, får sælgeren en notifikation om, at han ikke selv er bemyndiget til at udstede lånet.</w:t>
+        <w:t>Hvis kundens ønskede lånesum overstiger det sælgeren er autoriseret til at godkende, får sælgeren en notifikation om, at han ikke selv er bemyndiget til at udstede lånet.</w:t>
       </w:r>
     </w:p>
     <w:p>
@@ -423,30 +397,9 @@
       <w:pPr>
         <w:pStyle w:val="Overskrift1"/>
       </w:pPr>
-      <w:proofErr w:type="spellStart"/>
       <w:r>
         <w:lastRenderedPageBreak/>
-        <w:t>Fully</w:t>
-      </w:r>
-      <w:proofErr w:type="spellEnd"/>
-      <w:r>
-        <w:t xml:space="preserve"> </w:t>
-      </w:r>
-      <w:proofErr w:type="spellStart"/>
-      <w:r>
-        <w:t>Dressed</w:t>
-      </w:r>
-      <w:proofErr w:type="spellEnd"/>
-      <w:r>
-        <w:t xml:space="preserve"> </w:t>
-      </w:r>
-      <w:proofErr w:type="spellStart"/>
-      <w:r>
-        <w:t>Use</w:t>
-      </w:r>
-      <w:proofErr w:type="spellEnd"/>
-      <w:r>
-        <w:t xml:space="preserve"> Case</w:t>
+        <w:t>Fully Dressed Use Case</w:t>
       </w:r>
     </w:p>
     <w:p>
@@ -455,18 +408,22 @@
           <w:b/>
         </w:rPr>
       </w:pPr>
-      <w:proofErr w:type="spellStart"/>
       <w:r>
         <w:rPr>
           <w:b/>
         </w:rPr>
         <w:t>Ff</w:t>
       </w:r>
-      <w:proofErr w:type="spellEnd"/>
       <w:r>
         <w:rPr>
           <w:b/>
         </w:rPr>
+        <w:t>s</w:t>
+      </w:r>
+      <w:r>
+        <w:rPr>
+          <w:b/>
+        </w:rPr>
         <w:t xml:space="preserve"> - 01: Anmod om Lånetilbud</w:t>
       </w:r>
       <w:r>
@@ -488,7 +445,6 @@
           <w:lang w:eastAsia="da-DK"/>
         </w:rPr>
       </w:pPr>
-      <w:proofErr w:type="spellStart"/>
       <w:r>
         <w:rPr>
           <w:rFonts w:ascii="Calibri" w:eastAsia="Times New Roman" w:hAnsi="Calibri" w:cs="Times New Roman"/>
@@ -497,9 +453,44 @@
           <w:color w:val="000000"/>
           <w:lang w:eastAsia="da-DK"/>
         </w:rPr>
-        <w:t>Scope</w:t>
-      </w:r>
-      <w:proofErr w:type="spellEnd"/>
+        <w:t xml:space="preserve">Scope: </w:t>
+      </w:r>
+      <w:r>
+        <w:rPr>
+          <w:rFonts w:ascii="Calibri" w:eastAsia="Times New Roman" w:hAnsi="Calibri" w:cs="Times New Roman"/>
+          <w:color w:val="000000"/>
+          <w:lang w:eastAsia="da-DK"/>
+        </w:rPr>
+        <w:t>FerrariFinansSystem</w:t>
+      </w:r>
+    </w:p>
+    <w:p>
+      <w:pPr>
+        <w:spacing w:after="0" w:line="240" w:lineRule="auto"/>
+        <w:rPr>
+          <w:rFonts w:ascii="Calibri" w:eastAsia="Times New Roman" w:hAnsi="Calibri" w:cs="Times New Roman"/>
+          <w:color w:val="000000"/>
+          <w:lang w:eastAsia="da-DK"/>
+        </w:rPr>
+      </w:pPr>
+      <w:r>
+        <w:rPr>
+          <w:rFonts w:ascii="Calibri" w:eastAsia="Times New Roman" w:hAnsi="Calibri" w:cs="Times New Roman"/>
+          <w:color w:val="000000"/>
+          <w:lang w:eastAsia="da-DK"/>
+        </w:rPr>
+        <w:t> </w:t>
+      </w:r>
+    </w:p>
+    <w:p>
+      <w:pPr>
+        <w:spacing w:after="0" w:line="240" w:lineRule="auto"/>
+        <w:rPr>
+          <w:rFonts w:ascii="Calibri" w:eastAsia="Times New Roman" w:hAnsi="Calibri" w:cs="Times New Roman"/>
+          <w:color w:val="000000"/>
+          <w:lang w:eastAsia="da-DK"/>
+        </w:rPr>
+      </w:pPr>
       <w:r>
         <w:rPr>
           <w:rFonts w:ascii="Calibri" w:eastAsia="Times New Roman" w:hAnsi="Calibri" w:cs="Times New Roman"/>
@@ -508,18 +499,16 @@
           <w:color w:val="000000"/>
           <w:lang w:eastAsia="da-DK"/>
         </w:rPr>
-        <w:t xml:space="preserve">: </w:t>
-      </w:r>
-      <w:proofErr w:type="spellStart"/>
-      <w:r>
-        <w:rPr>
-          <w:rFonts w:ascii="Calibri" w:eastAsia="Times New Roman" w:hAnsi="Calibri" w:cs="Times New Roman"/>
-          <w:color w:val="000000"/>
-          <w:lang w:eastAsia="da-DK"/>
-        </w:rPr>
-        <w:t>FerrariFinansSystem</w:t>
-      </w:r>
-      <w:proofErr w:type="spellEnd"/>
+        <w:t xml:space="preserve">Level: </w:t>
+      </w:r>
+      <w:r>
+        <w:rPr>
+          <w:rFonts w:ascii="Calibri" w:eastAsia="Times New Roman" w:hAnsi="Calibri" w:cs="Times New Roman"/>
+          <w:color w:val="000000"/>
+          <w:lang w:eastAsia="da-DK"/>
+        </w:rPr>
+        <w:t>User Goal</w:t>
+      </w:r>
     </w:p>
     <w:p>
       <w:pPr>
@@ -545,156 +534,64 @@
         <w:rPr>
           <w:rFonts w:ascii="Calibri" w:eastAsia="Times New Roman" w:hAnsi="Calibri" w:cs="Times New Roman"/>
           <w:color w:val="000000"/>
-          <w:lang w:eastAsia="da-DK"/>
-        </w:rPr>
-      </w:pPr>
-      <w:proofErr w:type="spellStart"/>
+          <w:lang w:val="en-US" w:eastAsia="da-DK"/>
+        </w:rPr>
+      </w:pPr>
       <w:r>
         <w:rPr>
           <w:rFonts w:ascii="Calibri" w:eastAsia="Times New Roman" w:hAnsi="Calibri" w:cs="Times New Roman"/>
           <w:b/>
           <w:bCs/>
           <w:color w:val="000000"/>
-          <w:lang w:eastAsia="da-DK"/>
-        </w:rPr>
-        <w:t>Level</w:t>
-      </w:r>
-      <w:proofErr w:type="spellEnd"/>
+          <w:lang w:val="en-US" w:eastAsia="da-DK"/>
+        </w:rPr>
+        <w:t xml:space="preserve">Primary Actor: </w:t>
+      </w:r>
+      <w:r>
+        <w:rPr>
+          <w:rFonts w:ascii="Calibri" w:eastAsia="Times New Roman" w:hAnsi="Calibri" w:cs="Times New Roman"/>
+          <w:color w:val="000000"/>
+          <w:lang w:val="en-US" w:eastAsia="da-DK"/>
+        </w:rPr>
+        <w:t>Sælger</w:t>
+      </w:r>
+    </w:p>
+    <w:p>
+      <w:pPr>
+        <w:spacing w:after="0" w:line="240" w:lineRule="auto"/>
+        <w:rPr>
+          <w:rFonts w:ascii="Calibri" w:eastAsia="Times New Roman" w:hAnsi="Calibri" w:cs="Times New Roman"/>
+          <w:color w:val="000000"/>
+          <w:lang w:val="en-US" w:eastAsia="da-DK"/>
+        </w:rPr>
+      </w:pPr>
+      <w:r>
+        <w:rPr>
+          <w:rFonts w:ascii="Calibri" w:eastAsia="Times New Roman" w:hAnsi="Calibri" w:cs="Times New Roman"/>
+          <w:color w:val="000000"/>
+          <w:lang w:val="en-US" w:eastAsia="da-DK"/>
+        </w:rPr>
+        <w:t> </w:t>
+      </w:r>
+    </w:p>
+    <w:p>
+      <w:pPr>
+        <w:spacing w:after="0" w:line="240" w:lineRule="auto"/>
+        <w:rPr>
+          <w:rFonts w:ascii="Calibri" w:eastAsia="Times New Roman" w:hAnsi="Calibri" w:cs="Times New Roman"/>
+          <w:color w:val="000000"/>
+          <w:lang w:val="en-US" w:eastAsia="da-DK"/>
+        </w:rPr>
+      </w:pPr>
       <w:r>
         <w:rPr>
           <w:rFonts w:ascii="Calibri" w:eastAsia="Times New Roman" w:hAnsi="Calibri" w:cs="Times New Roman"/>
           <w:b/>
           <w:bCs/>
           <w:color w:val="000000"/>
-          <w:lang w:eastAsia="da-DK"/>
-        </w:rPr>
-        <w:t xml:space="preserve">: </w:t>
-      </w:r>
-      <w:proofErr w:type="spellStart"/>
-      <w:r>
-        <w:rPr>
-          <w:rFonts w:ascii="Calibri" w:eastAsia="Times New Roman" w:hAnsi="Calibri" w:cs="Times New Roman"/>
-          <w:color w:val="000000"/>
-          <w:lang w:eastAsia="da-DK"/>
-        </w:rPr>
-        <w:t>User</w:t>
-      </w:r>
-      <w:proofErr w:type="spellEnd"/>
-      <w:r>
-        <w:rPr>
-          <w:rFonts w:ascii="Calibri" w:eastAsia="Times New Roman" w:hAnsi="Calibri" w:cs="Times New Roman"/>
-          <w:color w:val="000000"/>
-          <w:lang w:eastAsia="da-DK"/>
-        </w:rPr>
-        <w:t xml:space="preserve"> </w:t>
-      </w:r>
-      <w:proofErr w:type="spellStart"/>
-      <w:r>
-        <w:rPr>
-          <w:rFonts w:ascii="Calibri" w:eastAsia="Times New Roman" w:hAnsi="Calibri" w:cs="Times New Roman"/>
-          <w:color w:val="000000"/>
-          <w:lang w:eastAsia="da-DK"/>
-        </w:rPr>
-        <w:t>Goal</w:t>
-      </w:r>
-      <w:proofErr w:type="spellEnd"/>
-    </w:p>
-    <w:p>
-      <w:pPr>
-        <w:spacing w:after="0" w:line="240" w:lineRule="auto"/>
-        <w:rPr>
-          <w:rFonts w:ascii="Calibri" w:eastAsia="Times New Roman" w:hAnsi="Calibri" w:cs="Times New Roman"/>
-          <w:color w:val="000000"/>
-          <w:lang w:eastAsia="da-DK"/>
-        </w:rPr>
-      </w:pPr>
-      <w:r>
-        <w:rPr>
-          <w:rFonts w:ascii="Calibri" w:eastAsia="Times New Roman" w:hAnsi="Calibri" w:cs="Times New Roman"/>
-          <w:color w:val="000000"/>
-          <w:lang w:eastAsia="da-DK"/>
-        </w:rPr>
-        <w:t> </w:t>
-      </w:r>
-    </w:p>
-    <w:p>
-      <w:pPr>
-        <w:spacing w:after="0" w:line="240" w:lineRule="auto"/>
-        <w:rPr>
-          <w:rFonts w:ascii="Calibri" w:eastAsia="Times New Roman" w:hAnsi="Calibri" w:cs="Times New Roman"/>
-          <w:color w:val="000000"/>
           <w:lang w:val="en-US" w:eastAsia="da-DK"/>
         </w:rPr>
-      </w:pPr>
-      <w:r>
-        <w:rPr>
-          <w:rFonts w:ascii="Calibri" w:eastAsia="Times New Roman" w:hAnsi="Calibri" w:cs="Times New Roman"/>
-          <w:b/>
-          <w:bCs/>
-          <w:color w:val="000000"/>
-          <w:lang w:val="en-US" w:eastAsia="da-DK"/>
-        </w:rPr>
-        <w:t xml:space="preserve">Primary Actor: </w:t>
-      </w:r>
-      <w:proofErr w:type="spellStart"/>
-      <w:r>
-        <w:rPr>
-          <w:rFonts w:ascii="Calibri" w:eastAsia="Times New Roman" w:hAnsi="Calibri" w:cs="Times New Roman"/>
-          <w:color w:val="000000"/>
-          <w:lang w:val="en-US" w:eastAsia="da-DK"/>
-        </w:rPr>
-        <w:t>Sælger</w:t>
-      </w:r>
-      <w:proofErr w:type="spellEnd"/>
-    </w:p>
-    <w:p>
-      <w:pPr>
-        <w:spacing w:after="0" w:line="240" w:lineRule="auto"/>
-        <w:rPr>
-          <w:rFonts w:ascii="Calibri" w:eastAsia="Times New Roman" w:hAnsi="Calibri" w:cs="Times New Roman"/>
-          <w:color w:val="000000"/>
-          <w:lang w:val="en-US" w:eastAsia="da-DK"/>
-        </w:rPr>
-      </w:pPr>
-      <w:r>
-        <w:rPr>
-          <w:rFonts w:ascii="Calibri" w:eastAsia="Times New Roman" w:hAnsi="Calibri" w:cs="Times New Roman"/>
-          <w:color w:val="000000"/>
-          <w:lang w:val="en-US" w:eastAsia="da-DK"/>
-        </w:rPr>
-        <w:t> </w:t>
-      </w:r>
-    </w:p>
-    <w:p>
-      <w:pPr>
-        <w:spacing w:after="0" w:line="240" w:lineRule="auto"/>
-        <w:rPr>
-          <w:rFonts w:ascii="Calibri" w:eastAsia="Times New Roman" w:hAnsi="Calibri" w:cs="Times New Roman"/>
-          <w:color w:val="000000"/>
-          <w:lang w:val="en-US" w:eastAsia="da-DK"/>
-        </w:rPr>
-      </w:pPr>
-      <w:proofErr w:type="spellStart"/>
-      <w:r>
-        <w:rPr>
-          <w:rFonts w:ascii="Calibri" w:eastAsia="Times New Roman" w:hAnsi="Calibri" w:cs="Times New Roman"/>
-          <w:b/>
-          <w:bCs/>
-          <w:color w:val="000000"/>
-          <w:lang w:val="en-US" w:eastAsia="da-DK"/>
-        </w:rPr>
-        <w:t>Stackholders</w:t>
-      </w:r>
-      <w:proofErr w:type="spellEnd"/>
-      <w:r>
-        <w:rPr>
-          <w:rFonts w:ascii="Calibri" w:eastAsia="Times New Roman" w:hAnsi="Calibri" w:cs="Times New Roman"/>
-          <w:b/>
-          <w:bCs/>
-          <w:color w:val="000000"/>
-          <w:lang w:val="en-US" w:eastAsia="da-DK"/>
-        </w:rPr>
-        <w:t xml:space="preserve"> and interests</w:t>
+        <w:t>Stackholders and interests</w:t>
       </w:r>
     </w:p>
     <w:p>
@@ -1134,7 +1031,6 @@
           <w:lang w:eastAsia="da-DK"/>
         </w:rPr>
       </w:pPr>
-      <w:proofErr w:type="spellStart"/>
       <w:r>
         <w:rPr>
           <w:rFonts w:ascii="Calibri" w:eastAsia="Times New Roman" w:hAnsi="Calibri" w:cs="Times New Roman"/>
@@ -1145,7 +1041,6 @@
         </w:rPr>
         <w:t>Pre-conditions</w:t>
       </w:r>
-      <w:proofErr w:type="spellEnd"/>
       <w:r>
         <w:rPr>
           <w:rFonts w:ascii="Calibri" w:eastAsia="Times New Roman" w:hAnsi="Calibri" w:cs="Times New Roman"/>
@@ -1213,7 +1108,6 @@
           <w:lang w:eastAsia="da-DK"/>
         </w:rPr>
       </w:pPr>
-      <w:proofErr w:type="spellStart"/>
       <w:r>
         <w:rPr>
           <w:rFonts w:ascii="Calibri" w:eastAsia="Times New Roman" w:hAnsi="Calibri" w:cs="Times New Roman"/>
@@ -1222,21 +1116,59 @@
           <w:color w:val="000000"/>
           <w:lang w:eastAsia="da-DK"/>
         </w:rPr>
-        <w:t>Success</w:t>
-      </w:r>
-      <w:proofErr w:type="spellEnd"/>
+        <w:t xml:space="preserve">Success Guarantee </w:t>
+      </w:r>
       <w:r>
         <w:rPr>
           <w:rFonts w:ascii="Calibri" w:eastAsia="Times New Roman" w:hAnsi="Calibri" w:cs="Times New Roman"/>
           <w:b/>
           <w:bCs/>
-          <w:color w:val="000000"/>
-          <w:lang w:eastAsia="da-DK"/>
-        </w:rPr>
-        <w:t xml:space="preserve"> </w:t>
-      </w:r>
-      <w:proofErr w:type="spellStart"/>
-      <w:r>
+          <w:i/>
+          <w:iCs/>
+          <w:color w:val="000000"/>
+          <w:lang w:eastAsia="da-DK"/>
+        </w:rPr>
+        <w:t>(post-condition)</w:t>
+      </w:r>
+      <w:r>
+        <w:rPr>
+          <w:rFonts w:ascii="Calibri" w:eastAsia="Times New Roman" w:hAnsi="Calibri" w:cs="Times New Roman"/>
+          <w:color w:val="000000"/>
+          <w:lang w:eastAsia="da-DK"/>
+        </w:rPr>
+        <w:t xml:space="preserve">: </w:t>
+      </w:r>
+      <w:r>
+        <w:rPr>
+          <w:rFonts w:ascii="Calibri" w:eastAsia="Times New Roman" w:hAnsi="Calibri" w:cs="Times New Roman"/>
+          <w:i/>
+          <w:color w:val="000000"/>
+          <w:lang w:eastAsia="da-DK"/>
+        </w:rPr>
+        <w:t>Der er genereret et korrekt lånetilbud til kunden.</w:t>
+      </w:r>
+    </w:p>
+    <w:p>
+      <w:pPr>
+        <w:spacing w:after="0" w:line="240" w:lineRule="auto"/>
+        <w:rPr>
+          <w:rFonts w:ascii="Calibri" w:eastAsia="Times New Roman" w:hAnsi="Calibri" w:cs="Times New Roman"/>
+          <w:color w:val="000000"/>
+          <w:lang w:eastAsia="da-DK"/>
+        </w:rPr>
+      </w:pPr>
+      <w:r>
+        <w:rPr>
+          <w:rFonts w:ascii="Calibri" w:eastAsia="Times New Roman" w:hAnsi="Calibri" w:cs="Times New Roman"/>
+          <w:color w:val="000000"/>
+          <w:lang w:eastAsia="da-DK"/>
+        </w:rPr>
+        <w:t> </w:t>
+      </w:r>
+    </w:p>
+    <w:p>
+      <w:pPr>
+        <w:spacing w:after="0" w:line="240" w:lineRule="auto"/>
         <w:rPr>
           <w:rFonts w:ascii="Calibri" w:eastAsia="Times New Roman" w:hAnsi="Calibri" w:cs="Times New Roman"/>
           <w:b/>
@@ -1244,9 +1176,7 @@
           <w:color w:val="000000"/>
           <w:lang w:eastAsia="da-DK"/>
         </w:rPr>
-        <w:t>Guarantee</w:t>
-      </w:r>
-      <w:proofErr w:type="spellEnd"/>
+      </w:pPr>
       <w:r>
         <w:rPr>
           <w:rFonts w:ascii="Calibri" w:eastAsia="Times New Roman" w:hAnsi="Calibri" w:cs="Times New Roman"/>
@@ -1255,124 +1185,7 @@
           <w:color w:val="000000"/>
           <w:lang w:eastAsia="da-DK"/>
         </w:rPr>
-        <w:t xml:space="preserve"> </w:t>
-      </w:r>
-      <w:r>
-        <w:rPr>
-          <w:rFonts w:ascii="Calibri" w:eastAsia="Times New Roman" w:hAnsi="Calibri" w:cs="Times New Roman"/>
-          <w:b/>
-          <w:bCs/>
-          <w:i/>
-          <w:iCs/>
-          <w:color w:val="000000"/>
-          <w:lang w:eastAsia="da-DK"/>
-        </w:rPr>
-        <w:t>(</w:t>
-      </w:r>
-      <w:proofErr w:type="spellStart"/>
-      <w:r>
-        <w:rPr>
-          <w:rFonts w:ascii="Calibri" w:eastAsia="Times New Roman" w:hAnsi="Calibri" w:cs="Times New Roman"/>
-          <w:b/>
-          <w:bCs/>
-          <w:i/>
-          <w:iCs/>
-          <w:color w:val="000000"/>
-          <w:lang w:eastAsia="da-DK"/>
-        </w:rPr>
-        <w:t>post-condition</w:t>
-      </w:r>
-      <w:proofErr w:type="spellEnd"/>
-      <w:r>
-        <w:rPr>
-          <w:rFonts w:ascii="Calibri" w:eastAsia="Times New Roman" w:hAnsi="Calibri" w:cs="Times New Roman"/>
-          <w:b/>
-          <w:bCs/>
-          <w:i/>
-          <w:iCs/>
-          <w:color w:val="000000"/>
-          <w:lang w:eastAsia="da-DK"/>
-        </w:rPr>
-        <w:t>)</w:t>
-      </w:r>
-      <w:r>
-        <w:rPr>
-          <w:rFonts w:ascii="Calibri" w:eastAsia="Times New Roman" w:hAnsi="Calibri" w:cs="Times New Roman"/>
-          <w:color w:val="000000"/>
-          <w:lang w:eastAsia="da-DK"/>
-        </w:rPr>
-        <w:t xml:space="preserve">: </w:t>
-      </w:r>
-      <w:r>
-        <w:rPr>
-          <w:rFonts w:ascii="Calibri" w:eastAsia="Times New Roman" w:hAnsi="Calibri" w:cs="Times New Roman"/>
-          <w:i/>
-          <w:color w:val="000000"/>
-          <w:lang w:eastAsia="da-DK"/>
-        </w:rPr>
-        <w:t>Der er genereret et korrekt lånetilbud til kunden.</w:t>
-      </w:r>
-    </w:p>
-    <w:p>
-      <w:pPr>
-        <w:spacing w:after="0" w:line="240" w:lineRule="auto"/>
-        <w:rPr>
-          <w:rFonts w:ascii="Calibri" w:eastAsia="Times New Roman" w:hAnsi="Calibri" w:cs="Times New Roman"/>
-          <w:color w:val="000000"/>
-          <w:lang w:eastAsia="da-DK"/>
-        </w:rPr>
-      </w:pPr>
-      <w:r>
-        <w:rPr>
-          <w:rFonts w:ascii="Calibri" w:eastAsia="Times New Roman" w:hAnsi="Calibri" w:cs="Times New Roman"/>
-          <w:color w:val="000000"/>
-          <w:lang w:eastAsia="da-DK"/>
-        </w:rPr>
-        <w:t> </w:t>
-      </w:r>
-    </w:p>
-    <w:p>
-      <w:pPr>
-        <w:spacing w:after="0" w:line="240" w:lineRule="auto"/>
-        <w:rPr>
-          <w:rFonts w:ascii="Calibri" w:eastAsia="Times New Roman" w:hAnsi="Calibri" w:cs="Times New Roman"/>
-          <w:b/>
-          <w:bCs/>
-          <w:color w:val="000000"/>
-          <w:lang w:eastAsia="da-DK"/>
-        </w:rPr>
-      </w:pPr>
-      <w:r>
-        <w:rPr>
-          <w:rFonts w:ascii="Calibri" w:eastAsia="Times New Roman" w:hAnsi="Calibri" w:cs="Times New Roman"/>
-          <w:b/>
-          <w:bCs/>
-          <w:color w:val="000000"/>
-          <w:lang w:eastAsia="da-DK"/>
-        </w:rPr>
-        <w:t xml:space="preserve">Main </w:t>
-      </w:r>
-      <w:proofErr w:type="spellStart"/>
-      <w:r>
-        <w:rPr>
-          <w:rFonts w:ascii="Calibri" w:eastAsia="Times New Roman" w:hAnsi="Calibri" w:cs="Times New Roman"/>
-          <w:b/>
-          <w:bCs/>
-          <w:color w:val="000000"/>
-          <w:lang w:eastAsia="da-DK"/>
-        </w:rPr>
-        <w:t>Success</w:t>
-      </w:r>
-      <w:proofErr w:type="spellEnd"/>
-      <w:r>
-        <w:rPr>
-          <w:rFonts w:ascii="Calibri" w:eastAsia="Times New Roman" w:hAnsi="Calibri" w:cs="Times New Roman"/>
-          <w:b/>
-          <w:bCs/>
-          <w:color w:val="000000"/>
-          <w:lang w:eastAsia="da-DK"/>
-        </w:rPr>
-        <w:t xml:space="preserve"> Scenario: </w:t>
+        <w:t xml:space="preserve">Main Success Scenario: </w:t>
       </w:r>
     </w:p>
     <w:p>
@@ -1676,18 +1489,31 @@
         <w:spacing w:after="0" w:line="240" w:lineRule="auto"/>
         <w:rPr>
           <w:rFonts w:ascii="Calibri" w:eastAsia="Times New Roman" w:hAnsi="Calibri" w:cs="Times New Roman"/>
-          <w:color w:val="000000"/>
-          <w:lang w:val="en-US" w:eastAsia="da-DK"/>
-        </w:rPr>
-      </w:pPr>
-      <w:r>
-        <w:rPr>
-          <w:rFonts w:ascii="Calibri" w:eastAsia="Times New Roman" w:hAnsi="Calibri" w:cs="Times New Roman"/>
           <w:b/>
           <w:bCs/>
           <w:color w:val="000000"/>
           <w:lang w:val="en-US" w:eastAsia="da-DK"/>
         </w:rPr>
+      </w:pPr>
+    </w:p>
+    <w:p>
+      <w:pPr>
+        <w:spacing w:after="0" w:line="240" w:lineRule="auto"/>
+        <w:rPr>
+          <w:rFonts w:ascii="Calibri" w:eastAsia="Times New Roman" w:hAnsi="Calibri" w:cs="Times New Roman"/>
+          <w:color w:val="000000"/>
+          <w:lang w:val="en-US" w:eastAsia="da-DK"/>
+        </w:rPr>
+      </w:pPr>
+      <w:r>
+        <w:rPr>
+          <w:rFonts w:ascii="Calibri" w:eastAsia="Times New Roman" w:hAnsi="Calibri" w:cs="Times New Roman"/>
+          <w:b/>
+          <w:bCs/>
+          <w:color w:val="000000"/>
+          <w:lang w:val="en-US" w:eastAsia="da-DK"/>
+        </w:rPr>
+        <w:lastRenderedPageBreak/>
         <w:t>Extension:</w:t>
       </w:r>
     </w:p>
@@ -1708,7 +1534,6 @@
           <w:color w:val="000000"/>
           <w:lang w:eastAsia="da-DK"/>
         </w:rPr>
-        <w:lastRenderedPageBreak/>
         <w:t>3a. Hvis kunden ikke eksisterer i databasen</w:t>
       </w:r>
     </w:p>
@@ -1994,29 +1819,7 @@
           <w:color w:val="000000"/>
           <w:lang w:eastAsia="da-DK"/>
         </w:rPr>
-        <w:t xml:space="preserve">6a. Hvis kundens ønskede </w:t>
-      </w:r>
-      <w:proofErr w:type="spellStart"/>
-      <w:r>
-        <w:rPr>
-          <w:rFonts w:ascii="Calibri" w:eastAsia="Times New Roman" w:hAnsi="Calibri" w:cs="Times New Roman"/>
-          <w:i/>
-          <w:iCs/>
-          <w:color w:val="000000"/>
-          <w:lang w:eastAsia="da-DK"/>
-        </w:rPr>
-        <w:t>lånesum</w:t>
-      </w:r>
-      <w:proofErr w:type="spellEnd"/>
-      <w:r>
-        <w:rPr>
-          <w:rFonts w:ascii="Calibri" w:eastAsia="Times New Roman" w:hAnsi="Calibri" w:cs="Times New Roman"/>
-          <w:i/>
-          <w:iCs/>
-          <w:color w:val="000000"/>
-          <w:lang w:eastAsia="da-DK"/>
-        </w:rPr>
-        <w:t xml:space="preserve"> overstiger det sælgeren er autoriseret til at godkende, får sælgeren en   notifikation om, at han ikke selv er bemyndiget til at udstede lånet.</w:t>
+        <w:t>6a. Hvis kundens ønskede lånesum overstiger det sælgeren er autoriseret til at godkende, får sælgeren en   notifikation om, at han ikke selv er bemyndiget til at udstede lånet.</w:t>
       </w:r>
     </w:p>
     <w:p>
@@ -2477,23 +2280,13 @@
           <w:lang w:val="en-US" w:eastAsia="da-DK"/>
         </w:rPr>
       </w:pPr>
-      <w:proofErr w:type="spellStart"/>
       <w:r>
         <w:rPr>
           <w:rFonts w:ascii="Calibri" w:eastAsia="Times New Roman" w:hAnsi="Calibri" w:cs="Times New Roman"/>
           <w:color w:val="000000"/>
           <w:lang w:val="en-US" w:eastAsia="da-DK"/>
         </w:rPr>
-        <w:t>Ingen</w:t>
-      </w:r>
-      <w:proofErr w:type="spellEnd"/>
-      <w:r>
-        <w:rPr>
-          <w:rFonts w:ascii="Calibri" w:eastAsia="Times New Roman" w:hAnsi="Calibri" w:cs="Times New Roman"/>
-          <w:color w:val="000000"/>
-          <w:lang w:val="en-US" w:eastAsia="da-DK"/>
-        </w:rPr>
-        <w:t xml:space="preserve"> </w:t>
+        <w:t xml:space="preserve">Ingen </w:t>
       </w:r>
     </w:p>
     <w:p>
@@ -2550,23 +2343,13 @@
           <w:lang w:eastAsia="da-DK"/>
         </w:rPr>
       </w:pPr>
-      <w:proofErr w:type="spellStart"/>
-      <w:r>
-        <w:rPr>
-          <w:rFonts w:ascii="Calibri" w:eastAsia="Times New Roman" w:hAnsi="Calibri" w:cs="Times New Roman"/>
-          <w:color w:val="000000"/>
-          <w:lang w:eastAsia="da-DK"/>
-        </w:rPr>
-        <w:t>Use</w:t>
-      </w:r>
-      <w:proofErr w:type="spellEnd"/>
-      <w:r>
-        <w:rPr>
-          <w:rFonts w:ascii="Calibri" w:eastAsia="Times New Roman" w:hAnsi="Calibri" w:cs="Times New Roman"/>
-          <w:color w:val="000000"/>
-          <w:lang w:eastAsia="da-DK"/>
-        </w:rPr>
-        <w:t xml:space="preserve"> Casen udfør</w:t>
+      <w:r>
+        <w:rPr>
+          <w:rFonts w:ascii="Calibri" w:eastAsia="Times New Roman" w:hAnsi="Calibri" w:cs="Times New Roman"/>
+          <w:color w:val="000000"/>
+          <w:lang w:eastAsia="da-DK"/>
+        </w:rPr>
+        <w:t>Use Casen udfør</w:t>
       </w:r>
       <w:r>
         <w:rPr>

</xml_diff>

<commit_message>
Opdatering af Use Case 1 og 2
</commit_message>
<xml_diff>
--- a/02-Requirement/Use Case 1.docx
+++ b/02-Requirement/Use Case 1.docx
@@ -1,6 +1,6 @@
 
 <file path=word/document.xml><?xml version="1.0" encoding="utf-8"?>
-<w:document xmlns:ve="http://schemas.openxmlformats.org/markup-compatibility/2006" xmlns:o="urn:schemas-microsoft-com:office:office" xmlns:r="http://schemas.openxmlformats.org/officeDocument/2006/relationships" xmlns:m="http://schemas.openxmlformats.org/officeDocument/2006/math" xmlns:v="urn:schemas-microsoft-com:vml" xmlns:wp="http://schemas.openxmlformats.org/drawingml/2006/wordprocessingDrawing" xmlns:w10="urn:schemas-microsoft-com:office:word" xmlns:w="http://schemas.openxmlformats.org/wordprocessingml/2006/main" xmlns:wne="http://schemas.microsoft.com/office/word/2006/wordml">
+<w:document xmlns:wpc="http://schemas.microsoft.com/office/word/2010/wordprocessingCanvas" xmlns:mc="http://schemas.openxmlformats.org/markup-compatibility/2006" xmlns:o="urn:schemas-microsoft-com:office:office" xmlns:r="http://schemas.openxmlformats.org/officeDocument/2006/relationships" xmlns:m="http://schemas.openxmlformats.org/officeDocument/2006/math" xmlns:v="urn:schemas-microsoft-com:vml" xmlns:wp14="http://schemas.microsoft.com/office/word/2010/wordprocessingDrawing" xmlns:wp="http://schemas.openxmlformats.org/drawingml/2006/wordprocessingDrawing" xmlns:w10="urn:schemas-microsoft-com:office:word" xmlns:w="http://schemas.openxmlformats.org/wordprocessingml/2006/main" xmlns:w14="http://schemas.microsoft.com/office/word/2010/wordml" xmlns:w15="http://schemas.microsoft.com/office/word/2012/wordml" xmlns:wpg="http://schemas.microsoft.com/office/word/2010/wordprocessingGroup" xmlns:wpi="http://schemas.microsoft.com/office/word/2010/wordprocessingInk" xmlns:wne="http://schemas.microsoft.com/office/word/2006/wordml" xmlns:wps="http://schemas.microsoft.com/office/word/2010/wordprocessingShape" mc:Ignorable="w14 w15 wp14">
   <w:body>
     <w:p>
       <w:pPr>
@@ -1209,7 +1209,15 @@
           <w:color w:val="000000"/>
           <w:lang w:eastAsia="da-DK"/>
         </w:rPr>
-        <w:t>Sælgeren anmoder systemet om at oprette et nyt lånetilbud</w:t>
+        <w:t>Sælgeren anmoder systemet om at oprette et nyt låne</w:t>
+      </w:r>
+      <w:r>
+        <w:rPr>
+          <w:rFonts w:ascii="Calibri" w:eastAsia="Times New Roman" w:hAnsi="Calibri" w:cs="Times New Roman"/>
+          <w:color w:val="000000"/>
+          <w:lang w:eastAsia="da-DK"/>
+        </w:rPr>
+        <w:t>anmodningen</w:t>
       </w:r>
     </w:p>
     <w:p>
@@ -1233,7 +1241,7 @@
           <w:color w:val="000000"/>
           <w:lang w:eastAsia="da-DK"/>
         </w:rPr>
-        <w:t>Systemet opretter en lånetilbud</w:t>
+        <w:t>Sælger angiver cpr-nummer</w:t>
       </w:r>
     </w:p>
     <w:p>
@@ -1257,7 +1265,7 @@
           <w:color w:val="000000"/>
           <w:lang w:eastAsia="da-DK"/>
         </w:rPr>
-        <w:t>Sælger angiver cpr-nummer</w:t>
+        <w:t>Systemet angiver kreditværdighed</w:t>
       </w:r>
     </w:p>
     <w:p>
@@ -1305,7 +1313,15 @@
           <w:color w:val="000000"/>
           <w:lang w:eastAsia="da-DK"/>
         </w:rPr>
-        <w:t>Sælger angiver ønskede biltype</w:t>
+        <w:t>Sælger</w:t>
+      </w:r>
+      <w:r>
+        <w:rPr>
+          <w:rFonts w:ascii="Calibri" w:eastAsia="Times New Roman" w:hAnsi="Calibri" w:cs="Times New Roman"/>
+          <w:color w:val="000000"/>
+          <w:lang w:eastAsia="da-DK"/>
+        </w:rPr>
+        <w:t xml:space="preserve"> angiver ønskede bilmodel</w:t>
       </w:r>
     </w:p>
     <w:p>
@@ -1329,7 +1345,7 @@
           <w:color w:val="000000"/>
           <w:lang w:eastAsia="da-DK"/>
         </w:rPr>
-        <w:t xml:space="preserve">Sælger angiver kundens ønskede udbetaling </w:t>
+        <w:t>Systemet præsentere biler af den ønskede bilmodel</w:t>
       </w:r>
     </w:p>
     <w:p>
@@ -1353,7 +1369,7 @@
           <w:color w:val="000000"/>
           <w:lang w:eastAsia="da-DK"/>
         </w:rPr>
-        <w:t>Sælger angiver ønskede afdragsperiode</w:t>
+        <w:t>Sælger angiver ønskede bil</w:t>
       </w:r>
     </w:p>
     <w:p>
@@ -1377,7 +1393,7 @@
           <w:color w:val="000000"/>
           <w:lang w:eastAsia="da-DK"/>
         </w:rPr>
-        <w:t>Sælger anmoder om lånetilbud</w:t>
+        <w:t>Systemet præsentere pris og information på den valgte bil</w:t>
       </w:r>
     </w:p>
     <w:p>
@@ -1401,7 +1417,7 @@
           <w:color w:val="000000"/>
           <w:lang w:eastAsia="da-DK"/>
         </w:rPr>
-        <w:t>Systemet forespørger kreditværdighed</w:t>
+        <w:t xml:space="preserve">Sælger angiver kundens ønskede udbetaling </w:t>
       </w:r>
     </w:p>
     <w:p>
@@ -1425,7 +1441,7 @@
           <w:color w:val="000000"/>
           <w:lang w:eastAsia="da-DK"/>
         </w:rPr>
-        <w:t>Systemet forespørger rentesats</w:t>
+        <w:t>Systemet præsentere lånebeløbet</w:t>
       </w:r>
     </w:p>
     <w:p>
@@ -1449,7 +1465,7 @@
           <w:color w:val="000000"/>
           <w:lang w:eastAsia="da-DK"/>
         </w:rPr>
-        <w:t>Systemet beregner rentesats</w:t>
+        <w:t>Sælger angiver ønskede afdragsperiode</w:t>
       </w:r>
     </w:p>
     <w:p>
@@ -1458,7 +1474,7 @@
           <w:ilvl w:val="1"/>
           <w:numId w:val="18"/>
         </w:numPr>
-        <w:spacing w:line="240" w:lineRule="auto"/>
+        <w:spacing w:after="0" w:line="240" w:lineRule="auto"/>
         <w:ind w:left="1112"/>
         <w:textAlignment w:val="center"/>
         <w:rPr>
@@ -1473,36 +1489,50 @@
           <w:color w:val="000000"/>
           <w:lang w:eastAsia="da-DK"/>
         </w:rPr>
-        <w:t>Systemet genererer færdigt lånetilbud</w:t>
-      </w:r>
-      <w:r>
-        <w:rPr>
-          <w:rFonts w:ascii="Calibri" w:eastAsia="Times New Roman" w:hAnsi="Calibri" w:cs="Times New Roman"/>
-          <w:color w:val="000000"/>
-          <w:lang w:val="en-US" w:eastAsia="da-DK"/>
-        </w:rPr>
-        <w:t> </w:t>
-      </w:r>
-    </w:p>
-    <w:p>
-      <w:pPr>
+        <w:t>Sælger beder systemet gemme låneanmodningen</w:t>
+      </w:r>
+    </w:p>
+    <w:p>
+      <w:pPr>
+        <w:numPr>
+          <w:ilvl w:val="1"/>
+          <w:numId w:val="18"/>
+        </w:numPr>
         <w:spacing w:after="0" w:line="240" w:lineRule="auto"/>
+        <w:ind w:left="1112"/>
+        <w:textAlignment w:val="center"/>
+        <w:rPr>
+          <w:rFonts w:ascii="Calibri" w:eastAsia="Times New Roman" w:hAnsi="Calibri" w:cs="Times New Roman"/>
+          <w:color w:val="000000"/>
+          <w:lang w:eastAsia="da-DK"/>
+        </w:rPr>
+      </w:pPr>
+      <w:r>
+        <w:rPr>
+          <w:rFonts w:ascii="Calibri" w:eastAsia="Times New Roman" w:hAnsi="Calibri" w:cs="Times New Roman"/>
+          <w:color w:val="000000"/>
+          <w:lang w:eastAsia="da-DK"/>
+        </w:rPr>
+        <w:t>Systemet angiver at låneanmodningen er gemt</w:t>
+      </w:r>
+    </w:p>
+    <w:p>
+      <w:pPr>
         <w:rPr>
           <w:rFonts w:ascii="Calibri" w:eastAsia="Times New Roman" w:hAnsi="Calibri" w:cs="Times New Roman"/>
           <w:b/>
           <w:bCs/>
           <w:color w:val="000000"/>
-          <w:lang w:val="en-US" w:eastAsia="da-DK"/>
-        </w:rPr>
-      </w:pPr>
-    </w:p>
-    <w:p>
-      <w:pPr>
-        <w:spacing w:after="0" w:line="240" w:lineRule="auto"/>
-        <w:rPr>
-          <w:rFonts w:ascii="Calibri" w:eastAsia="Times New Roman" w:hAnsi="Calibri" w:cs="Times New Roman"/>
-          <w:color w:val="000000"/>
-          <w:lang w:val="en-US" w:eastAsia="da-DK"/>
+          <w:lang w:eastAsia="da-DK"/>
+        </w:rPr>
+      </w:pPr>
+    </w:p>
+    <w:p>
+      <w:pPr>
+        <w:rPr>
+          <w:rFonts w:ascii="Calibri" w:eastAsia="Times New Roman" w:hAnsi="Calibri" w:cs="Times New Roman"/>
+          <w:color w:val="000000"/>
+          <w:lang w:eastAsia="da-DK"/>
         </w:rPr>
       </w:pPr>
       <w:r>
@@ -1511,7 +1541,7 @@
           <w:b/>
           <w:bCs/>
           <w:color w:val="000000"/>
-          <w:lang w:val="en-US" w:eastAsia="da-DK"/>
+          <w:lang w:eastAsia="da-DK"/>
         </w:rPr>
         <w:lastRenderedPageBreak/>
         <w:t>Extension:</w:t>
@@ -1534,17 +1564,27 @@
           <w:color w:val="000000"/>
           <w:lang w:eastAsia="da-DK"/>
         </w:rPr>
-        <w:t>3a. Hvis kunden ikke eksisterer i databasen</w:t>
-      </w:r>
-    </w:p>
-    <w:p>
-      <w:pPr>
+        <w:t>2</w:t>
+      </w:r>
+      <w:r>
+        <w:rPr>
+          <w:rFonts w:ascii="Calibri" w:eastAsia="Times New Roman" w:hAnsi="Calibri" w:cs="Times New Roman"/>
+          <w:i/>
+          <w:iCs/>
+          <w:color w:val="000000"/>
+          <w:lang w:eastAsia="da-DK"/>
+        </w:rPr>
+        <w:t>a. Hvis der er kommentarer om tidligere problemer med kunden</w:t>
+      </w:r>
+    </w:p>
+    <w:p>
+      <w:pPr>
+        <w:pStyle w:val="Listeafsnit"/>
         <w:numPr>
           <w:ilvl w:val="0"/>
-          <w:numId w:val="19"/>
+          <w:numId w:val="29"/>
         </w:numPr>
         <w:spacing w:after="0" w:line="240" w:lineRule="auto"/>
-        <w:ind w:left="540"/>
         <w:textAlignment w:val="center"/>
         <w:rPr>
           <w:rFonts w:ascii="Calibri" w:eastAsia="Times New Roman" w:hAnsi="Calibri" w:cs="Times New Roman"/>
@@ -1562,18 +1602,78 @@
           <w:color w:val="000000"/>
           <w:lang w:eastAsia="da-DK"/>
         </w:rPr>
-        <w:t>Sælger angiver navn, adresse, telefonnummer, e-mail</w:t>
-      </w:r>
-    </w:p>
-    <w:p>
-      <w:pPr>
+        <w:t>Afslutter hovedscenariet</w:t>
+      </w:r>
+    </w:p>
+    <w:p>
+      <w:pPr>
+        <w:spacing w:after="0" w:line="240" w:lineRule="auto"/>
+        <w:textAlignment w:val="center"/>
+        <w:rPr>
+          <w:rFonts w:ascii="Calibri" w:eastAsia="Times New Roman" w:hAnsi="Calibri" w:cs="Times New Roman"/>
+          <w:i/>
+          <w:iCs/>
+          <w:color w:val="000000"/>
+          <w:lang w:eastAsia="da-DK"/>
+        </w:rPr>
+      </w:pPr>
+    </w:p>
+    <w:p>
+      <w:pPr>
+        <w:spacing w:after="0" w:line="240" w:lineRule="auto"/>
+        <w:rPr>
+          <w:rFonts w:ascii="Calibri" w:eastAsia="Times New Roman" w:hAnsi="Calibri" w:cs="Times New Roman"/>
+          <w:color w:val="000000"/>
+          <w:lang w:eastAsia="da-DK"/>
+        </w:rPr>
+      </w:pPr>
+      <w:r>
+        <w:rPr>
+          <w:rFonts w:ascii="Calibri" w:eastAsia="Times New Roman" w:hAnsi="Calibri" w:cs="Times New Roman"/>
+          <w:i/>
+          <w:iCs/>
+          <w:color w:val="000000"/>
+          <w:lang w:eastAsia="da-DK"/>
+        </w:rPr>
+        <w:t>2</w:t>
+      </w:r>
+      <w:r>
+        <w:rPr>
+          <w:rFonts w:ascii="Calibri" w:eastAsia="Times New Roman" w:hAnsi="Calibri" w:cs="Times New Roman"/>
+          <w:i/>
+          <w:iCs/>
+          <w:color w:val="000000"/>
+          <w:lang w:eastAsia="da-DK"/>
+        </w:rPr>
+        <w:t>b</w:t>
+      </w:r>
+      <w:r>
+        <w:rPr>
+          <w:rFonts w:ascii="Calibri" w:eastAsia="Times New Roman" w:hAnsi="Calibri" w:cs="Times New Roman"/>
+          <w:i/>
+          <w:iCs/>
+          <w:color w:val="000000"/>
+          <w:lang w:eastAsia="da-DK"/>
+        </w:rPr>
+        <w:t>. Hvis kunden ikke eksisterer i databasen</w:t>
+      </w:r>
+    </w:p>
+    <w:p>
+      <w:pPr>
+        <w:pStyle w:val="Listeafsnit"/>
         <w:numPr>
           <w:ilvl w:val="0"/>
-          <w:numId w:val="19"/>
+          <w:numId w:val="31"/>
         </w:numPr>
         <w:spacing w:after="0" w:line="240" w:lineRule="auto"/>
-        <w:ind w:left="540"/>
-        <w:textAlignment w:val="center"/>
+        <w:rPr>
+          <w:rFonts w:ascii="Calibri" w:eastAsia="Times New Roman" w:hAnsi="Calibri" w:cs="Times New Roman"/>
+          <w:i/>
+          <w:color w:val="000000"/>
+          <w:lang w:eastAsia="da-DK"/>
+        </w:rPr>
+      </w:pPr>
+      <w:r>
         <w:rPr>
           <w:rFonts w:ascii="Calibri" w:eastAsia="Times New Roman" w:hAnsi="Calibri" w:cs="Times New Roman"/>
           <w:i/>
@@ -1581,7 +1681,8 @@
           <w:color w:val="000000"/>
           <w:lang w:eastAsia="da-DK"/>
         </w:rPr>
-      </w:pPr>
+        <w:t>Sælger angiver navn, adresse,</w:t>
+      </w:r>
       <w:r>
         <w:rPr>
           <w:rFonts w:ascii="Calibri" w:eastAsia="Times New Roman" w:hAnsi="Calibri" w:cs="Times New Roman"/>
@@ -1590,37 +1691,8 @@
           <w:color w:val="000000"/>
           <w:lang w:eastAsia="da-DK"/>
         </w:rPr>
-        <w:t>Fortsæt til hovedscenariet pkt. 4.</w:t>
-      </w:r>
-    </w:p>
-    <w:p>
-      <w:pPr>
-        <w:spacing w:after="0" w:line="240" w:lineRule="auto"/>
-        <w:ind w:left="540"/>
-        <w:rPr>
-          <w:rFonts w:ascii="Calibri" w:eastAsia="Times New Roman" w:hAnsi="Calibri" w:cs="Times New Roman"/>
-          <w:color w:val="000000"/>
-          <w:lang w:eastAsia="da-DK"/>
-        </w:rPr>
-      </w:pPr>
-      <w:r>
-        <w:rPr>
-          <w:rFonts w:ascii="Calibri" w:eastAsia="Times New Roman" w:hAnsi="Calibri" w:cs="Times New Roman"/>
-          <w:color w:val="000000"/>
-          <w:lang w:eastAsia="da-DK"/>
-        </w:rPr>
-        <w:t> </w:t>
-      </w:r>
-    </w:p>
-    <w:p>
-      <w:pPr>
-        <w:spacing w:after="0" w:line="240" w:lineRule="auto"/>
-        <w:rPr>
-          <w:rFonts w:ascii="Calibri" w:eastAsia="Times New Roman" w:hAnsi="Calibri" w:cs="Times New Roman"/>
-          <w:color w:val="000000"/>
-          <w:lang w:eastAsia="da-DK"/>
-        </w:rPr>
-      </w:pPr>
+        <w:t xml:space="preserve"> postnummer,</w:t>
+      </w:r>
       <w:r>
         <w:rPr>
           <w:rFonts w:ascii="Calibri" w:eastAsia="Times New Roman" w:hAnsi="Calibri" w:cs="Times New Roman"/>
@@ -1629,17 +1701,58 @@
           <w:color w:val="000000"/>
           <w:lang w:eastAsia="da-DK"/>
         </w:rPr>
-        <w:t>4a. Hvis der er kommentarer om tidligere problemer med kunden</w:t>
-      </w:r>
-    </w:p>
-    <w:p>
-      <w:pPr>
+        <w:t xml:space="preserve"> telefonnummer, e-mail</w:t>
+      </w:r>
+    </w:p>
+    <w:p>
+      <w:pPr>
+        <w:pStyle w:val="Listeafsnit"/>
         <w:numPr>
           <w:ilvl w:val="0"/>
-          <w:numId w:val="20"/>
+          <w:numId w:val="31"/>
         </w:numPr>
         <w:spacing w:after="0" w:line="240" w:lineRule="auto"/>
-        <w:ind w:left="540"/>
+        <w:rPr>
+          <w:rFonts w:ascii="Calibri" w:eastAsia="Times New Roman" w:hAnsi="Calibri" w:cs="Times New Roman"/>
+          <w:i/>
+          <w:color w:val="000000"/>
+          <w:lang w:eastAsia="da-DK"/>
+        </w:rPr>
+      </w:pPr>
+      <w:r>
+        <w:rPr>
+          <w:rFonts w:ascii="Calibri" w:eastAsia="Times New Roman" w:hAnsi="Calibri" w:cs="Times New Roman"/>
+          <w:i/>
+          <w:iCs/>
+          <w:color w:val="000000"/>
+          <w:lang w:eastAsia="da-DK"/>
+        </w:rPr>
+        <w:t>F</w:t>
+      </w:r>
+      <w:r>
+        <w:rPr>
+          <w:rFonts w:ascii="Calibri" w:eastAsia="Times New Roman" w:hAnsi="Calibri" w:cs="Times New Roman"/>
+          <w:i/>
+          <w:iCs/>
+          <w:color w:val="000000"/>
+          <w:lang w:eastAsia="da-DK"/>
+        </w:rPr>
+        <w:t>ortsæt til hovedscenariet pkt. 3</w:t>
+      </w:r>
+      <w:r>
+        <w:rPr>
+          <w:rFonts w:ascii="Calibri" w:eastAsia="Times New Roman" w:hAnsi="Calibri" w:cs="Times New Roman"/>
+          <w:i/>
+          <w:iCs/>
+          <w:color w:val="000000"/>
+          <w:lang w:eastAsia="da-DK"/>
+        </w:rPr>
+        <w:t>.</w:t>
+      </w:r>
+    </w:p>
+    <w:p>
+      <w:pPr>
+        <w:spacing w:after="0" w:line="240" w:lineRule="auto"/>
         <w:textAlignment w:val="center"/>
         <w:rPr>
           <w:rFonts w:ascii="Calibri" w:eastAsia="Times New Roman" w:hAnsi="Calibri" w:cs="Times New Roman"/>
@@ -1649,6 +1762,16 @@
           <w:lang w:eastAsia="da-DK"/>
         </w:rPr>
       </w:pPr>
+    </w:p>
+    <w:p>
+      <w:pPr>
+        <w:spacing w:after="0" w:line="240" w:lineRule="auto"/>
+        <w:rPr>
+          <w:rFonts w:ascii="Calibri" w:eastAsia="Times New Roman" w:hAnsi="Calibri" w:cs="Times New Roman"/>
+          <w:color w:val="000000"/>
+          <w:lang w:eastAsia="da-DK"/>
+        </w:rPr>
+      </w:pPr>
       <w:r>
         <w:rPr>
           <w:rFonts w:ascii="Calibri" w:eastAsia="Times New Roman" w:hAnsi="Calibri" w:cs="Times New Roman"/>
@@ -1657,37 +1780,8 @@
           <w:color w:val="000000"/>
           <w:lang w:eastAsia="da-DK"/>
         </w:rPr>
-        <w:t>Afslutter hovedscenariet</w:t>
-      </w:r>
-    </w:p>
-    <w:p>
-      <w:pPr>
-        <w:spacing w:after="0" w:line="240" w:lineRule="auto"/>
-        <w:ind w:left="540"/>
-        <w:rPr>
-          <w:rFonts w:ascii="Calibri" w:eastAsia="Times New Roman" w:hAnsi="Calibri" w:cs="Times New Roman"/>
-          <w:color w:val="000000"/>
-          <w:lang w:eastAsia="da-DK"/>
-        </w:rPr>
-      </w:pPr>
-      <w:r>
-        <w:rPr>
-          <w:rFonts w:ascii="Calibri" w:eastAsia="Times New Roman" w:hAnsi="Calibri" w:cs="Times New Roman"/>
-          <w:color w:val="000000"/>
-          <w:lang w:eastAsia="da-DK"/>
-        </w:rPr>
-        <w:t> </w:t>
-      </w:r>
-    </w:p>
-    <w:p>
-      <w:pPr>
-        <w:spacing w:after="0" w:line="240" w:lineRule="auto"/>
-        <w:rPr>
-          <w:rFonts w:ascii="Calibri" w:eastAsia="Times New Roman" w:hAnsi="Calibri" w:cs="Times New Roman"/>
-          <w:color w:val="000000"/>
-          <w:lang w:eastAsia="da-DK"/>
-        </w:rPr>
-      </w:pPr>
+        <w:t>3</w:t>
+      </w:r>
       <w:r>
         <w:rPr>
           <w:rFonts w:ascii="Calibri" w:eastAsia="Times New Roman" w:hAnsi="Calibri" w:cs="Times New Roman"/>
@@ -1696,359 +1790,377 @@
           <w:color w:val="000000"/>
           <w:lang w:eastAsia="da-DK"/>
         </w:rPr>
-        <w:t>5a. Hvis kunden får en speciel rabat</w:t>
-      </w:r>
-    </w:p>
-    <w:p>
-      <w:pPr>
+        <w:t>a. Hvis kreditværdigheden er D</w:t>
+      </w:r>
+    </w:p>
+    <w:p>
+      <w:pPr>
+        <w:pStyle w:val="Listeafsnit"/>
         <w:numPr>
           <w:ilvl w:val="0"/>
-          <w:numId w:val="21"/>
+          <w:numId w:val="28"/>
         </w:numPr>
-        <w:spacing w:after="0" w:line="240" w:lineRule="auto"/>
-        <w:ind w:left="540"/>
-        <w:textAlignment w:val="center"/>
-        <w:rPr>
-          <w:rFonts w:ascii="Calibri" w:eastAsia="Times New Roman" w:hAnsi="Calibri" w:cs="Times New Roman"/>
-          <w:i/>
-          <w:iCs/>
-          <w:color w:val="000000"/>
-          <w:lang w:eastAsia="da-DK"/>
-        </w:rPr>
-      </w:pPr>
-      <w:r>
-        <w:rPr>
-          <w:rFonts w:ascii="Calibri" w:eastAsia="Times New Roman" w:hAnsi="Calibri" w:cs="Times New Roman"/>
-          <w:i/>
-          <w:iCs/>
-          <w:color w:val="000000"/>
-          <w:lang w:eastAsia="da-DK"/>
-        </w:rPr>
-        <w:t>Sælger angiver den nye salgspris</w:t>
-      </w:r>
-    </w:p>
-    <w:p>
-      <w:pPr>
+        <w:rPr>
+          <w:i/>
+          <w:lang w:eastAsia="da-DK"/>
+        </w:rPr>
+      </w:pPr>
+      <w:r>
+        <w:rPr>
+          <w:i/>
+          <w:lang w:eastAsia="da-DK"/>
+        </w:rPr>
+        <w:t>Afslutte hovedscenariet</w:t>
+      </w:r>
+    </w:p>
+    <w:p>
+      <w:pPr>
+        <w:spacing w:after="0"/>
+        <w:rPr>
+          <w:i/>
+          <w:lang w:eastAsia="da-DK"/>
+        </w:rPr>
+      </w:pPr>
+      <w:r>
+        <w:rPr>
+          <w:i/>
+          <w:lang w:eastAsia="da-DK"/>
+        </w:rPr>
+        <w:t>4a. Hvis kunde</w:t>
+      </w:r>
+      <w:r>
+        <w:rPr>
+          <w:i/>
+          <w:lang w:eastAsia="da-DK"/>
+        </w:rPr>
+        <w:t>ns informationer har ændret sig</w:t>
+      </w:r>
+    </w:p>
+    <w:p>
+      <w:pPr>
+        <w:pStyle w:val="Listeafsnit"/>
         <w:numPr>
           <w:ilvl w:val="0"/>
-          <w:numId w:val="21"/>
+          <w:numId w:val="28"/>
         </w:numPr>
-        <w:spacing w:after="0" w:line="240" w:lineRule="auto"/>
-        <w:ind w:left="540"/>
-        <w:textAlignment w:val="center"/>
-        <w:rPr>
-          <w:rFonts w:ascii="Calibri" w:eastAsia="Times New Roman" w:hAnsi="Calibri" w:cs="Times New Roman"/>
-          <w:i/>
-          <w:iCs/>
-          <w:color w:val="000000"/>
-          <w:lang w:eastAsia="da-DK"/>
-        </w:rPr>
-      </w:pPr>
-      <w:r>
-        <w:rPr>
-          <w:rFonts w:ascii="Calibri" w:eastAsia="Times New Roman" w:hAnsi="Calibri" w:cs="Times New Roman"/>
-          <w:i/>
-          <w:iCs/>
-          <w:color w:val="000000"/>
-          <w:lang w:eastAsia="da-DK"/>
-        </w:rPr>
-        <w:t>Systemet validere om beløbet er under det fastsatte minimumsbeløb.</w:t>
-      </w:r>
-    </w:p>
-    <w:p>
-      <w:pPr>
+        <w:rPr>
+          <w:i/>
+          <w:lang w:eastAsia="da-DK"/>
+        </w:rPr>
+      </w:pPr>
+      <w:r>
+        <w:rPr>
+          <w:i/>
+          <w:lang w:eastAsia="da-DK"/>
+        </w:rPr>
+        <w:t>Sælgeren angiver korrekt information.</w:t>
+      </w:r>
+    </w:p>
+    <w:p>
+      <w:pPr>
+        <w:pStyle w:val="Listeafsnit"/>
         <w:numPr>
           <w:ilvl w:val="0"/>
-          <w:numId w:val="21"/>
+          <w:numId w:val="28"/>
         </w:numPr>
-        <w:spacing w:after="0" w:line="240" w:lineRule="auto"/>
-        <w:ind w:left="540"/>
-        <w:textAlignment w:val="center"/>
-        <w:rPr>
-          <w:rFonts w:ascii="Calibri" w:eastAsia="Times New Roman" w:hAnsi="Calibri" w:cs="Times New Roman"/>
-          <w:i/>
-          <w:iCs/>
-          <w:color w:val="000000"/>
-          <w:lang w:eastAsia="da-DK"/>
-        </w:rPr>
-      </w:pPr>
-      <w:r>
-        <w:rPr>
-          <w:rFonts w:ascii="Calibri" w:eastAsia="Times New Roman" w:hAnsi="Calibri" w:cs="Times New Roman"/>
-          <w:i/>
-          <w:iCs/>
-          <w:color w:val="000000"/>
-          <w:lang w:eastAsia="da-DK"/>
-        </w:rPr>
-        <w:t>Fortsæt til hovedscenariet pkt. 6</w:t>
-      </w:r>
-    </w:p>
-    <w:p>
-      <w:pPr>
-        <w:spacing w:after="0" w:line="240" w:lineRule="auto"/>
-        <w:ind w:left="540"/>
-        <w:rPr>
-          <w:rFonts w:ascii="Calibri" w:eastAsia="Times New Roman" w:hAnsi="Calibri" w:cs="Times New Roman"/>
-          <w:color w:val="000000"/>
-          <w:lang w:eastAsia="da-DK"/>
-        </w:rPr>
-      </w:pPr>
-      <w:r>
-        <w:rPr>
-          <w:rFonts w:ascii="Calibri" w:eastAsia="Times New Roman" w:hAnsi="Calibri" w:cs="Times New Roman"/>
-          <w:color w:val="000000"/>
-          <w:lang w:eastAsia="da-DK"/>
-        </w:rPr>
-        <w:t> </w:t>
-      </w:r>
-    </w:p>
-    <w:p>
-      <w:pPr>
-        <w:spacing w:after="0" w:line="240" w:lineRule="auto"/>
-        <w:rPr>
-          <w:rFonts w:ascii="Calibri" w:eastAsia="Times New Roman" w:hAnsi="Calibri" w:cs="Times New Roman"/>
-          <w:color w:val="000000"/>
-          <w:lang w:eastAsia="da-DK"/>
-        </w:rPr>
-      </w:pPr>
-      <w:r>
-        <w:rPr>
-          <w:rFonts w:ascii="Calibri" w:eastAsia="Times New Roman" w:hAnsi="Calibri" w:cs="Times New Roman"/>
-          <w:i/>
-          <w:iCs/>
-          <w:color w:val="000000"/>
-          <w:lang w:eastAsia="da-DK"/>
-        </w:rPr>
-        <w:t>6a. Hvis kundens ønskede lånesum overstiger det sælgeren er autoriseret til at godkende, får sælgeren en   notifikation om, at han ikke selv er bemyndiget til at udstede lånet.</w:t>
-      </w:r>
-    </w:p>
-    <w:p>
-      <w:pPr>
+        <w:rPr>
+          <w:i/>
+          <w:lang w:eastAsia="da-DK"/>
+        </w:rPr>
+      </w:pPr>
+      <w:r>
+        <w:rPr>
+          <w:i/>
+          <w:lang w:eastAsia="da-DK"/>
+        </w:rPr>
+        <w:t>Forsætter til hovedscenariet pkt. 5</w:t>
+      </w:r>
+    </w:p>
+    <w:p>
+      <w:pPr>
+        <w:spacing w:after="0"/>
+        <w:rPr>
+          <w:i/>
+          <w:lang w:eastAsia="da-DK"/>
+        </w:rPr>
+      </w:pPr>
+      <w:r>
+        <w:rPr>
+          <w:i/>
+          <w:lang w:eastAsia="da-DK"/>
+        </w:rPr>
+        <w:t>8a. Hvis sælgeren ønsker at give rabat</w:t>
+      </w:r>
+    </w:p>
+    <w:p>
+      <w:pPr>
+        <w:pStyle w:val="Listeafsnit"/>
         <w:numPr>
           <w:ilvl w:val="0"/>
-          <w:numId w:val="22"/>
+          <w:numId w:val="32"/>
         </w:numPr>
-        <w:spacing w:after="0" w:line="240" w:lineRule="auto"/>
-        <w:ind w:left="540"/>
-        <w:textAlignment w:val="center"/>
-        <w:rPr>
-          <w:rFonts w:ascii="Calibri" w:eastAsia="Times New Roman" w:hAnsi="Calibri" w:cs="Times New Roman"/>
-          <w:i/>
-          <w:iCs/>
-          <w:color w:val="000000"/>
-          <w:lang w:eastAsia="da-DK"/>
-        </w:rPr>
-      </w:pPr>
-      <w:r>
-        <w:rPr>
-          <w:rFonts w:ascii="Calibri" w:eastAsia="Times New Roman" w:hAnsi="Calibri" w:cs="Times New Roman"/>
-          <w:i/>
-          <w:iCs/>
-          <w:color w:val="000000"/>
-          <w:lang w:eastAsia="da-DK"/>
-        </w:rPr>
-        <w:t xml:space="preserve">Sælgeren får en notifikation om, at han ikke er bemyndiget til, at udfører </w:t>
-      </w:r>
-    </w:p>
-    <w:p>
-      <w:pPr>
+        <w:rPr>
+          <w:i/>
+          <w:lang w:eastAsia="da-DK"/>
+        </w:rPr>
+      </w:pPr>
+      <w:r>
+        <w:rPr>
+          <w:i/>
+          <w:lang w:eastAsia="da-DK"/>
+        </w:rPr>
+        <w:t>Sælger angiver rabatbeløbet</w:t>
+      </w:r>
+    </w:p>
+    <w:p>
+      <w:pPr>
+        <w:pStyle w:val="Listeafsnit"/>
         <w:numPr>
           <w:ilvl w:val="0"/>
-          <w:numId w:val="22"/>
+          <w:numId w:val="32"/>
         </w:numPr>
-        <w:spacing w:after="0" w:line="240" w:lineRule="auto"/>
-        <w:ind w:left="540"/>
-        <w:textAlignment w:val="center"/>
-        <w:rPr>
-          <w:rFonts w:ascii="Calibri" w:eastAsia="Times New Roman" w:hAnsi="Calibri" w:cs="Times New Roman"/>
-          <w:i/>
-          <w:iCs/>
-          <w:color w:val="000000"/>
-          <w:lang w:eastAsia="da-DK"/>
-        </w:rPr>
-      </w:pPr>
-      <w:r>
-        <w:rPr>
-          <w:rFonts w:ascii="Calibri" w:eastAsia="Times New Roman" w:hAnsi="Calibri" w:cs="Times New Roman"/>
-          <w:i/>
-          <w:iCs/>
-          <w:color w:val="000000"/>
-          <w:lang w:eastAsia="da-DK"/>
-        </w:rPr>
-        <w:t>Sælger tilkalder sælger med højere bemyndigelse</w:t>
-      </w:r>
-    </w:p>
-    <w:p>
-      <w:pPr>
+        <w:rPr>
+          <w:i/>
+          <w:lang w:eastAsia="da-DK"/>
+        </w:rPr>
+      </w:pPr>
+      <w:r>
+        <w:rPr>
+          <w:i/>
+          <w:lang w:eastAsia="da-DK"/>
+        </w:rPr>
+        <w:t>Systemet præsentere ny pris</w:t>
+      </w:r>
+    </w:p>
+    <w:p>
+      <w:pPr>
+        <w:pStyle w:val="Listeafsnit"/>
         <w:numPr>
           <w:ilvl w:val="0"/>
-          <w:numId w:val="22"/>
+          <w:numId w:val="32"/>
         </w:numPr>
-        <w:spacing w:after="0" w:line="240" w:lineRule="auto"/>
-        <w:ind w:left="540"/>
-        <w:textAlignment w:val="center"/>
-        <w:rPr>
-          <w:rFonts w:ascii="Calibri" w:eastAsia="Times New Roman" w:hAnsi="Calibri" w:cs="Times New Roman"/>
-          <w:i/>
-          <w:iCs/>
-          <w:color w:val="000000"/>
-          <w:lang w:eastAsia="da-DK"/>
-        </w:rPr>
-      </w:pPr>
-      <w:r>
-        <w:rPr>
-          <w:rFonts w:ascii="Calibri" w:eastAsia="Times New Roman" w:hAnsi="Calibri" w:cs="Times New Roman"/>
-          <w:i/>
-          <w:iCs/>
-          <w:color w:val="000000"/>
-          <w:lang w:eastAsia="da-DK"/>
-        </w:rPr>
-        <w:t>Fortsæt til hovedscenariet pkt. 7. m. gennemførsel af pkt. 11 i samarbejde med sælger af højere autoritet</w:t>
-      </w:r>
-    </w:p>
-    <w:p>
-      <w:pPr>
-        <w:spacing w:after="0" w:line="240" w:lineRule="auto"/>
-        <w:ind w:left="540"/>
-        <w:rPr>
-          <w:rFonts w:ascii="Calibri" w:eastAsia="Times New Roman" w:hAnsi="Calibri" w:cs="Times New Roman"/>
-          <w:color w:val="000000"/>
-          <w:lang w:eastAsia="da-DK"/>
-        </w:rPr>
-      </w:pPr>
-      <w:r>
-        <w:rPr>
-          <w:rFonts w:ascii="Calibri" w:eastAsia="Times New Roman" w:hAnsi="Calibri" w:cs="Times New Roman"/>
-          <w:color w:val="000000"/>
-          <w:lang w:eastAsia="da-DK"/>
-        </w:rPr>
-        <w:t> </w:t>
-      </w:r>
-    </w:p>
-    <w:p>
-      <w:pPr>
-        <w:spacing w:after="0" w:line="240" w:lineRule="auto"/>
-        <w:rPr>
-          <w:rFonts w:ascii="Calibri" w:eastAsia="Times New Roman" w:hAnsi="Calibri" w:cs="Times New Roman"/>
-          <w:color w:val="000000"/>
-          <w:lang w:eastAsia="da-DK"/>
-        </w:rPr>
-      </w:pPr>
-      <w:r>
-        <w:rPr>
-          <w:rFonts w:ascii="Calibri" w:eastAsia="Times New Roman" w:hAnsi="Calibri" w:cs="Times New Roman"/>
-          <w:i/>
-          <w:iCs/>
-          <w:color w:val="000000"/>
-          <w:lang w:eastAsia="da-DK"/>
-        </w:rPr>
-        <w:t>9a. Hvis systemet ikke svare tilbage indenfor 30 sek. opdaterer sælgeren siden.</w:t>
-      </w:r>
-    </w:p>
-    <w:p>
-      <w:pPr>
+        <w:rPr>
+          <w:i/>
+          <w:lang w:eastAsia="da-DK"/>
+        </w:rPr>
+      </w:pPr>
+      <w:r>
+        <w:rPr>
+          <w:i/>
+          <w:lang w:eastAsia="da-DK"/>
+        </w:rPr>
+        <w:t>Forsætter til hovedscenariet pkt. 9</w:t>
+      </w:r>
+    </w:p>
+    <w:p>
+      <w:pPr>
+        <w:spacing w:after="0"/>
+        <w:rPr>
+          <w:i/>
+          <w:lang w:eastAsia="da-DK"/>
+        </w:rPr>
+      </w:pPr>
+      <w:r>
+        <w:rPr>
+          <w:i/>
+          <w:lang w:eastAsia="da-DK"/>
+        </w:rPr>
+        <w:t>9a. Udbetaling er under 20% af købsprisen</w:t>
+      </w:r>
+    </w:p>
+    <w:p>
+      <w:pPr>
+        <w:pStyle w:val="Listeafsnit"/>
         <w:numPr>
           <w:ilvl w:val="0"/>
-          <w:numId w:val="23"/>
+          <w:numId w:val="33"/>
         </w:numPr>
-        <w:spacing w:after="0" w:line="240" w:lineRule="auto"/>
-        <w:ind w:left="540"/>
-        <w:textAlignment w:val="center"/>
-        <w:rPr>
-          <w:rFonts w:ascii="Calibri" w:eastAsia="Times New Roman" w:hAnsi="Calibri" w:cs="Times New Roman"/>
-          <w:i/>
-          <w:iCs/>
-          <w:color w:val="000000"/>
-          <w:lang w:eastAsia="da-DK"/>
-        </w:rPr>
-      </w:pPr>
-      <w:r>
-        <w:rPr>
-          <w:rFonts w:ascii="Calibri" w:eastAsia="Times New Roman" w:hAnsi="Calibri" w:cs="Times New Roman"/>
-          <w:i/>
-          <w:iCs/>
-          <w:color w:val="000000"/>
-          <w:lang w:eastAsia="da-DK"/>
-        </w:rPr>
-        <w:t>Sælgeren opdaterer programmet</w:t>
-      </w:r>
-    </w:p>
-    <w:p>
-      <w:pPr>
+        <w:spacing w:after="0"/>
+        <w:rPr>
+          <w:i/>
+          <w:lang w:eastAsia="da-DK"/>
+        </w:rPr>
+      </w:pPr>
+      <w:r>
+        <w:rPr>
+          <w:i/>
+          <w:lang w:eastAsia="da-DK"/>
+        </w:rPr>
+        <w:t>Systemet angiver at udbetalings beløbet er for lille.</w:t>
+      </w:r>
+    </w:p>
+    <w:p>
+      <w:pPr>
+        <w:pStyle w:val="Listeafsnit"/>
         <w:numPr>
           <w:ilvl w:val="0"/>
-          <w:numId w:val="23"/>
+          <w:numId w:val="33"/>
         </w:numPr>
-        <w:spacing w:after="0" w:line="240" w:lineRule="auto"/>
-        <w:ind w:left="540"/>
-        <w:textAlignment w:val="center"/>
-        <w:rPr>
-          <w:rFonts w:ascii="Calibri" w:eastAsia="Times New Roman" w:hAnsi="Calibri" w:cs="Times New Roman"/>
-          <w:i/>
-          <w:iCs/>
-          <w:color w:val="000000"/>
-          <w:lang w:eastAsia="da-DK"/>
-        </w:rPr>
-      </w:pPr>
-      <w:r>
-        <w:rPr>
-          <w:rFonts w:ascii="Calibri" w:eastAsia="Times New Roman" w:hAnsi="Calibri" w:cs="Times New Roman"/>
-          <w:i/>
-          <w:iCs/>
-          <w:color w:val="000000"/>
-          <w:lang w:eastAsia="da-DK"/>
-        </w:rPr>
-        <w:t>Fortsætter til hovedscenariet pkt. 9.</w:t>
-      </w:r>
-    </w:p>
-    <w:p>
-      <w:pPr>
-        <w:spacing w:after="0" w:line="240" w:lineRule="auto"/>
-        <w:ind w:left="540"/>
-        <w:rPr>
-          <w:rFonts w:ascii="Calibri" w:eastAsia="Times New Roman" w:hAnsi="Calibri" w:cs="Times New Roman"/>
-          <w:color w:val="000000"/>
-          <w:lang w:eastAsia="da-DK"/>
-        </w:rPr>
-      </w:pPr>
-      <w:r>
-        <w:rPr>
-          <w:rFonts w:ascii="Calibri" w:eastAsia="Times New Roman" w:hAnsi="Calibri" w:cs="Times New Roman"/>
-          <w:color w:val="000000"/>
-          <w:lang w:eastAsia="da-DK"/>
-        </w:rPr>
-        <w:t> </w:t>
-      </w:r>
-    </w:p>
-    <w:p>
-      <w:pPr>
-        <w:spacing w:after="0" w:line="240" w:lineRule="auto"/>
-        <w:rPr>
-          <w:rFonts w:ascii="Calibri" w:eastAsia="Times New Roman" w:hAnsi="Calibri" w:cs="Times New Roman"/>
-          <w:color w:val="000000"/>
-          <w:lang w:eastAsia="da-DK"/>
-        </w:rPr>
-      </w:pPr>
-      <w:r>
-        <w:rPr>
-          <w:rFonts w:ascii="Calibri" w:eastAsia="Times New Roman" w:hAnsi="Calibri" w:cs="Times New Roman"/>
-          <w:i/>
-          <w:iCs/>
-          <w:color w:val="000000"/>
-          <w:lang w:eastAsia="da-DK"/>
-        </w:rPr>
-        <w:t>9b.Hvis kunden har kreditværdighed på D el. derunder, afsluttes forløbet.</w:t>
-      </w:r>
-    </w:p>
-    <w:p>
-      <w:pPr>
+        <w:rPr>
+          <w:i/>
+          <w:lang w:eastAsia="da-DK"/>
+        </w:rPr>
+      </w:pPr>
+      <w:r>
+        <w:rPr>
+          <w:i/>
+          <w:lang w:eastAsia="da-DK"/>
+        </w:rPr>
+        <w:t xml:space="preserve">Sælger informere kunden </w:t>
+      </w:r>
+    </w:p>
+    <w:p>
+      <w:pPr>
+        <w:pStyle w:val="Listeafsnit"/>
+        <w:ind w:left="1304"/>
+        <w:rPr>
+          <w:i/>
+          <w:lang w:eastAsia="da-DK"/>
+        </w:rPr>
+      </w:pPr>
+      <w:r>
+        <w:rPr>
+          <w:i/>
+          <w:lang w:eastAsia="da-DK"/>
+        </w:rPr>
+        <w:t xml:space="preserve">9aa. </w:t>
+      </w:r>
+      <w:r>
+        <w:rPr>
+          <w:i/>
+          <w:lang w:eastAsia="da-DK"/>
+        </w:rPr>
+        <w:t xml:space="preserve">Hvis </w:t>
+      </w:r>
+      <w:r>
+        <w:rPr>
+          <w:i/>
+          <w:lang w:eastAsia="da-DK"/>
+        </w:rPr>
+        <w:t xml:space="preserve">Kunden </w:t>
+      </w:r>
+      <w:r>
+        <w:rPr>
+          <w:i/>
+          <w:lang w:eastAsia="da-DK"/>
+        </w:rPr>
+        <w:t>ønsker ny udbetalingsbeløb</w:t>
+      </w:r>
+      <w:r>
+        <w:rPr>
+          <w:i/>
+          <w:lang w:eastAsia="da-DK"/>
+        </w:rPr>
+        <w:br/>
+        <w:t xml:space="preserve">- </w:t>
+      </w:r>
+      <w:r>
+        <w:rPr>
+          <w:i/>
+          <w:lang w:eastAsia="da-DK"/>
+        </w:rPr>
+        <w:t>Forsætter til hovedscenariet pkt. 9</w:t>
+      </w:r>
+      <w:bookmarkStart w:id="0" w:name="_GoBack"/>
+      <w:bookmarkEnd w:id="0"/>
+      <w:r>
+        <w:rPr>
+          <w:i/>
+          <w:lang w:eastAsia="da-DK"/>
+        </w:rPr>
+        <w:br/>
+        <w:t>9ab. Hvis Kunden ikke ønsker højere udbetalingsbeløb</w:t>
+      </w:r>
+      <w:r>
+        <w:rPr>
+          <w:i/>
+          <w:lang w:eastAsia="da-DK"/>
+        </w:rPr>
+        <w:br/>
+        <w:t xml:space="preserve">- </w:t>
+      </w:r>
+      <w:r>
+        <w:rPr>
+          <w:i/>
+          <w:lang w:eastAsia="da-DK"/>
+        </w:rPr>
+        <w:t>Afslutte Hovedscenariet</w:t>
+      </w:r>
+      <w:r>
+        <w:rPr>
+          <w:i/>
+          <w:lang w:eastAsia="da-DK"/>
+        </w:rPr>
+        <w:t>.</w:t>
+      </w:r>
+    </w:p>
+    <w:p>
+      <w:pPr>
+        <w:spacing w:after="0"/>
+        <w:rPr>
+          <w:i/>
+          <w:lang w:eastAsia="da-DK"/>
+        </w:rPr>
+      </w:pPr>
+      <w:r>
+        <w:rPr>
+          <w:i/>
+          <w:lang w:eastAsia="da-DK"/>
+        </w:rPr>
+        <w:t>10a. Lånebeløbet oversiger sælgers beløbsgrænse.</w:t>
+      </w:r>
+    </w:p>
+    <w:p>
+      <w:pPr>
+        <w:pStyle w:val="Listeafsnit"/>
         <w:numPr>
           <w:ilvl w:val="0"/>
-          <w:numId w:val="24"/>
+          <w:numId w:val="34"/>
         </w:numPr>
+        <w:spacing w:after="0"/>
+        <w:rPr>
+          <w:i/>
+          <w:lang w:eastAsia="da-DK"/>
+        </w:rPr>
+      </w:pPr>
+      <w:r>
+        <w:rPr>
+          <w:i/>
+          <w:lang w:eastAsia="da-DK"/>
+        </w:rPr>
+        <w:t>Systemet angiver at lånebeløbet oversiger sælgers beløbsgrænse.</w:t>
+      </w:r>
+    </w:p>
+    <w:p>
+      <w:pPr>
+        <w:pStyle w:val="Listeafsnit"/>
+        <w:numPr>
+          <w:ilvl w:val="0"/>
+          <w:numId w:val="34"/>
+        </w:numPr>
+        <w:rPr>
+          <w:i/>
+          <w:lang w:eastAsia="da-DK"/>
+        </w:rPr>
+      </w:pPr>
+      <w:r>
+        <w:rPr>
+          <w:i/>
+          <w:lang w:eastAsia="da-DK"/>
+        </w:rPr>
+        <w:t>Forsætter til hovedscenariet pkt. 11.</w:t>
+      </w:r>
+    </w:p>
+    <w:p>
+      <w:pPr>
         <w:spacing w:after="0" w:line="240" w:lineRule="auto"/>
-        <w:ind w:left="540"/>
-        <w:textAlignment w:val="center"/>
+        <w:rPr>
+          <w:rFonts w:ascii="Calibri" w:eastAsia="Times New Roman" w:hAnsi="Calibri" w:cs="Times New Roman"/>
+          <w:color w:val="000000"/>
+          <w:lang w:eastAsia="da-DK"/>
+        </w:rPr>
+      </w:pPr>
+      <w:r>
         <w:rPr>
           <w:rFonts w:ascii="Calibri" w:eastAsia="Times New Roman" w:hAnsi="Calibri" w:cs="Times New Roman"/>
           <w:i/>
@@ -2056,7 +2168,8 @@
           <w:color w:val="000000"/>
           <w:lang w:eastAsia="da-DK"/>
         </w:rPr>
-      </w:pPr>
+        <w:t>12</w:t>
+      </w:r>
       <w:r>
         <w:rPr>
           <w:rFonts w:ascii="Calibri" w:eastAsia="Times New Roman" w:hAnsi="Calibri" w:cs="Times New Roman"/>
@@ -2065,46 +2178,7 @@
           <w:color w:val="000000"/>
           <w:lang w:eastAsia="da-DK"/>
         </w:rPr>
-        <w:t>Afslutter hovedscenariet</w:t>
-      </w:r>
-    </w:p>
-    <w:p>
-      <w:pPr>
-        <w:spacing w:after="0" w:line="240" w:lineRule="auto"/>
-        <w:ind w:left="540"/>
-        <w:rPr>
-          <w:rFonts w:ascii="Calibri" w:eastAsia="Times New Roman" w:hAnsi="Calibri" w:cs="Times New Roman"/>
-          <w:color w:val="000000"/>
-          <w:lang w:eastAsia="da-DK"/>
-        </w:rPr>
-      </w:pPr>
-      <w:r>
-        <w:rPr>
-          <w:rFonts w:ascii="Calibri" w:eastAsia="Times New Roman" w:hAnsi="Calibri" w:cs="Times New Roman"/>
-          <w:color w:val="000000"/>
-          <w:lang w:eastAsia="da-DK"/>
-        </w:rPr>
-        <w:t> </w:t>
-      </w:r>
-    </w:p>
-    <w:p>
-      <w:pPr>
-        <w:spacing w:after="0" w:line="240" w:lineRule="auto"/>
-        <w:rPr>
-          <w:rFonts w:ascii="Calibri" w:eastAsia="Times New Roman" w:hAnsi="Calibri" w:cs="Times New Roman"/>
-          <w:color w:val="000000"/>
-          <w:lang w:eastAsia="da-DK"/>
-        </w:rPr>
-      </w:pPr>
-      <w:r>
-        <w:rPr>
-          <w:rFonts w:ascii="Calibri" w:eastAsia="Times New Roman" w:hAnsi="Calibri" w:cs="Times New Roman"/>
-          <w:i/>
-          <w:iCs/>
-          <w:color w:val="000000"/>
-          <w:lang w:eastAsia="da-DK"/>
-        </w:rPr>
-        <w:t>10a.Hvis systemet ikke svare tilbage indenfor 30 sek. opdaterer sælgeren siden.</w:t>
+        <w:t>a.Hvis systemet ikke svare tilbage indenfor 30 sek.</w:t>
       </w:r>
     </w:p>
     <w:p>
@@ -2132,7 +2206,7 @@
           <w:color w:val="000000"/>
           <w:lang w:eastAsia="da-DK"/>
         </w:rPr>
-        <w:t>Sælgeren opdaterer programmet</w:t>
+        <w:t>Systemet angiver en fejl-meddeles.</w:t>
       </w:r>
     </w:p>
     <w:p>
@@ -2160,7 +2234,138 @@
           <w:color w:val="000000"/>
           <w:lang w:eastAsia="da-DK"/>
         </w:rPr>
-        <w:t>Fortsætter til hovedscenariet pkt. 10.</w:t>
+        <w:t>Forts</w:t>
+      </w:r>
+      <w:r>
+        <w:rPr>
+          <w:rFonts w:ascii="Calibri" w:eastAsia="Times New Roman" w:hAnsi="Calibri" w:cs="Times New Roman"/>
+          <w:i/>
+          <w:iCs/>
+          <w:color w:val="000000"/>
+          <w:lang w:eastAsia="da-DK"/>
+        </w:rPr>
+        <w:t>ætter til hovedscenariet pkt. 12</w:t>
+      </w:r>
+      <w:r>
+        <w:rPr>
+          <w:rFonts w:ascii="Calibri" w:eastAsia="Times New Roman" w:hAnsi="Calibri" w:cs="Times New Roman"/>
+          <w:i/>
+          <w:iCs/>
+          <w:color w:val="000000"/>
+          <w:lang w:eastAsia="da-DK"/>
+        </w:rPr>
+        <w:t>.</w:t>
+      </w:r>
+    </w:p>
+    <w:p>
+      <w:pPr>
+        <w:spacing w:after="0" w:line="240" w:lineRule="auto"/>
+        <w:rPr>
+          <w:i/>
+          <w:lang w:eastAsia="da-DK"/>
+        </w:rPr>
+      </w:pPr>
+    </w:p>
+    <w:p>
+      <w:pPr>
+        <w:spacing w:after="0" w:line="240" w:lineRule="auto"/>
+        <w:rPr>
+          <w:rFonts w:ascii="Calibri" w:eastAsia="Times New Roman" w:hAnsi="Calibri" w:cs="Times New Roman"/>
+          <w:color w:val="000000"/>
+          <w:lang w:eastAsia="da-DK"/>
+        </w:rPr>
+      </w:pPr>
+    </w:p>
+    <w:p>
+      <w:pPr>
+        <w:spacing w:after="0" w:line="240" w:lineRule="auto"/>
+        <w:rPr>
+          <w:rFonts w:ascii="Calibri" w:eastAsia="Times New Roman" w:hAnsi="Calibri" w:cs="Times New Roman"/>
+          <w:i/>
+          <w:iCs/>
+          <w:color w:val="000000"/>
+          <w:lang w:eastAsia="da-DK"/>
+        </w:rPr>
+      </w:pPr>
+      <w:r>
+        <w:rPr>
+          <w:rFonts w:ascii="Calibri" w:eastAsia="Times New Roman" w:hAnsi="Calibri" w:cs="Times New Roman"/>
+          <w:i/>
+          <w:iCs/>
+          <w:color w:val="000000"/>
+          <w:lang w:eastAsia="da-DK"/>
+        </w:rPr>
+        <w:t>6a. Hvis kundens ønskede lånesum overstiger det sælgeren</w:t>
+      </w:r>
+      <w:r>
+        <w:rPr>
+          <w:rFonts w:ascii="Calibri" w:eastAsia="Times New Roman" w:hAnsi="Calibri" w:cs="Times New Roman"/>
+          <w:i/>
+          <w:iCs/>
+          <w:color w:val="000000"/>
+          <w:lang w:eastAsia="da-DK"/>
+        </w:rPr>
+        <w:t xml:space="preserve"> er autoriseret til at godkende</w:t>
+      </w:r>
+    </w:p>
+    <w:p>
+      <w:pPr>
+        <w:pStyle w:val="Listeafsnit"/>
+        <w:numPr>
+          <w:ilvl w:val="0"/>
+          <w:numId w:val="27"/>
+        </w:numPr>
+        <w:spacing w:after="0" w:line="240" w:lineRule="auto"/>
+        <w:rPr>
+          <w:rFonts w:ascii="Calibri" w:eastAsia="Times New Roman" w:hAnsi="Calibri" w:cs="Times New Roman"/>
+          <w:color w:val="000000"/>
+          <w:lang w:eastAsia="da-DK"/>
+        </w:rPr>
+      </w:pPr>
+      <w:r>
+        <w:rPr>
+          <w:rFonts w:ascii="Calibri" w:eastAsia="Times New Roman" w:hAnsi="Calibri" w:cs="Times New Roman"/>
+          <w:i/>
+          <w:iCs/>
+          <w:color w:val="000000"/>
+          <w:lang w:eastAsia="da-DK"/>
+        </w:rPr>
+        <w:t>Sælgeren får en</w:t>
+      </w:r>
+      <w:r>
+        <w:rPr>
+          <w:rFonts w:ascii="Calibri" w:eastAsia="Times New Roman" w:hAnsi="Calibri" w:cs="Times New Roman"/>
+          <w:i/>
+          <w:iCs/>
+          <w:color w:val="000000"/>
+          <w:lang w:eastAsia="da-DK"/>
+        </w:rPr>
+        <w:t xml:space="preserve"> notifikation om, at han ikke selv er bemyndiget til at udstede lånet.</w:t>
+      </w:r>
+    </w:p>
+    <w:p>
+      <w:pPr>
+        <w:pStyle w:val="Listeafsnit"/>
+        <w:numPr>
+          <w:ilvl w:val="0"/>
+          <w:numId w:val="27"/>
+        </w:numPr>
+        <w:spacing w:after="0" w:line="240" w:lineRule="auto"/>
+        <w:rPr>
+          <w:rFonts w:ascii="Calibri" w:eastAsia="Times New Roman" w:hAnsi="Calibri" w:cs="Times New Roman"/>
+          <w:color w:val="000000"/>
+          <w:lang w:eastAsia="da-DK"/>
+        </w:rPr>
+      </w:pPr>
+      <w:r>
+        <w:rPr>
+          <w:rFonts w:ascii="Calibri" w:eastAsia="Times New Roman" w:hAnsi="Calibri" w:cs="Times New Roman"/>
+          <w:i/>
+          <w:iCs/>
+          <w:color w:val="000000"/>
+          <w:lang w:eastAsia="da-DK"/>
+        </w:rPr>
+        <w:t>Fortsæt til hovedscenariet pkt. 7. m. gennemførsel af pkt. 11 i samarbejde med sælger af højere autoritet</w:t>
       </w:r>
     </w:p>
     <w:p>
@@ -2170,14 +2375,14 @@
         <w:rPr>
           <w:rFonts w:ascii="Calibri" w:eastAsia="Times New Roman" w:hAnsi="Calibri" w:cs="Times New Roman"/>
           <w:color w:val="000000"/>
-          <w:lang w:val="en-US" w:eastAsia="da-DK"/>
-        </w:rPr>
-      </w:pPr>
-      <w:r>
-        <w:rPr>
-          <w:rFonts w:ascii="Calibri" w:eastAsia="Times New Roman" w:hAnsi="Calibri" w:cs="Times New Roman"/>
-          <w:color w:val="000000"/>
-          <w:lang w:val="en-US" w:eastAsia="da-DK"/>
+          <w:lang w:eastAsia="da-DK"/>
+        </w:rPr>
+      </w:pPr>
+      <w:r>
+        <w:rPr>
+          <w:rFonts w:ascii="Calibri" w:eastAsia="Times New Roman" w:hAnsi="Calibri" w:cs="Times New Roman"/>
+          <w:color w:val="000000"/>
+          <w:lang w:eastAsia="da-DK"/>
         </w:rPr>
         <w:t> </w:t>
       </w:r>
@@ -2242,6 +2447,7 @@
           <w:color w:val="000000"/>
           <w:lang w:eastAsia="da-DK"/>
         </w:rPr>
+        <w:lastRenderedPageBreak/>
         <w:t> </w:t>
       </w:r>
     </w:p>
@@ -2365,23 +2571,7 @@
           <w:color w:val="000000"/>
           <w:lang w:eastAsia="da-DK"/>
         </w:rPr>
-        <w:t xml:space="preserve"> </w:t>
-      </w:r>
-      <w:r>
-        <w:rPr>
-          <w:rFonts w:ascii="Calibri" w:eastAsia="Times New Roman" w:hAnsi="Calibri" w:cs="Times New Roman"/>
-          <w:color w:val="000000"/>
-          <w:lang w:eastAsia="da-DK"/>
-        </w:rPr>
-        <w:t xml:space="preserve"> </w:t>
-      </w:r>
-      <w:r>
-        <w:rPr>
-          <w:rFonts w:ascii="Calibri" w:eastAsia="Times New Roman" w:hAnsi="Calibri" w:cs="Times New Roman"/>
-          <w:color w:val="000000"/>
-          <w:lang w:eastAsia="da-DK"/>
-        </w:rPr>
-        <w:t xml:space="preserve">gange </w:t>
+        <w:t xml:space="preserve"> gange </w:t>
       </w:r>
       <w:r>
         <w:rPr>
@@ -2403,7 +2593,7 @@
 </file>
 
 <file path=word/numbering.xml><?xml version="1.0" encoding="utf-8"?>
-<w:numbering xmlns:ve="http://schemas.openxmlformats.org/markup-compatibility/2006" xmlns:o="urn:schemas-microsoft-com:office:office" xmlns:r="http://schemas.openxmlformats.org/officeDocument/2006/relationships" xmlns:m="http://schemas.openxmlformats.org/officeDocument/2006/math" xmlns:v="urn:schemas-microsoft-com:vml" xmlns:wp="http://schemas.openxmlformats.org/drawingml/2006/wordprocessingDrawing" xmlns:w10="urn:schemas-microsoft-com:office:word" xmlns:w="http://schemas.openxmlformats.org/wordprocessingml/2006/main" xmlns:wne="http://schemas.microsoft.com/office/word/2006/wordml">
+<w:numbering xmlns:wpc="http://schemas.microsoft.com/office/word/2010/wordprocessingCanvas" xmlns:mc="http://schemas.openxmlformats.org/markup-compatibility/2006" xmlns:o="urn:schemas-microsoft-com:office:office" xmlns:r="http://schemas.openxmlformats.org/officeDocument/2006/relationships" xmlns:m="http://schemas.openxmlformats.org/officeDocument/2006/math" xmlns:v="urn:schemas-microsoft-com:vml" xmlns:wp14="http://schemas.microsoft.com/office/word/2010/wordprocessingDrawing" xmlns:wp="http://schemas.openxmlformats.org/drawingml/2006/wordprocessingDrawing" xmlns:w10="urn:schemas-microsoft-com:office:word" xmlns:w="http://schemas.openxmlformats.org/wordprocessingml/2006/main" xmlns:w14="http://schemas.microsoft.com/office/word/2010/wordml" xmlns:w15="http://schemas.microsoft.com/office/word/2012/wordml" xmlns:wpg="http://schemas.microsoft.com/office/word/2010/wordprocessingGroup" xmlns:wpi="http://schemas.microsoft.com/office/word/2010/wordprocessingInk" xmlns:wne="http://schemas.microsoft.com/office/word/2006/wordml" xmlns:wps="http://schemas.microsoft.com/office/word/2010/wordprocessingShape" mc:Ignorable="w14 w15 wp14">
   <w:abstractNum w:abstractNumId="0">
     <w:nsid w:val="01CE7556"/>
     <w:multiLevelType w:val="multilevel"/>
@@ -2604,6 +2794,95 @@
     </w:lvl>
   </w:abstractNum>
   <w:abstractNum w:abstractNumId="2">
+    <w:nsid w:val="06006ADB"/>
+    <w:multiLevelType w:val="hybridMultilevel"/>
+    <w:tmpl w:val="8EDE6134"/>
+    <w:lvl w:ilvl="0" w:tplc="0406000F">
+      <w:start w:val="1"/>
+      <w:numFmt w:val="decimal"/>
+      <w:lvlText w:val="%1."/>
+      <w:lvlJc w:val="left"/>
+      <w:pPr>
+        <w:ind w:left="720" w:hanging="360"/>
+      </w:pPr>
+    </w:lvl>
+    <w:lvl w:ilvl="1" w:tplc="04060019">
+      <w:start w:val="1"/>
+      <w:numFmt w:val="lowerLetter"/>
+      <w:lvlText w:val="%2."/>
+      <w:lvlJc w:val="left"/>
+      <w:pPr>
+        <w:ind w:left="1440" w:hanging="360"/>
+      </w:pPr>
+    </w:lvl>
+    <w:lvl w:ilvl="2" w:tplc="04060001">
+      <w:start w:val="1"/>
+      <w:numFmt w:val="bullet"/>
+      <w:lvlText w:val=""/>
+      <w:lvlJc w:val="left"/>
+      <w:pPr>
+        <w:ind w:left="2160" w:hanging="180"/>
+      </w:pPr>
+      <w:rPr>
+        <w:rFonts w:ascii="Symbol" w:hAnsi="Symbol" w:hint="default"/>
+      </w:rPr>
+    </w:lvl>
+    <w:lvl w:ilvl="3" w:tplc="0406000F" w:tentative="1">
+      <w:start w:val="1"/>
+      <w:numFmt w:val="decimal"/>
+      <w:lvlText w:val="%4."/>
+      <w:lvlJc w:val="left"/>
+      <w:pPr>
+        <w:ind w:left="2880" w:hanging="360"/>
+      </w:pPr>
+    </w:lvl>
+    <w:lvl w:ilvl="4" w:tplc="04060019" w:tentative="1">
+      <w:start w:val="1"/>
+      <w:numFmt w:val="lowerLetter"/>
+      <w:lvlText w:val="%5."/>
+      <w:lvlJc w:val="left"/>
+      <w:pPr>
+        <w:ind w:left="3600" w:hanging="360"/>
+      </w:pPr>
+    </w:lvl>
+    <w:lvl w:ilvl="5" w:tplc="0406001B" w:tentative="1">
+      <w:start w:val="1"/>
+      <w:numFmt w:val="lowerRoman"/>
+      <w:lvlText w:val="%6."/>
+      <w:lvlJc w:val="right"/>
+      <w:pPr>
+        <w:ind w:left="4320" w:hanging="180"/>
+      </w:pPr>
+    </w:lvl>
+    <w:lvl w:ilvl="6" w:tplc="0406000F" w:tentative="1">
+      <w:start w:val="1"/>
+      <w:numFmt w:val="decimal"/>
+      <w:lvlText w:val="%7."/>
+      <w:lvlJc w:val="left"/>
+      <w:pPr>
+        <w:ind w:left="5040" w:hanging="360"/>
+      </w:pPr>
+    </w:lvl>
+    <w:lvl w:ilvl="7" w:tplc="04060019" w:tentative="1">
+      <w:start w:val="1"/>
+      <w:numFmt w:val="lowerLetter"/>
+      <w:lvlText w:val="%8."/>
+      <w:lvlJc w:val="left"/>
+      <w:pPr>
+        <w:ind w:left="5760" w:hanging="360"/>
+      </w:pPr>
+    </w:lvl>
+    <w:lvl w:ilvl="8" w:tplc="0406001B" w:tentative="1">
+      <w:start w:val="1"/>
+      <w:numFmt w:val="lowerRoman"/>
+      <w:lvlText w:val="%9."/>
+      <w:lvlJc w:val="right"/>
+      <w:pPr>
+        <w:ind w:left="6480" w:hanging="180"/>
+      </w:pPr>
+    </w:lvl>
+  </w:abstractNum>
+  <w:abstractNum w:abstractNumId="3">
     <w:nsid w:val="0D3149C2"/>
     <w:multiLevelType w:val="multilevel"/>
     <w:tmpl w:val="C66EE91A"/>
@@ -2716,7 +2995,7 @@
       </w:pPr>
     </w:lvl>
   </w:abstractNum>
-  <w:abstractNum w:abstractNumId="3">
+  <w:abstractNum w:abstractNumId="4">
     <w:nsid w:val="1095485C"/>
     <w:multiLevelType w:val="multilevel"/>
     <w:tmpl w:val="87843236"/>
@@ -2865,7 +3144,93 @@
       </w:rPr>
     </w:lvl>
   </w:abstractNum>
-  <w:abstractNum w:abstractNumId="4">
+  <w:abstractNum w:abstractNumId="5">
+    <w:nsid w:val="1794384E"/>
+    <w:multiLevelType w:val="hybridMultilevel"/>
+    <w:tmpl w:val="90AA7168"/>
+    <w:lvl w:ilvl="0" w:tplc="0406000F">
+      <w:start w:val="1"/>
+      <w:numFmt w:val="decimal"/>
+      <w:lvlText w:val="%1."/>
+      <w:lvlJc w:val="left"/>
+      <w:pPr>
+        <w:ind w:left="720" w:hanging="360"/>
+      </w:pPr>
+    </w:lvl>
+    <w:lvl w:ilvl="1" w:tplc="04060019">
+      <w:start w:val="1"/>
+      <w:numFmt w:val="lowerLetter"/>
+      <w:lvlText w:val="%2."/>
+      <w:lvlJc w:val="left"/>
+      <w:pPr>
+        <w:ind w:left="1440" w:hanging="360"/>
+      </w:pPr>
+    </w:lvl>
+    <w:lvl w:ilvl="2" w:tplc="0406001B" w:tentative="1">
+      <w:start w:val="1"/>
+      <w:numFmt w:val="lowerRoman"/>
+      <w:lvlText w:val="%3."/>
+      <w:lvlJc w:val="right"/>
+      <w:pPr>
+        <w:ind w:left="2160" w:hanging="180"/>
+      </w:pPr>
+    </w:lvl>
+    <w:lvl w:ilvl="3" w:tplc="0406000F" w:tentative="1">
+      <w:start w:val="1"/>
+      <w:numFmt w:val="decimal"/>
+      <w:lvlText w:val="%4."/>
+      <w:lvlJc w:val="left"/>
+      <w:pPr>
+        <w:ind w:left="2880" w:hanging="360"/>
+      </w:pPr>
+    </w:lvl>
+    <w:lvl w:ilvl="4" w:tplc="04060019" w:tentative="1">
+      <w:start w:val="1"/>
+      <w:numFmt w:val="lowerLetter"/>
+      <w:lvlText w:val="%5."/>
+      <w:lvlJc w:val="left"/>
+      <w:pPr>
+        <w:ind w:left="3600" w:hanging="360"/>
+      </w:pPr>
+    </w:lvl>
+    <w:lvl w:ilvl="5" w:tplc="0406001B" w:tentative="1">
+      <w:start w:val="1"/>
+      <w:numFmt w:val="lowerRoman"/>
+      <w:lvlText w:val="%6."/>
+      <w:lvlJc w:val="right"/>
+      <w:pPr>
+        <w:ind w:left="4320" w:hanging="180"/>
+      </w:pPr>
+    </w:lvl>
+    <w:lvl w:ilvl="6" w:tplc="0406000F" w:tentative="1">
+      <w:start w:val="1"/>
+      <w:numFmt w:val="decimal"/>
+      <w:lvlText w:val="%7."/>
+      <w:lvlJc w:val="left"/>
+      <w:pPr>
+        <w:ind w:left="5040" w:hanging="360"/>
+      </w:pPr>
+    </w:lvl>
+    <w:lvl w:ilvl="7" w:tplc="04060019" w:tentative="1">
+      <w:start w:val="1"/>
+      <w:numFmt w:val="lowerLetter"/>
+      <w:lvlText w:val="%8."/>
+      <w:lvlJc w:val="left"/>
+      <w:pPr>
+        <w:ind w:left="5760" w:hanging="360"/>
+      </w:pPr>
+    </w:lvl>
+    <w:lvl w:ilvl="8" w:tplc="0406001B" w:tentative="1">
+      <w:start w:val="1"/>
+      <w:numFmt w:val="lowerRoman"/>
+      <w:lvlText w:val="%9."/>
+      <w:lvlJc w:val="right"/>
+      <w:pPr>
+        <w:ind w:left="6480" w:hanging="180"/>
+      </w:pPr>
+    </w:lvl>
+  </w:abstractNum>
+  <w:abstractNum w:abstractNumId="6">
     <w:nsid w:val="19080594"/>
     <w:multiLevelType w:val="multilevel"/>
     <w:tmpl w:val="5C5CA13C"/>
@@ -2978,7 +3343,7 @@
       </w:pPr>
     </w:lvl>
   </w:abstractNum>
-  <w:abstractNum w:abstractNumId="5">
+  <w:abstractNum w:abstractNumId="7">
     <w:nsid w:val="1B4F6BF5"/>
     <w:multiLevelType w:val="multilevel"/>
     <w:tmpl w:val="EE48D442"/>
@@ -3127,7 +3492,93 @@
       </w:rPr>
     </w:lvl>
   </w:abstractNum>
-  <w:abstractNum w:abstractNumId="6">
+  <w:abstractNum w:abstractNumId="8">
+    <w:nsid w:val="1BE02939"/>
+    <w:multiLevelType w:val="hybridMultilevel"/>
+    <w:tmpl w:val="6696E2A6"/>
+    <w:lvl w:ilvl="0" w:tplc="0406000F">
+      <w:start w:val="1"/>
+      <w:numFmt w:val="decimal"/>
+      <w:lvlText w:val="%1."/>
+      <w:lvlJc w:val="left"/>
+      <w:pPr>
+        <w:ind w:left="360" w:hanging="360"/>
+      </w:pPr>
+    </w:lvl>
+    <w:lvl w:ilvl="1" w:tplc="04060019" w:tentative="1">
+      <w:start w:val="1"/>
+      <w:numFmt w:val="lowerLetter"/>
+      <w:lvlText w:val="%2."/>
+      <w:lvlJc w:val="left"/>
+      <w:pPr>
+        <w:ind w:left="1080" w:hanging="360"/>
+      </w:pPr>
+    </w:lvl>
+    <w:lvl w:ilvl="2" w:tplc="0406001B" w:tentative="1">
+      <w:start w:val="1"/>
+      <w:numFmt w:val="lowerRoman"/>
+      <w:lvlText w:val="%3."/>
+      <w:lvlJc w:val="right"/>
+      <w:pPr>
+        <w:ind w:left="1800" w:hanging="180"/>
+      </w:pPr>
+    </w:lvl>
+    <w:lvl w:ilvl="3" w:tplc="0406000F" w:tentative="1">
+      <w:start w:val="1"/>
+      <w:numFmt w:val="decimal"/>
+      <w:lvlText w:val="%4."/>
+      <w:lvlJc w:val="left"/>
+      <w:pPr>
+        <w:ind w:left="2520" w:hanging="360"/>
+      </w:pPr>
+    </w:lvl>
+    <w:lvl w:ilvl="4" w:tplc="04060019" w:tentative="1">
+      <w:start w:val="1"/>
+      <w:numFmt w:val="lowerLetter"/>
+      <w:lvlText w:val="%5."/>
+      <w:lvlJc w:val="left"/>
+      <w:pPr>
+        <w:ind w:left="3240" w:hanging="360"/>
+      </w:pPr>
+    </w:lvl>
+    <w:lvl w:ilvl="5" w:tplc="0406001B" w:tentative="1">
+      <w:start w:val="1"/>
+      <w:numFmt w:val="lowerRoman"/>
+      <w:lvlText w:val="%6."/>
+      <w:lvlJc w:val="right"/>
+      <w:pPr>
+        <w:ind w:left="3960" w:hanging="180"/>
+      </w:pPr>
+    </w:lvl>
+    <w:lvl w:ilvl="6" w:tplc="0406000F" w:tentative="1">
+      <w:start w:val="1"/>
+      <w:numFmt w:val="decimal"/>
+      <w:lvlText w:val="%7."/>
+      <w:lvlJc w:val="left"/>
+      <w:pPr>
+        <w:ind w:left="4680" w:hanging="360"/>
+      </w:pPr>
+    </w:lvl>
+    <w:lvl w:ilvl="7" w:tplc="04060019" w:tentative="1">
+      <w:start w:val="1"/>
+      <w:numFmt w:val="lowerLetter"/>
+      <w:lvlText w:val="%8."/>
+      <w:lvlJc w:val="left"/>
+      <w:pPr>
+        <w:ind w:left="5400" w:hanging="360"/>
+      </w:pPr>
+    </w:lvl>
+    <w:lvl w:ilvl="8" w:tplc="0406001B" w:tentative="1">
+      <w:start w:val="1"/>
+      <w:numFmt w:val="lowerRoman"/>
+      <w:lvlText w:val="%9."/>
+      <w:lvlJc w:val="right"/>
+      <w:pPr>
+        <w:ind w:left="6120" w:hanging="180"/>
+      </w:pPr>
+    </w:lvl>
+  </w:abstractNum>
+  <w:abstractNum w:abstractNumId="9">
     <w:nsid w:val="1F3A2B5F"/>
     <w:multiLevelType w:val="multilevel"/>
     <w:tmpl w:val="4E4ADEBC"/>
@@ -3240,10 +3691,96 @@
       </w:pPr>
     </w:lvl>
   </w:abstractNum>
-  <w:abstractNum w:abstractNumId="7">
+  <w:abstractNum w:abstractNumId="10">
+    <w:nsid w:val="25723FD1"/>
+    <w:multiLevelType w:val="hybridMultilevel"/>
+    <w:tmpl w:val="CEC4C772"/>
+    <w:lvl w:ilvl="0" w:tplc="0406000F">
+      <w:start w:val="1"/>
+      <w:numFmt w:val="decimal"/>
+      <w:lvlText w:val="%1."/>
+      <w:lvlJc w:val="left"/>
+      <w:pPr>
+        <w:ind w:left="720" w:hanging="360"/>
+      </w:pPr>
+    </w:lvl>
+    <w:lvl w:ilvl="1" w:tplc="04060019" w:tentative="1">
+      <w:start w:val="1"/>
+      <w:numFmt w:val="lowerLetter"/>
+      <w:lvlText w:val="%2."/>
+      <w:lvlJc w:val="left"/>
+      <w:pPr>
+        <w:ind w:left="1440" w:hanging="360"/>
+      </w:pPr>
+    </w:lvl>
+    <w:lvl w:ilvl="2" w:tplc="0406001B" w:tentative="1">
+      <w:start w:val="1"/>
+      <w:numFmt w:val="lowerRoman"/>
+      <w:lvlText w:val="%3."/>
+      <w:lvlJc w:val="right"/>
+      <w:pPr>
+        <w:ind w:left="2160" w:hanging="180"/>
+      </w:pPr>
+    </w:lvl>
+    <w:lvl w:ilvl="3" w:tplc="0406000F" w:tentative="1">
+      <w:start w:val="1"/>
+      <w:numFmt w:val="decimal"/>
+      <w:lvlText w:val="%4."/>
+      <w:lvlJc w:val="left"/>
+      <w:pPr>
+        <w:ind w:left="2880" w:hanging="360"/>
+      </w:pPr>
+    </w:lvl>
+    <w:lvl w:ilvl="4" w:tplc="04060019" w:tentative="1">
+      <w:start w:val="1"/>
+      <w:numFmt w:val="lowerLetter"/>
+      <w:lvlText w:val="%5."/>
+      <w:lvlJc w:val="left"/>
+      <w:pPr>
+        <w:ind w:left="3600" w:hanging="360"/>
+      </w:pPr>
+    </w:lvl>
+    <w:lvl w:ilvl="5" w:tplc="0406001B" w:tentative="1">
+      <w:start w:val="1"/>
+      <w:numFmt w:val="lowerRoman"/>
+      <w:lvlText w:val="%6."/>
+      <w:lvlJc w:val="right"/>
+      <w:pPr>
+        <w:ind w:left="4320" w:hanging="180"/>
+      </w:pPr>
+    </w:lvl>
+    <w:lvl w:ilvl="6" w:tplc="0406000F" w:tentative="1">
+      <w:start w:val="1"/>
+      <w:numFmt w:val="decimal"/>
+      <w:lvlText w:val="%7."/>
+      <w:lvlJc w:val="left"/>
+      <w:pPr>
+        <w:ind w:left="5040" w:hanging="360"/>
+      </w:pPr>
+    </w:lvl>
+    <w:lvl w:ilvl="7" w:tplc="04060019" w:tentative="1">
+      <w:start w:val="1"/>
+      <w:numFmt w:val="lowerLetter"/>
+      <w:lvlText w:val="%8."/>
+      <w:lvlJc w:val="left"/>
+      <w:pPr>
+        <w:ind w:left="5760" w:hanging="360"/>
+      </w:pPr>
+    </w:lvl>
+    <w:lvl w:ilvl="8" w:tplc="0406001B" w:tentative="1">
+      <w:start w:val="1"/>
+      <w:numFmt w:val="lowerRoman"/>
+      <w:lvlText w:val="%9."/>
+      <w:lvlJc w:val="right"/>
+      <w:pPr>
+        <w:ind w:left="6480" w:hanging="180"/>
+      </w:pPr>
+    </w:lvl>
+  </w:abstractNum>
+  <w:abstractNum w:abstractNumId="11">
     <w:nsid w:val="2D16576F"/>
     <w:multiLevelType w:val="hybridMultilevel"/>
-    <w:tmpl w:val="D52EDEE2"/>
+    <w:tmpl w:val="D17E836E"/>
     <w:lvl w:ilvl="0" w:tplc="04060001">
       <w:start w:val="1"/>
       <w:numFmt w:val="bullet"/>
@@ -3256,7 +3793,7 @@
         <w:rFonts w:ascii="Symbol" w:hAnsi="Symbol" w:hint="default"/>
       </w:rPr>
     </w:lvl>
-    <w:lvl w:ilvl="1" w:tplc="04060003" w:tentative="1">
+    <w:lvl w:ilvl="1" w:tplc="04060003">
       <w:start w:val="1"/>
       <w:numFmt w:val="bullet"/>
       <w:lvlText w:val="o"/>
@@ -3268,7 +3805,7 @@
         <w:rFonts w:ascii="Courier New" w:hAnsi="Courier New" w:cs="Courier New" w:hint="default"/>
       </w:rPr>
     </w:lvl>
-    <w:lvl w:ilvl="2" w:tplc="04060005" w:tentative="1">
+    <w:lvl w:ilvl="2" w:tplc="04060005">
       <w:start w:val="1"/>
       <w:numFmt w:val="bullet"/>
       <w:lvlText w:val=""/>
@@ -3353,7 +3890,7 @@
       </w:rPr>
     </w:lvl>
   </w:abstractNum>
-  <w:abstractNum w:abstractNumId="8">
+  <w:abstractNum w:abstractNumId="12">
     <w:nsid w:val="2DF07A5C"/>
     <w:multiLevelType w:val="multilevel"/>
     <w:tmpl w:val="D42AE268"/>
@@ -3466,7 +4003,7 @@
       </w:pPr>
     </w:lvl>
   </w:abstractNum>
-  <w:abstractNum w:abstractNumId="9">
+  <w:abstractNum w:abstractNumId="13">
     <w:nsid w:val="2E2F0FA6"/>
     <w:multiLevelType w:val="multilevel"/>
     <w:tmpl w:val="012E9796"/>
@@ -3579,7 +4116,7 @@
       </w:pPr>
     </w:lvl>
   </w:abstractNum>
-  <w:abstractNum w:abstractNumId="10">
+  <w:abstractNum w:abstractNumId="14">
     <w:nsid w:val="362C786A"/>
     <w:multiLevelType w:val="multilevel"/>
     <w:tmpl w:val="9BCA12F0"/>
@@ -3728,7 +4265,7 @@
       </w:rPr>
     </w:lvl>
   </w:abstractNum>
-  <w:abstractNum w:abstractNumId="11">
+  <w:abstractNum w:abstractNumId="15">
     <w:nsid w:val="37B433D6"/>
     <w:multiLevelType w:val="multilevel"/>
     <w:tmpl w:val="89DAFC1A"/>
@@ -3841,7 +4378,7 @@
       </w:pPr>
     </w:lvl>
   </w:abstractNum>
-  <w:abstractNum w:abstractNumId="12">
+  <w:abstractNum w:abstractNumId="16">
     <w:nsid w:val="3B6E34A5"/>
     <w:multiLevelType w:val="multilevel"/>
     <w:tmpl w:val="AEC8C97C"/>
@@ -3954,7 +4491,7 @@
       </w:pPr>
     </w:lvl>
   </w:abstractNum>
-  <w:abstractNum w:abstractNumId="13">
+  <w:abstractNum w:abstractNumId="17">
     <w:nsid w:val="41837335"/>
     <w:multiLevelType w:val="multilevel"/>
     <w:tmpl w:val="369C5052"/>
@@ -4103,7 +4640,7 @@
       </w:rPr>
     </w:lvl>
   </w:abstractNum>
-  <w:abstractNum w:abstractNumId="14">
+  <w:abstractNum w:abstractNumId="18">
     <w:nsid w:val="4D894164"/>
     <w:multiLevelType w:val="multilevel"/>
     <w:tmpl w:val="BABA12C2"/>
@@ -4216,7 +4753,7 @@
       </w:pPr>
     </w:lvl>
   </w:abstractNum>
-  <w:abstractNum w:abstractNumId="15">
+  <w:abstractNum w:abstractNumId="19">
     <w:nsid w:val="52DA2A05"/>
     <w:multiLevelType w:val="multilevel"/>
     <w:tmpl w:val="613EFF5C"/>
@@ -4365,7 +4902,7 @@
       </w:rPr>
     </w:lvl>
   </w:abstractNum>
-  <w:abstractNum w:abstractNumId="16">
+  <w:abstractNum w:abstractNumId="20">
     <w:nsid w:val="5A8E38A2"/>
     <w:multiLevelType w:val="multilevel"/>
     <w:tmpl w:val="C04C9A8C"/>
@@ -4514,7 +5051,179 @@
       </w:rPr>
     </w:lvl>
   </w:abstractNum>
-  <w:abstractNum w:abstractNumId="17">
+  <w:abstractNum w:abstractNumId="21">
+    <w:nsid w:val="5EA955DA"/>
+    <w:multiLevelType w:val="hybridMultilevel"/>
+    <w:tmpl w:val="B684657C"/>
+    <w:lvl w:ilvl="0" w:tplc="04060011">
+      <w:start w:val="1"/>
+      <w:numFmt w:val="decimal"/>
+      <w:lvlText w:val="%1)"/>
+      <w:lvlJc w:val="left"/>
+      <w:pPr>
+        <w:ind w:left="720" w:hanging="360"/>
+      </w:pPr>
+    </w:lvl>
+    <w:lvl w:ilvl="1" w:tplc="04060019" w:tentative="1">
+      <w:start w:val="1"/>
+      <w:numFmt w:val="lowerLetter"/>
+      <w:lvlText w:val="%2."/>
+      <w:lvlJc w:val="left"/>
+      <w:pPr>
+        <w:ind w:left="1440" w:hanging="360"/>
+      </w:pPr>
+    </w:lvl>
+    <w:lvl w:ilvl="2" w:tplc="0406001B" w:tentative="1">
+      <w:start w:val="1"/>
+      <w:numFmt w:val="lowerRoman"/>
+      <w:lvlText w:val="%3."/>
+      <w:lvlJc w:val="right"/>
+      <w:pPr>
+        <w:ind w:left="2160" w:hanging="180"/>
+      </w:pPr>
+    </w:lvl>
+    <w:lvl w:ilvl="3" w:tplc="0406000F" w:tentative="1">
+      <w:start w:val="1"/>
+      <w:numFmt w:val="decimal"/>
+      <w:lvlText w:val="%4."/>
+      <w:lvlJc w:val="left"/>
+      <w:pPr>
+        <w:ind w:left="2880" w:hanging="360"/>
+      </w:pPr>
+    </w:lvl>
+    <w:lvl w:ilvl="4" w:tplc="04060019" w:tentative="1">
+      <w:start w:val="1"/>
+      <w:numFmt w:val="lowerLetter"/>
+      <w:lvlText w:val="%5."/>
+      <w:lvlJc w:val="left"/>
+      <w:pPr>
+        <w:ind w:left="3600" w:hanging="360"/>
+      </w:pPr>
+    </w:lvl>
+    <w:lvl w:ilvl="5" w:tplc="0406001B" w:tentative="1">
+      <w:start w:val="1"/>
+      <w:numFmt w:val="lowerRoman"/>
+      <w:lvlText w:val="%6."/>
+      <w:lvlJc w:val="right"/>
+      <w:pPr>
+        <w:ind w:left="4320" w:hanging="180"/>
+      </w:pPr>
+    </w:lvl>
+    <w:lvl w:ilvl="6" w:tplc="0406000F" w:tentative="1">
+      <w:start w:val="1"/>
+      <w:numFmt w:val="decimal"/>
+      <w:lvlText w:val="%7."/>
+      <w:lvlJc w:val="left"/>
+      <w:pPr>
+        <w:ind w:left="5040" w:hanging="360"/>
+      </w:pPr>
+    </w:lvl>
+    <w:lvl w:ilvl="7" w:tplc="04060019" w:tentative="1">
+      <w:start w:val="1"/>
+      <w:numFmt w:val="lowerLetter"/>
+      <w:lvlText w:val="%8."/>
+      <w:lvlJc w:val="left"/>
+      <w:pPr>
+        <w:ind w:left="5760" w:hanging="360"/>
+      </w:pPr>
+    </w:lvl>
+    <w:lvl w:ilvl="8" w:tplc="0406001B" w:tentative="1">
+      <w:start w:val="1"/>
+      <w:numFmt w:val="lowerRoman"/>
+      <w:lvlText w:val="%9."/>
+      <w:lvlJc w:val="right"/>
+      <w:pPr>
+        <w:ind w:left="6480" w:hanging="180"/>
+      </w:pPr>
+    </w:lvl>
+  </w:abstractNum>
+  <w:abstractNum w:abstractNumId="22">
+    <w:nsid w:val="65C76151"/>
+    <w:multiLevelType w:val="hybridMultilevel"/>
+    <w:tmpl w:val="4C0835AA"/>
+    <w:lvl w:ilvl="0" w:tplc="0406000F">
+      <w:start w:val="1"/>
+      <w:numFmt w:val="decimal"/>
+      <w:lvlText w:val="%1."/>
+      <w:lvlJc w:val="left"/>
+      <w:pPr>
+        <w:ind w:left="720" w:hanging="360"/>
+      </w:pPr>
+    </w:lvl>
+    <w:lvl w:ilvl="1" w:tplc="04060019" w:tentative="1">
+      <w:start w:val="1"/>
+      <w:numFmt w:val="lowerLetter"/>
+      <w:lvlText w:val="%2."/>
+      <w:lvlJc w:val="left"/>
+      <w:pPr>
+        <w:ind w:left="1440" w:hanging="360"/>
+      </w:pPr>
+    </w:lvl>
+    <w:lvl w:ilvl="2" w:tplc="0406001B" w:tentative="1">
+      <w:start w:val="1"/>
+      <w:numFmt w:val="lowerRoman"/>
+      <w:lvlText w:val="%3."/>
+      <w:lvlJc w:val="right"/>
+      <w:pPr>
+        <w:ind w:left="2160" w:hanging="180"/>
+      </w:pPr>
+    </w:lvl>
+    <w:lvl w:ilvl="3" w:tplc="0406000F" w:tentative="1">
+      <w:start w:val="1"/>
+      <w:numFmt w:val="decimal"/>
+      <w:lvlText w:val="%4."/>
+      <w:lvlJc w:val="left"/>
+      <w:pPr>
+        <w:ind w:left="2880" w:hanging="360"/>
+      </w:pPr>
+    </w:lvl>
+    <w:lvl w:ilvl="4" w:tplc="04060019" w:tentative="1">
+      <w:start w:val="1"/>
+      <w:numFmt w:val="lowerLetter"/>
+      <w:lvlText w:val="%5."/>
+      <w:lvlJc w:val="left"/>
+      <w:pPr>
+        <w:ind w:left="3600" w:hanging="360"/>
+      </w:pPr>
+    </w:lvl>
+    <w:lvl w:ilvl="5" w:tplc="0406001B" w:tentative="1">
+      <w:start w:val="1"/>
+      <w:numFmt w:val="lowerRoman"/>
+      <w:lvlText w:val="%6."/>
+      <w:lvlJc w:val="right"/>
+      <w:pPr>
+        <w:ind w:left="4320" w:hanging="180"/>
+      </w:pPr>
+    </w:lvl>
+    <w:lvl w:ilvl="6" w:tplc="0406000F" w:tentative="1">
+      <w:start w:val="1"/>
+      <w:numFmt w:val="decimal"/>
+      <w:lvlText w:val="%7."/>
+      <w:lvlJc w:val="left"/>
+      <w:pPr>
+        <w:ind w:left="5040" w:hanging="360"/>
+      </w:pPr>
+    </w:lvl>
+    <w:lvl w:ilvl="7" w:tplc="04060019" w:tentative="1">
+      <w:start w:val="1"/>
+      <w:numFmt w:val="lowerLetter"/>
+      <w:lvlText w:val="%8."/>
+      <w:lvlJc w:val="left"/>
+      <w:pPr>
+        <w:ind w:left="5760" w:hanging="360"/>
+      </w:pPr>
+    </w:lvl>
+    <w:lvl w:ilvl="8" w:tplc="0406001B" w:tentative="1">
+      <w:start w:val="1"/>
+      <w:numFmt w:val="lowerRoman"/>
+      <w:lvlText w:val="%9."/>
+      <w:lvlJc w:val="right"/>
+      <w:pPr>
+        <w:ind w:left="6480" w:hanging="180"/>
+      </w:pPr>
+    </w:lvl>
+  </w:abstractNum>
+  <w:abstractNum w:abstractNumId="23">
     <w:nsid w:val="6C17790E"/>
     <w:multiLevelType w:val="multilevel"/>
     <w:tmpl w:val="E45084BE"/>
@@ -4627,7 +5336,7 @@
       </w:pPr>
     </w:lvl>
   </w:abstractNum>
-  <w:abstractNum w:abstractNumId="18">
+  <w:abstractNum w:abstractNumId="24">
     <w:nsid w:val="6D4239CA"/>
     <w:multiLevelType w:val="hybridMultilevel"/>
     <w:tmpl w:val="62BA15A0"/>
@@ -4713,7 +5422,7 @@
       </w:pPr>
     </w:lvl>
   </w:abstractNum>
-  <w:abstractNum w:abstractNumId="19">
+  <w:abstractNum w:abstractNumId="25">
     <w:nsid w:val="6EE16C31"/>
     <w:multiLevelType w:val="multilevel"/>
     <w:tmpl w:val="B71C4F28"/>
@@ -4862,7 +5571,7 @@
       </w:rPr>
     </w:lvl>
   </w:abstractNum>
-  <w:abstractNum w:abstractNumId="20">
+  <w:abstractNum w:abstractNumId="26">
     <w:nsid w:val="6F1A087D"/>
     <w:multiLevelType w:val="multilevel"/>
     <w:tmpl w:val="A148BBF6"/>
@@ -4975,7 +5684,93 @@
       </w:pPr>
     </w:lvl>
   </w:abstractNum>
-  <w:abstractNum w:abstractNumId="21">
+  <w:abstractNum w:abstractNumId="27">
+    <w:nsid w:val="71A87ADE"/>
+    <w:multiLevelType w:val="hybridMultilevel"/>
+    <w:tmpl w:val="A8E29A5C"/>
+    <w:lvl w:ilvl="0" w:tplc="0406000F">
+      <w:start w:val="1"/>
+      <w:numFmt w:val="decimal"/>
+      <w:lvlText w:val="%1."/>
+      <w:lvlJc w:val="left"/>
+      <w:pPr>
+        <w:ind w:left="720" w:hanging="360"/>
+      </w:pPr>
+    </w:lvl>
+    <w:lvl w:ilvl="1" w:tplc="04060019" w:tentative="1">
+      <w:start w:val="1"/>
+      <w:numFmt w:val="lowerLetter"/>
+      <w:lvlText w:val="%2."/>
+      <w:lvlJc w:val="left"/>
+      <w:pPr>
+        <w:ind w:left="1440" w:hanging="360"/>
+      </w:pPr>
+    </w:lvl>
+    <w:lvl w:ilvl="2" w:tplc="0406001B" w:tentative="1">
+      <w:start w:val="1"/>
+      <w:numFmt w:val="lowerRoman"/>
+      <w:lvlText w:val="%3."/>
+      <w:lvlJc w:val="right"/>
+      <w:pPr>
+        <w:ind w:left="2160" w:hanging="180"/>
+      </w:pPr>
+    </w:lvl>
+    <w:lvl w:ilvl="3" w:tplc="0406000F" w:tentative="1">
+      <w:start w:val="1"/>
+      <w:numFmt w:val="decimal"/>
+      <w:lvlText w:val="%4."/>
+      <w:lvlJc w:val="left"/>
+      <w:pPr>
+        <w:ind w:left="2880" w:hanging="360"/>
+      </w:pPr>
+    </w:lvl>
+    <w:lvl w:ilvl="4" w:tplc="04060019" w:tentative="1">
+      <w:start w:val="1"/>
+      <w:numFmt w:val="lowerLetter"/>
+      <w:lvlText w:val="%5."/>
+      <w:lvlJc w:val="left"/>
+      <w:pPr>
+        <w:ind w:left="3600" w:hanging="360"/>
+      </w:pPr>
+    </w:lvl>
+    <w:lvl w:ilvl="5" w:tplc="0406001B" w:tentative="1">
+      <w:start w:val="1"/>
+      <w:numFmt w:val="lowerRoman"/>
+      <w:lvlText w:val="%6."/>
+      <w:lvlJc w:val="right"/>
+      <w:pPr>
+        <w:ind w:left="4320" w:hanging="180"/>
+      </w:pPr>
+    </w:lvl>
+    <w:lvl w:ilvl="6" w:tplc="0406000F" w:tentative="1">
+      <w:start w:val="1"/>
+      <w:numFmt w:val="decimal"/>
+      <w:lvlText w:val="%7."/>
+      <w:lvlJc w:val="left"/>
+      <w:pPr>
+        <w:ind w:left="5040" w:hanging="360"/>
+      </w:pPr>
+    </w:lvl>
+    <w:lvl w:ilvl="7" w:tplc="04060019" w:tentative="1">
+      <w:start w:val="1"/>
+      <w:numFmt w:val="lowerLetter"/>
+      <w:lvlText w:val="%8."/>
+      <w:lvlJc w:val="left"/>
+      <w:pPr>
+        <w:ind w:left="5760" w:hanging="360"/>
+      </w:pPr>
+    </w:lvl>
+    <w:lvl w:ilvl="8" w:tplc="0406001B" w:tentative="1">
+      <w:start w:val="1"/>
+      <w:numFmt w:val="lowerRoman"/>
+      <w:lvlText w:val="%9."/>
+      <w:lvlJc w:val="right"/>
+      <w:pPr>
+        <w:ind w:left="6480" w:hanging="180"/>
+      </w:pPr>
+    </w:lvl>
+  </w:abstractNum>
+  <w:abstractNum w:abstractNumId="28">
     <w:nsid w:val="71CF679C"/>
     <w:multiLevelType w:val="hybridMultilevel"/>
     <w:tmpl w:val="25767D54"/>
@@ -5061,7 +5856,7 @@
       </w:pPr>
     </w:lvl>
   </w:abstractNum>
-  <w:abstractNum w:abstractNumId="22">
+  <w:abstractNum w:abstractNumId="29">
     <w:nsid w:val="73CC3C57"/>
     <w:multiLevelType w:val="multilevel"/>
     <w:tmpl w:val="25C44062"/>
@@ -5206,7 +6001,7 @@
       </w:rPr>
     </w:lvl>
   </w:abstractNum>
-  <w:abstractNum w:abstractNumId="23">
+  <w:abstractNum w:abstractNumId="30">
     <w:nsid w:val="75E3446E"/>
     <w:multiLevelType w:val="multilevel"/>
     <w:tmpl w:val="0494F0D0"/>
@@ -5355,7 +6150,7 @@
       </w:rPr>
     </w:lvl>
   </w:abstractNum>
-  <w:abstractNum w:abstractNumId="24">
+  <w:abstractNum w:abstractNumId="31">
     <w:nsid w:val="780D5045"/>
     <w:multiLevelType w:val="hybridMultilevel"/>
     <w:tmpl w:val="38FECA58"/>
@@ -5468,23 +6263,195 @@
       </w:rPr>
     </w:lvl>
   </w:abstractNum>
+  <w:abstractNum w:abstractNumId="32">
+    <w:nsid w:val="787C0620"/>
+    <w:multiLevelType w:val="hybridMultilevel"/>
+    <w:tmpl w:val="A1780B0E"/>
+    <w:lvl w:ilvl="0" w:tplc="0406000F">
+      <w:start w:val="1"/>
+      <w:numFmt w:val="decimal"/>
+      <w:lvlText w:val="%1."/>
+      <w:lvlJc w:val="left"/>
+      <w:pPr>
+        <w:ind w:left="900" w:hanging="360"/>
+      </w:pPr>
+    </w:lvl>
+    <w:lvl w:ilvl="1" w:tplc="04060019" w:tentative="1">
+      <w:start w:val="1"/>
+      <w:numFmt w:val="lowerLetter"/>
+      <w:lvlText w:val="%2."/>
+      <w:lvlJc w:val="left"/>
+      <w:pPr>
+        <w:ind w:left="1620" w:hanging="360"/>
+      </w:pPr>
+    </w:lvl>
+    <w:lvl w:ilvl="2" w:tplc="0406001B" w:tentative="1">
+      <w:start w:val="1"/>
+      <w:numFmt w:val="lowerRoman"/>
+      <w:lvlText w:val="%3."/>
+      <w:lvlJc w:val="right"/>
+      <w:pPr>
+        <w:ind w:left="2340" w:hanging="180"/>
+      </w:pPr>
+    </w:lvl>
+    <w:lvl w:ilvl="3" w:tplc="0406000F" w:tentative="1">
+      <w:start w:val="1"/>
+      <w:numFmt w:val="decimal"/>
+      <w:lvlText w:val="%4."/>
+      <w:lvlJc w:val="left"/>
+      <w:pPr>
+        <w:ind w:left="3060" w:hanging="360"/>
+      </w:pPr>
+    </w:lvl>
+    <w:lvl w:ilvl="4" w:tplc="04060019" w:tentative="1">
+      <w:start w:val="1"/>
+      <w:numFmt w:val="lowerLetter"/>
+      <w:lvlText w:val="%5."/>
+      <w:lvlJc w:val="left"/>
+      <w:pPr>
+        <w:ind w:left="3780" w:hanging="360"/>
+      </w:pPr>
+    </w:lvl>
+    <w:lvl w:ilvl="5" w:tplc="0406001B" w:tentative="1">
+      <w:start w:val="1"/>
+      <w:numFmt w:val="lowerRoman"/>
+      <w:lvlText w:val="%6."/>
+      <w:lvlJc w:val="right"/>
+      <w:pPr>
+        <w:ind w:left="4500" w:hanging="180"/>
+      </w:pPr>
+    </w:lvl>
+    <w:lvl w:ilvl="6" w:tplc="0406000F" w:tentative="1">
+      <w:start w:val="1"/>
+      <w:numFmt w:val="decimal"/>
+      <w:lvlText w:val="%7."/>
+      <w:lvlJc w:val="left"/>
+      <w:pPr>
+        <w:ind w:left="5220" w:hanging="360"/>
+      </w:pPr>
+    </w:lvl>
+    <w:lvl w:ilvl="7" w:tplc="04060019" w:tentative="1">
+      <w:start w:val="1"/>
+      <w:numFmt w:val="lowerLetter"/>
+      <w:lvlText w:val="%8."/>
+      <w:lvlJc w:val="left"/>
+      <w:pPr>
+        <w:ind w:left="5940" w:hanging="360"/>
+      </w:pPr>
+    </w:lvl>
+    <w:lvl w:ilvl="8" w:tplc="0406001B" w:tentative="1">
+      <w:start w:val="1"/>
+      <w:numFmt w:val="lowerRoman"/>
+      <w:lvlText w:val="%9."/>
+      <w:lvlJc w:val="right"/>
+      <w:pPr>
+        <w:ind w:left="6660" w:hanging="180"/>
+      </w:pPr>
+    </w:lvl>
+  </w:abstractNum>
+  <w:abstractNum w:abstractNumId="33">
+    <w:nsid w:val="78E07026"/>
+    <w:multiLevelType w:val="hybridMultilevel"/>
+    <w:tmpl w:val="C9569E5E"/>
+    <w:lvl w:ilvl="0" w:tplc="0406000F">
+      <w:start w:val="1"/>
+      <w:numFmt w:val="decimal"/>
+      <w:lvlText w:val="%1."/>
+      <w:lvlJc w:val="left"/>
+      <w:pPr>
+        <w:ind w:left="720" w:hanging="360"/>
+      </w:pPr>
+    </w:lvl>
+    <w:lvl w:ilvl="1" w:tplc="04060019" w:tentative="1">
+      <w:start w:val="1"/>
+      <w:numFmt w:val="lowerLetter"/>
+      <w:lvlText w:val="%2."/>
+      <w:lvlJc w:val="left"/>
+      <w:pPr>
+        <w:ind w:left="1440" w:hanging="360"/>
+      </w:pPr>
+    </w:lvl>
+    <w:lvl w:ilvl="2" w:tplc="0406001B" w:tentative="1">
+      <w:start w:val="1"/>
+      <w:numFmt w:val="lowerRoman"/>
+      <w:lvlText w:val="%3."/>
+      <w:lvlJc w:val="right"/>
+      <w:pPr>
+        <w:ind w:left="2160" w:hanging="180"/>
+      </w:pPr>
+    </w:lvl>
+    <w:lvl w:ilvl="3" w:tplc="0406000F" w:tentative="1">
+      <w:start w:val="1"/>
+      <w:numFmt w:val="decimal"/>
+      <w:lvlText w:val="%4."/>
+      <w:lvlJc w:val="left"/>
+      <w:pPr>
+        <w:ind w:left="2880" w:hanging="360"/>
+      </w:pPr>
+    </w:lvl>
+    <w:lvl w:ilvl="4" w:tplc="04060019" w:tentative="1">
+      <w:start w:val="1"/>
+      <w:numFmt w:val="lowerLetter"/>
+      <w:lvlText w:val="%5."/>
+      <w:lvlJc w:val="left"/>
+      <w:pPr>
+        <w:ind w:left="3600" w:hanging="360"/>
+      </w:pPr>
+    </w:lvl>
+    <w:lvl w:ilvl="5" w:tplc="0406001B" w:tentative="1">
+      <w:start w:val="1"/>
+      <w:numFmt w:val="lowerRoman"/>
+      <w:lvlText w:val="%6."/>
+      <w:lvlJc w:val="right"/>
+      <w:pPr>
+        <w:ind w:left="4320" w:hanging="180"/>
+      </w:pPr>
+    </w:lvl>
+    <w:lvl w:ilvl="6" w:tplc="0406000F" w:tentative="1">
+      <w:start w:val="1"/>
+      <w:numFmt w:val="decimal"/>
+      <w:lvlText w:val="%7."/>
+      <w:lvlJc w:val="left"/>
+      <w:pPr>
+        <w:ind w:left="5040" w:hanging="360"/>
+      </w:pPr>
+    </w:lvl>
+    <w:lvl w:ilvl="7" w:tplc="04060019" w:tentative="1">
+      <w:start w:val="1"/>
+      <w:numFmt w:val="lowerLetter"/>
+      <w:lvlText w:val="%8."/>
+      <w:lvlJc w:val="left"/>
+      <w:pPr>
+        <w:ind w:left="5760" w:hanging="360"/>
+      </w:pPr>
+    </w:lvl>
+    <w:lvl w:ilvl="8" w:tplc="0406001B" w:tentative="1">
+      <w:start w:val="1"/>
+      <w:numFmt w:val="lowerRoman"/>
+      <w:lvlText w:val="%9."/>
+      <w:lvlJc w:val="right"/>
+      <w:pPr>
+        <w:ind w:left="6480" w:hanging="180"/>
+      </w:pPr>
+    </w:lvl>
+  </w:abstractNum>
   <w:num w:numId="1">
-    <w:abstractNumId w:val="24"/>
+    <w:abstractNumId w:val="31"/>
   </w:num>
   <w:num w:numId="2">
-    <w:abstractNumId w:val="7"/>
+    <w:abstractNumId w:val="11"/>
   </w:num>
   <w:num w:numId="3">
-    <w:abstractNumId w:val="18"/>
+    <w:abstractNumId w:val="24"/>
   </w:num>
   <w:num w:numId="4">
     <w:abstractNumId w:val="1"/>
   </w:num>
   <w:num w:numId="5">
-    <w:abstractNumId w:val="10"/>
+    <w:abstractNumId w:val="14"/>
   </w:num>
   <w:num w:numId="6">
-    <w:abstractNumId w:val="17"/>
+    <w:abstractNumId w:val="23"/>
     <w:lvlOverride w:ilvl="0">
       <w:startOverride w:val="1"/>
     </w:lvlOverride>
@@ -5496,95 +6463,122 @@
     </w:lvlOverride>
   </w:num>
   <w:num w:numId="8">
-    <w:abstractNumId w:val="14"/>
+    <w:abstractNumId w:val="18"/>
     <w:lvlOverride w:ilvl="0">
       <w:startOverride w:val="1"/>
     </w:lvlOverride>
   </w:num>
   <w:num w:numId="9">
-    <w:abstractNumId w:val="2"/>
+    <w:abstractNumId w:val="3"/>
     <w:lvlOverride w:ilvl="0">
       <w:startOverride w:val="1"/>
     </w:lvlOverride>
   </w:num>
   <w:num w:numId="10">
-    <w:abstractNumId w:val="5"/>
+    <w:abstractNumId w:val="7"/>
   </w:num>
   <w:num w:numId="11">
-    <w:abstractNumId w:val="13"/>
+    <w:abstractNumId w:val="17"/>
   </w:num>
   <w:num w:numId="12">
-    <w:abstractNumId w:val="23"/>
+    <w:abstractNumId w:val="30"/>
   </w:num>
   <w:num w:numId="13">
+    <w:abstractNumId w:val="25"/>
+  </w:num>
+  <w:num w:numId="14">
+    <w:abstractNumId w:val="28"/>
+  </w:num>
+  <w:num w:numId="15">
     <w:abstractNumId w:val="19"/>
   </w:num>
-  <w:num w:numId="14">
-    <w:abstractNumId w:val="21"/>
-  </w:num>
-  <w:num w:numId="15">
-    <w:abstractNumId w:val="15"/>
-  </w:num>
   <w:num w:numId="16">
-    <w:abstractNumId w:val="3"/>
+    <w:abstractNumId w:val="4"/>
   </w:num>
   <w:num w:numId="17">
-    <w:abstractNumId w:val="16"/>
+    <w:abstractNumId w:val="20"/>
   </w:num>
   <w:num w:numId="18">
-    <w:abstractNumId w:val="22"/>
+    <w:abstractNumId w:val="29"/>
     <w:lvlOverride w:ilvl="0"/>
     <w:lvlOverride w:ilvl="1">
       <w:startOverride w:val="1"/>
     </w:lvlOverride>
   </w:num>
   <w:num w:numId="19">
-    <w:abstractNumId w:val="8"/>
+    <w:abstractNumId w:val="12"/>
     <w:lvlOverride w:ilvl="0">
       <w:startOverride w:val="1"/>
     </w:lvlOverride>
   </w:num>
   <w:num w:numId="20">
+    <w:abstractNumId w:val="13"/>
+    <w:lvlOverride w:ilvl="0">
+      <w:startOverride w:val="1"/>
+    </w:lvlOverride>
+  </w:num>
+  <w:num w:numId="21">
+    <w:abstractNumId w:val="26"/>
+    <w:lvlOverride w:ilvl="0">
+      <w:startOverride w:val="1"/>
+    </w:lvlOverride>
+  </w:num>
+  <w:num w:numId="22">
+    <w:abstractNumId w:val="15"/>
+    <w:lvlOverride w:ilvl="0">
+      <w:startOverride w:val="1"/>
+    </w:lvlOverride>
+  </w:num>
+  <w:num w:numId="23">
     <w:abstractNumId w:val="9"/>
     <w:lvlOverride w:ilvl="0">
       <w:startOverride w:val="1"/>
     </w:lvlOverride>
   </w:num>
-  <w:num w:numId="21">
-    <w:abstractNumId w:val="20"/>
+  <w:num w:numId="24">
+    <w:abstractNumId w:val="16"/>
     <w:lvlOverride w:ilvl="0">
       <w:startOverride w:val="1"/>
     </w:lvlOverride>
   </w:num>
-  <w:num w:numId="22">
-    <w:abstractNumId w:val="11"/>
-    <w:lvlOverride w:ilvl="0">
-      <w:startOverride w:val="1"/>
-    </w:lvlOverride>
-  </w:num>
-  <w:num w:numId="23">
+  <w:num w:numId="25">
     <w:abstractNumId w:val="6"/>
     <w:lvlOverride w:ilvl="0">
       <w:startOverride w:val="1"/>
     </w:lvlOverride>
   </w:num>
-  <w:num w:numId="24">
-    <w:abstractNumId w:val="12"/>
-    <w:lvlOverride w:ilvl="0">
-      <w:startOverride w:val="1"/>
-    </w:lvlOverride>
+  <w:num w:numId="26">
+    <w:abstractNumId w:val="8"/>
   </w:num>
-  <w:num w:numId="25">
-    <w:abstractNumId w:val="4"/>
-    <w:lvlOverride w:ilvl="0">
-      <w:startOverride w:val="1"/>
-    </w:lvlOverride>
+  <w:num w:numId="27">
+    <w:abstractNumId w:val="27"/>
+  </w:num>
+  <w:num w:numId="28">
+    <w:abstractNumId w:val="33"/>
+  </w:num>
+  <w:num w:numId="29">
+    <w:abstractNumId w:val="32"/>
+  </w:num>
+  <w:num w:numId="30">
+    <w:abstractNumId w:val="21"/>
+  </w:num>
+  <w:num w:numId="31">
+    <w:abstractNumId w:val="10"/>
+  </w:num>
+  <w:num w:numId="32">
+    <w:abstractNumId w:val="2"/>
+  </w:num>
+  <w:num w:numId="33">
+    <w:abstractNumId w:val="5"/>
+  </w:num>
+  <w:num w:numId="34">
+    <w:abstractNumId w:val="22"/>
   </w:num>
 </w:numbering>
 </file>
 
 <file path=word/styles.xml><?xml version="1.0" encoding="utf-8"?>
-<w:styles xmlns:r="http://schemas.openxmlformats.org/officeDocument/2006/relationships" xmlns:w="http://schemas.openxmlformats.org/wordprocessingml/2006/main">
+<w:styles xmlns:mc="http://schemas.openxmlformats.org/markup-compatibility/2006" xmlns:r="http://schemas.openxmlformats.org/officeDocument/2006/relationships" xmlns:w="http://schemas.openxmlformats.org/wordprocessingml/2006/main" xmlns:w14="http://schemas.microsoft.com/office/word/2010/wordml" xmlns:w15="http://schemas.microsoft.com/office/word/2012/wordml" mc:Ignorable="w14 w15">
   <w:docDefaults>
     <w:rPrDefault>
       <w:rPr>
@@ -5600,144 +6594,378 @@
       </w:pPr>
     </w:pPrDefault>
   </w:docDefaults>
-  <w:latentStyles w:defLockedState="0" w:defUIPriority="99" w:defSemiHidden="1" w:defUnhideWhenUsed="1" w:defQFormat="0" w:count="267">
-    <w:lsdException w:name="Normal" w:semiHidden="0" w:uiPriority="0" w:unhideWhenUsed="0" w:qFormat="1"/>
-    <w:lsdException w:name="heading 1" w:semiHidden="0" w:uiPriority="9" w:unhideWhenUsed="0" w:qFormat="1"/>
-    <w:lsdException w:name="heading 2" w:uiPriority="9" w:qFormat="1"/>
-    <w:lsdException w:name="heading 3" w:uiPriority="9" w:qFormat="1"/>
-    <w:lsdException w:name="heading 4" w:uiPriority="9" w:qFormat="1"/>
-    <w:lsdException w:name="heading 5" w:uiPriority="9" w:qFormat="1"/>
-    <w:lsdException w:name="heading 6" w:uiPriority="9" w:qFormat="1"/>
-    <w:lsdException w:name="heading 7" w:uiPriority="9" w:qFormat="1"/>
-    <w:lsdException w:name="heading 8" w:uiPriority="9" w:qFormat="1"/>
-    <w:lsdException w:name="heading 9" w:uiPriority="9" w:qFormat="1"/>
-    <w:lsdException w:name="toc 1" w:uiPriority="39"/>
-    <w:lsdException w:name="toc 2" w:uiPriority="39"/>
-    <w:lsdException w:name="toc 3" w:uiPriority="39"/>
-    <w:lsdException w:name="toc 4" w:uiPriority="39"/>
-    <w:lsdException w:name="toc 5" w:uiPriority="39"/>
-    <w:lsdException w:name="toc 6" w:uiPriority="39"/>
-    <w:lsdException w:name="toc 7" w:uiPriority="39"/>
-    <w:lsdException w:name="toc 8" w:uiPriority="39"/>
-    <w:lsdException w:name="toc 9" w:uiPriority="39"/>
-    <w:lsdException w:name="caption" w:uiPriority="35" w:qFormat="1"/>
-    <w:lsdException w:name="Title" w:semiHidden="0" w:uiPriority="10" w:unhideWhenUsed="0" w:qFormat="1"/>
-    <w:lsdException w:name="Default Paragraph Font" w:uiPriority="1"/>
-    <w:lsdException w:name="Subtitle" w:semiHidden="0" w:uiPriority="11" w:unhideWhenUsed="0" w:qFormat="1"/>
-    <w:lsdException w:name="Strong" w:semiHidden="0" w:uiPriority="22" w:unhideWhenUsed="0" w:qFormat="1"/>
-    <w:lsdException w:name="Emphasis" w:semiHidden="0" w:uiPriority="20" w:unhideWhenUsed="0" w:qFormat="1"/>
-    <w:lsdException w:name="Table Grid" w:semiHidden="0" w:uiPriority="59" w:unhideWhenUsed="0"/>
-    <w:lsdException w:name="Placeholder Text" w:unhideWhenUsed="0"/>
-    <w:lsdException w:name="No Spacing" w:semiHidden="0" w:uiPriority="1" w:unhideWhenUsed="0" w:qFormat="1"/>
-    <w:lsdException w:name="Light Shading" w:semiHidden="0" w:uiPriority="60" w:unhideWhenUsed="0"/>
-    <w:lsdException w:name="Light List" w:semiHidden="0" w:uiPriority="61" w:unhideWhenUsed="0"/>
-    <w:lsdException w:name="Light Grid" w:semiHidden="0" w:uiPriority="62" w:unhideWhenUsed="0"/>
-    <w:lsdException w:name="Medium Shading 1" w:semiHidden="0" w:uiPriority="63" w:unhideWhenUsed="0"/>
-    <w:lsdException w:name="Medium Shading 2" w:semiHidden="0" w:uiPriority="64" w:unhideWhenUsed="0"/>
-    <w:lsdException w:name="Medium List 1" w:semiHidden="0" w:uiPriority="65" w:unhideWhenUsed="0"/>
-    <w:lsdException w:name="Medium List 2" w:semiHidden="0" w:uiPriority="66" w:unhideWhenUsed="0"/>
-    <w:lsdException w:name="Medium Grid 1" w:semiHidden="0" w:uiPriority="67" w:unhideWhenUsed="0"/>
-    <w:lsdException w:name="Medium Grid 2" w:semiHidden="0" w:uiPriority="68" w:unhideWhenUsed="0"/>
-    <w:lsdException w:name="Medium Grid 3" w:semiHidden="0" w:uiPriority="69" w:unhideWhenUsed="0"/>
-    <w:lsdException w:name="Dark List" w:semiHidden="0" w:uiPriority="70" w:unhideWhenUsed="0"/>
-    <w:lsdException w:name="Colorful Shading" w:semiHidden="0" w:uiPriority="71" w:unhideWhenUsed="0"/>
-    <w:lsdException w:name="Colorful List" w:semiHidden="0" w:uiPriority="72" w:unhideWhenUsed="0"/>
-    <w:lsdException w:name="Colorful Grid" w:semiHidden="0" w:uiPriority="73" w:unhideWhenUsed="0"/>
-    <w:lsdException w:name="Light Shading Accent 1" w:semiHidden="0" w:uiPriority="60" w:unhideWhenUsed="0"/>
-    <w:lsdException w:name="Light List Accent 1" w:semiHidden="0" w:uiPriority="61" w:unhideWhenUsed="0"/>
-    <w:lsdException w:name="Light Grid Accent 1" w:semiHidden="0" w:uiPriority="62" w:unhideWhenUsed="0"/>
-    <w:lsdException w:name="Medium Shading 1 Accent 1" w:semiHidden="0" w:uiPriority="63" w:unhideWhenUsed="0"/>
-    <w:lsdException w:name="Medium Shading 2 Accent 1" w:semiHidden="0" w:uiPriority="64" w:unhideWhenUsed="0"/>
-    <w:lsdException w:name="Medium List 1 Accent 1" w:semiHidden="0" w:uiPriority="65" w:unhideWhenUsed="0"/>
-    <w:lsdException w:name="Revision" w:unhideWhenUsed="0"/>
-    <w:lsdException w:name="List Paragraph" w:semiHidden="0" w:uiPriority="34" w:unhideWhenUsed="0" w:qFormat="1"/>
-    <w:lsdException w:name="Quote" w:semiHidden="0" w:uiPriority="29" w:unhideWhenUsed="0" w:qFormat="1"/>
-    <w:lsdException w:name="Intense Quote" w:semiHidden="0" w:uiPriority="30" w:unhideWhenUsed="0" w:qFormat="1"/>
-    <w:lsdException w:name="Medium List 2 Accent 1" w:semiHidden="0" w:uiPriority="66" w:unhideWhenUsed="0"/>
-    <w:lsdException w:name="Medium Grid 1 Accent 1" w:semiHidden="0" w:uiPriority="67" w:unhideWhenUsed="0"/>
-    <w:lsdException w:name="Medium Grid 2 Accent 1" w:semiHidden="0" w:uiPriority="68" w:unhideWhenUsed="0"/>
-    <w:lsdException w:name="Medium Grid 3 Accent 1" w:semiHidden="0" w:uiPriority="69" w:unhideWhenUsed="0"/>
-    <w:lsdException w:name="Dark List Accent 1" w:semiHidden="0" w:uiPriority="70" w:unhideWhenUsed="0"/>
-    <w:lsdException w:name="Colorful Shading Accent 1" w:semiHidden="0" w:uiPriority="71" w:unhideWhenUsed="0"/>
-    <w:lsdException w:name="Colorful List Accent 1" w:semiHidden="0" w:uiPriority="72" w:unhideWhenUsed="0"/>
-    <w:lsdException w:name="Colorful Grid Accent 1" w:semiHidden="0" w:uiPriority="73" w:unhideWhenUsed="0"/>
-    <w:lsdException w:name="Light Shading Accent 2" w:semiHidden="0" w:uiPriority="60" w:unhideWhenUsed="0"/>
-    <w:lsdException w:name="Light List Accent 2" w:semiHidden="0" w:uiPriority="61" w:unhideWhenUsed="0"/>
-    <w:lsdException w:name="Light Grid Accent 2" w:semiHidden="0" w:uiPriority="62" w:unhideWhenUsed="0"/>
-    <w:lsdException w:name="Medium Shading 1 Accent 2" w:semiHidden="0" w:uiPriority="63" w:unhideWhenUsed="0"/>
-    <w:lsdException w:name="Medium Shading 2 Accent 2" w:semiHidden="0" w:uiPriority="64" w:unhideWhenUsed="0"/>
-    <w:lsdException w:name="Medium List 1 Accent 2" w:semiHidden="0" w:uiPriority="65" w:unhideWhenUsed="0"/>
-    <w:lsdException w:name="Medium List 2 Accent 2" w:semiHidden="0" w:uiPriority="66" w:unhideWhenUsed="0"/>
-    <w:lsdException w:name="Medium Grid 1 Accent 2" w:semiHidden="0" w:uiPriority="67" w:unhideWhenUsed="0"/>
-    <w:lsdException w:name="Medium Grid 2 Accent 2" w:semiHidden="0" w:uiPriority="68" w:unhideWhenUsed="0"/>
-    <w:lsdException w:name="Medium Grid 3 Accent 2" w:semiHidden="0" w:uiPriority="69" w:unhideWhenUsed="0"/>
-    <w:lsdException w:name="Dark List Accent 2" w:semiHidden="0" w:uiPriority="70" w:unhideWhenUsed="0"/>
-    <w:lsdException w:name="Colorful Shading Accent 2" w:semiHidden="0" w:uiPriority="71" w:unhideWhenUsed="0"/>
-    <w:lsdException w:name="Colorful List Accent 2" w:semiHidden="0" w:uiPriority="72" w:unhideWhenUsed="0"/>
-    <w:lsdException w:name="Colorful Grid Accent 2" w:semiHidden="0" w:uiPriority="73" w:unhideWhenUsed="0"/>
-    <w:lsdException w:name="Light Shading Accent 3" w:semiHidden="0" w:uiPriority="60" w:unhideWhenUsed="0"/>
-    <w:lsdException w:name="Light List Accent 3" w:semiHidden="0" w:uiPriority="61" w:unhideWhenUsed="0"/>
-    <w:lsdException w:name="Light Grid Accent 3" w:semiHidden="0" w:uiPriority="62" w:unhideWhenUsed="0"/>
-    <w:lsdException w:name="Medium Shading 1 Accent 3" w:semiHidden="0" w:uiPriority="63" w:unhideWhenUsed="0"/>
-    <w:lsdException w:name="Medium Shading 2 Accent 3" w:semiHidden="0" w:uiPriority="64" w:unhideWhenUsed="0"/>
-    <w:lsdException w:name="Medium List 1 Accent 3" w:semiHidden="0" w:uiPriority="65" w:unhideWhenUsed="0"/>
-    <w:lsdException w:name="Medium List 2 Accent 3" w:semiHidden="0" w:uiPriority="66" w:unhideWhenUsed="0"/>
-    <w:lsdException w:name="Medium Grid 1 Accent 3" w:semiHidden="0" w:uiPriority="67" w:unhideWhenUsed="0"/>
-    <w:lsdException w:name="Medium Grid 2 Accent 3" w:semiHidden="0" w:uiPriority="68" w:unhideWhenUsed="0"/>
-    <w:lsdException w:name="Medium Grid 3 Accent 3" w:semiHidden="0" w:uiPriority="69" w:unhideWhenUsed="0"/>
-    <w:lsdException w:name="Dark List Accent 3" w:semiHidden="0" w:uiPriority="70" w:unhideWhenUsed="0"/>
-    <w:lsdException w:name="Colorful Shading Accent 3" w:semiHidden="0" w:uiPriority="71" w:unhideWhenUsed="0"/>
-    <w:lsdException w:name="Colorful List Accent 3" w:semiHidden="0" w:uiPriority="72" w:unhideWhenUsed="0"/>
-    <w:lsdException w:name="Colorful Grid Accent 3" w:semiHidden="0" w:uiPriority="73" w:unhideWhenUsed="0"/>
-    <w:lsdException w:name="Light Shading Accent 4" w:semiHidden="0" w:uiPriority="60" w:unhideWhenUsed="0"/>
-    <w:lsdException w:name="Light List Accent 4" w:semiHidden="0" w:uiPriority="61" w:unhideWhenUsed="0"/>
-    <w:lsdException w:name="Light Grid Accent 4" w:semiHidden="0" w:uiPriority="62" w:unhideWhenUsed="0"/>
-    <w:lsdException w:name="Medium Shading 1 Accent 4" w:semiHidden="0" w:uiPriority="63" w:unhideWhenUsed="0"/>
-    <w:lsdException w:name="Medium Shading 2 Accent 4" w:semiHidden="0" w:uiPriority="64" w:unhideWhenUsed="0"/>
-    <w:lsdException w:name="Medium List 1 Accent 4" w:semiHidden="0" w:uiPriority="65" w:unhideWhenUsed="0"/>
-    <w:lsdException w:name="Medium List 2 Accent 4" w:semiHidden="0" w:uiPriority="66" w:unhideWhenUsed="0"/>
-    <w:lsdException w:name="Medium Grid 1 Accent 4" w:semiHidden="0" w:uiPriority="67" w:unhideWhenUsed="0"/>
-    <w:lsdException w:name="Medium Grid 2 Accent 4" w:semiHidden="0" w:uiPriority="68" w:unhideWhenUsed="0"/>
-    <w:lsdException w:name="Medium Grid 3 Accent 4" w:semiHidden="0" w:uiPriority="69" w:unhideWhenUsed="0"/>
-    <w:lsdException w:name="Dark List Accent 4" w:semiHidden="0" w:uiPriority="70" w:unhideWhenUsed="0"/>
-    <w:lsdException w:name="Colorful Shading Accent 4" w:semiHidden="0" w:uiPriority="71" w:unhideWhenUsed="0"/>
-    <w:lsdException w:name="Colorful List Accent 4" w:semiHidden="0" w:uiPriority="72" w:unhideWhenUsed="0"/>
-    <w:lsdException w:name="Colorful Grid Accent 4" w:semiHidden="0" w:uiPriority="73" w:unhideWhenUsed="0"/>
-    <w:lsdException w:name="Light Shading Accent 5" w:semiHidden="0" w:uiPriority="60" w:unhideWhenUsed="0"/>
-    <w:lsdException w:name="Light List Accent 5" w:semiHidden="0" w:uiPriority="61" w:unhideWhenUsed="0"/>
-    <w:lsdException w:name="Light Grid Accent 5" w:semiHidden="0" w:uiPriority="62" w:unhideWhenUsed="0"/>
-    <w:lsdException w:name="Medium Shading 1 Accent 5" w:semiHidden="0" w:uiPriority="63" w:unhideWhenUsed="0"/>
-    <w:lsdException w:name="Medium Shading 2 Accent 5" w:semiHidden="0" w:uiPriority="64" w:unhideWhenUsed="0"/>
-    <w:lsdException w:name="Medium List 1 Accent 5" w:semiHidden="0" w:uiPriority="65" w:unhideWhenUsed="0"/>
-    <w:lsdException w:name="Medium List 2 Accent 5" w:semiHidden="0" w:uiPriority="66" w:unhideWhenUsed="0"/>
-    <w:lsdException w:name="Medium Grid 1 Accent 5" w:semiHidden="0" w:uiPriority="67" w:unhideWhenUsed="0"/>
-    <w:lsdException w:name="Medium Grid 2 Accent 5" w:semiHidden="0" w:uiPriority="68" w:unhideWhenUsed="0"/>
-    <w:lsdException w:name="Medium Grid 3 Accent 5" w:semiHidden="0" w:uiPriority="69" w:unhideWhenUsed="0"/>
-    <w:lsdException w:name="Dark List Accent 5" w:semiHidden="0" w:uiPriority="70" w:unhideWhenUsed="0"/>
-    <w:lsdException w:name="Colorful Shading Accent 5" w:semiHidden="0" w:uiPriority="71" w:unhideWhenUsed="0"/>
-    <w:lsdException w:name="Colorful List Accent 5" w:semiHidden="0" w:uiPriority="72" w:unhideWhenUsed="0"/>
-    <w:lsdException w:name="Colorful Grid Accent 5" w:semiHidden="0" w:uiPriority="73" w:unhideWhenUsed="0"/>
-    <w:lsdException w:name="Light Shading Accent 6" w:semiHidden="0" w:uiPriority="60" w:unhideWhenUsed="0"/>
-    <w:lsdException w:name="Light List Accent 6" w:semiHidden="0" w:uiPriority="61" w:unhideWhenUsed="0"/>
-    <w:lsdException w:name="Light Grid Accent 6" w:semiHidden="0" w:uiPriority="62" w:unhideWhenUsed="0"/>
-    <w:lsdException w:name="Medium Shading 1 Accent 6" w:semiHidden="0" w:uiPriority="63" w:unhideWhenUsed="0"/>
-    <w:lsdException w:name="Medium Shading 2 Accent 6" w:semiHidden="0" w:uiPriority="64" w:unhideWhenUsed="0"/>
-    <w:lsdException w:name="Medium List 1 Accent 6" w:semiHidden="0" w:uiPriority="65" w:unhideWhenUsed="0"/>
-    <w:lsdException w:name="Medium List 2 Accent 6" w:semiHidden="0" w:uiPriority="66" w:unhideWhenUsed="0"/>
-    <w:lsdException w:name="Medium Grid 1 Accent 6" w:semiHidden="0" w:uiPriority="67" w:unhideWhenUsed="0"/>
-    <w:lsdException w:name="Medium Grid 2 Accent 6" w:semiHidden="0" w:uiPriority="68" w:unhideWhenUsed="0"/>
-    <w:lsdException w:name="Medium Grid 3 Accent 6" w:semiHidden="0" w:uiPriority="69" w:unhideWhenUsed="0"/>
-    <w:lsdException w:name="Dark List Accent 6" w:semiHidden="0" w:uiPriority="70" w:unhideWhenUsed="0"/>
-    <w:lsdException w:name="Colorful Shading Accent 6" w:semiHidden="0" w:uiPriority="71" w:unhideWhenUsed="0"/>
-    <w:lsdException w:name="Colorful List Accent 6" w:semiHidden="0" w:uiPriority="72" w:unhideWhenUsed="0"/>
-    <w:lsdException w:name="Colorful Grid Accent 6" w:semiHidden="0" w:uiPriority="73" w:unhideWhenUsed="0"/>
-    <w:lsdException w:name="Subtle Emphasis" w:semiHidden="0" w:uiPriority="19" w:unhideWhenUsed="0" w:qFormat="1"/>
-    <w:lsdException w:name="Intense Emphasis" w:semiHidden="0" w:uiPriority="21" w:unhideWhenUsed="0" w:qFormat="1"/>
-    <w:lsdException w:name="Subtle Reference" w:semiHidden="0" w:uiPriority="31" w:unhideWhenUsed="0" w:qFormat="1"/>
-    <w:lsdException w:name="Intense Reference" w:semiHidden="0" w:uiPriority="32" w:unhideWhenUsed="0" w:qFormat="1"/>
-    <w:lsdException w:name="Book Title" w:semiHidden="0" w:uiPriority="33" w:unhideWhenUsed="0" w:qFormat="1"/>
-    <w:lsdException w:name="Bibliography" w:uiPriority="37"/>
-    <w:lsdException w:name="TOC Heading" w:uiPriority="39" w:qFormat="1"/>
+  <w:latentStyles w:defLockedState="0" w:defUIPriority="99" w:defSemiHidden="0" w:defUnhideWhenUsed="0" w:defQFormat="0" w:count="371">
+    <w:lsdException w:name="Normal" w:uiPriority="0" w:qFormat="1"/>
+    <w:lsdException w:name="heading 1" w:uiPriority="9" w:qFormat="1"/>
+    <w:lsdException w:name="heading 2" w:semiHidden="1" w:uiPriority="9" w:unhideWhenUsed="1" w:qFormat="1"/>
+    <w:lsdException w:name="heading 3" w:semiHidden="1" w:uiPriority="9" w:unhideWhenUsed="1" w:qFormat="1"/>
+    <w:lsdException w:name="heading 4" w:semiHidden="1" w:uiPriority="9" w:unhideWhenUsed="1" w:qFormat="1"/>
+    <w:lsdException w:name="heading 5" w:semiHidden="1" w:uiPriority="9" w:unhideWhenUsed="1" w:qFormat="1"/>
+    <w:lsdException w:name="heading 6" w:semiHidden="1" w:uiPriority="9" w:unhideWhenUsed="1" w:qFormat="1"/>
+    <w:lsdException w:name="heading 7" w:semiHidden="1" w:uiPriority="9" w:unhideWhenUsed="1" w:qFormat="1"/>
+    <w:lsdException w:name="heading 8" w:semiHidden="1" w:uiPriority="9" w:unhideWhenUsed="1" w:qFormat="1"/>
+    <w:lsdException w:name="heading 9" w:semiHidden="1" w:uiPriority="9" w:unhideWhenUsed="1" w:qFormat="1"/>
+    <w:lsdException w:name="index 1" w:semiHidden="1" w:unhideWhenUsed="1"/>
+    <w:lsdException w:name="index 2" w:semiHidden="1" w:unhideWhenUsed="1"/>
+    <w:lsdException w:name="index 3" w:semiHidden="1" w:unhideWhenUsed="1"/>
+    <w:lsdException w:name="index 4" w:semiHidden="1" w:unhideWhenUsed="1"/>
+    <w:lsdException w:name="index 5" w:semiHidden="1" w:unhideWhenUsed="1"/>
+    <w:lsdException w:name="index 6" w:semiHidden="1" w:unhideWhenUsed="1"/>
+    <w:lsdException w:name="index 7" w:semiHidden="1" w:unhideWhenUsed="1"/>
+    <w:lsdException w:name="index 8" w:semiHidden="1" w:unhideWhenUsed="1"/>
+    <w:lsdException w:name="index 9" w:semiHidden="1" w:unhideWhenUsed="1"/>
+    <w:lsdException w:name="toc 1" w:semiHidden="1" w:uiPriority="39" w:unhideWhenUsed="1"/>
+    <w:lsdException w:name="toc 2" w:semiHidden="1" w:uiPriority="39" w:unhideWhenUsed="1"/>
+    <w:lsdException w:name="toc 3" w:semiHidden="1" w:uiPriority="39" w:unhideWhenUsed="1"/>
+    <w:lsdException w:name="toc 4" w:semiHidden="1" w:uiPriority="39" w:unhideWhenUsed="1"/>
+    <w:lsdException w:name="toc 5" w:semiHidden="1" w:uiPriority="39" w:unhideWhenUsed="1"/>
+    <w:lsdException w:name="toc 6" w:semiHidden="1" w:uiPriority="39" w:unhideWhenUsed="1"/>
+    <w:lsdException w:name="toc 7" w:semiHidden="1" w:uiPriority="39" w:unhideWhenUsed="1"/>
+    <w:lsdException w:name="toc 8" w:semiHidden="1" w:uiPriority="39" w:unhideWhenUsed="1"/>
+    <w:lsdException w:name="toc 9" w:semiHidden="1" w:uiPriority="39" w:unhideWhenUsed="1"/>
+    <w:lsdException w:name="Normal Indent" w:semiHidden="1" w:unhideWhenUsed="1"/>
+    <w:lsdException w:name="footnote text" w:semiHidden="1" w:unhideWhenUsed="1"/>
+    <w:lsdException w:name="annotation text" w:semiHidden="1" w:unhideWhenUsed="1"/>
+    <w:lsdException w:name="header" w:semiHidden="1" w:unhideWhenUsed="1"/>
+    <w:lsdException w:name="footer" w:semiHidden="1" w:unhideWhenUsed="1"/>
+    <w:lsdException w:name="index heading" w:semiHidden="1" w:unhideWhenUsed="1"/>
+    <w:lsdException w:name="caption" w:semiHidden="1" w:uiPriority="35" w:unhideWhenUsed="1" w:qFormat="1"/>
+    <w:lsdException w:name="table of figures" w:semiHidden="1" w:unhideWhenUsed="1"/>
+    <w:lsdException w:name="envelope address" w:semiHidden="1" w:unhideWhenUsed="1"/>
+    <w:lsdException w:name="envelope return" w:semiHidden="1" w:unhideWhenUsed="1"/>
+    <w:lsdException w:name="footnote reference" w:semiHidden="1" w:unhideWhenUsed="1"/>
+    <w:lsdException w:name="annotation reference" w:semiHidden="1" w:unhideWhenUsed="1"/>
+    <w:lsdException w:name="line number" w:semiHidden="1" w:unhideWhenUsed="1"/>
+    <w:lsdException w:name="page number" w:semiHidden="1" w:unhideWhenUsed="1"/>
+    <w:lsdException w:name="endnote reference" w:semiHidden="1" w:unhideWhenUsed="1"/>
+    <w:lsdException w:name="endnote text" w:semiHidden="1" w:unhideWhenUsed="1"/>
+    <w:lsdException w:name="table of authorities" w:semiHidden="1" w:unhideWhenUsed="1"/>
+    <w:lsdException w:name="macro" w:semiHidden="1" w:unhideWhenUsed="1"/>
+    <w:lsdException w:name="toa heading" w:semiHidden="1" w:unhideWhenUsed="1"/>
+    <w:lsdException w:name="List" w:semiHidden="1" w:unhideWhenUsed="1"/>
+    <w:lsdException w:name="List Bullet" w:semiHidden="1" w:unhideWhenUsed="1"/>
+    <w:lsdException w:name="List Number" w:semiHidden="1" w:unhideWhenUsed="1"/>
+    <w:lsdException w:name="List 2" w:semiHidden="1" w:unhideWhenUsed="1"/>
+    <w:lsdException w:name="List 3" w:semiHidden="1" w:unhideWhenUsed="1"/>
+    <w:lsdException w:name="List 4" w:semiHidden="1" w:unhideWhenUsed="1"/>
+    <w:lsdException w:name="List 5" w:semiHidden="1" w:unhideWhenUsed="1"/>
+    <w:lsdException w:name="List Bullet 2" w:semiHidden="1" w:unhideWhenUsed="1"/>
+    <w:lsdException w:name="List Bullet 3" w:semiHidden="1" w:unhideWhenUsed="1"/>
+    <w:lsdException w:name="List Bullet 4" w:semiHidden="1" w:unhideWhenUsed="1"/>
+    <w:lsdException w:name="List Bullet 5" w:semiHidden="1" w:unhideWhenUsed="1"/>
+    <w:lsdException w:name="List Number 2" w:semiHidden="1" w:unhideWhenUsed="1"/>
+    <w:lsdException w:name="List Number 3" w:semiHidden="1" w:unhideWhenUsed="1"/>
+    <w:lsdException w:name="List Number 4" w:semiHidden="1" w:unhideWhenUsed="1"/>
+    <w:lsdException w:name="List Number 5" w:semiHidden="1" w:unhideWhenUsed="1"/>
+    <w:lsdException w:name="Title" w:uiPriority="10" w:qFormat="1"/>
+    <w:lsdException w:name="Closing" w:semiHidden="1" w:unhideWhenUsed="1"/>
+    <w:lsdException w:name="Signature" w:semiHidden="1" w:unhideWhenUsed="1"/>
+    <w:lsdException w:name="Default Paragraph Font" w:semiHidden="1" w:uiPriority="1" w:unhideWhenUsed="1"/>
+    <w:lsdException w:name="Body Text" w:semiHidden="1" w:unhideWhenUsed="1"/>
+    <w:lsdException w:name="Body Text Indent" w:semiHidden="1" w:unhideWhenUsed="1"/>
+    <w:lsdException w:name="List Continue" w:semiHidden="1" w:unhideWhenUsed="1"/>
+    <w:lsdException w:name="List Continue 2" w:semiHidden="1" w:unhideWhenUsed="1"/>
+    <w:lsdException w:name="List Continue 3" w:semiHidden="1" w:unhideWhenUsed="1"/>
+    <w:lsdException w:name="List Continue 4" w:semiHidden="1" w:unhideWhenUsed="1"/>
+    <w:lsdException w:name="List Continue 5" w:semiHidden="1" w:unhideWhenUsed="1"/>
+    <w:lsdException w:name="Message Header" w:semiHidden="1" w:unhideWhenUsed="1"/>
+    <w:lsdException w:name="Subtitle" w:uiPriority="11" w:qFormat="1"/>
+    <w:lsdException w:name="Salutation" w:semiHidden="1" w:unhideWhenUsed="1"/>
+    <w:lsdException w:name="Date" w:semiHidden="1" w:unhideWhenUsed="1"/>
+    <w:lsdException w:name="Body Text First Indent" w:semiHidden="1" w:unhideWhenUsed="1"/>
+    <w:lsdException w:name="Body Text First Indent 2" w:semiHidden="1" w:unhideWhenUsed="1"/>
+    <w:lsdException w:name="Note Heading" w:semiHidden="1" w:unhideWhenUsed="1"/>
+    <w:lsdException w:name="Body Text 2" w:semiHidden="1" w:unhideWhenUsed="1"/>
+    <w:lsdException w:name="Body Text 3" w:semiHidden="1" w:unhideWhenUsed="1"/>
+    <w:lsdException w:name="Body Text Indent 2" w:semiHidden="1" w:unhideWhenUsed="1"/>
+    <w:lsdException w:name="Body Text Indent 3" w:semiHidden="1" w:unhideWhenUsed="1"/>
+    <w:lsdException w:name="Block Text" w:semiHidden="1" w:unhideWhenUsed="1"/>
+    <w:lsdException w:name="Hyperlink" w:semiHidden="1" w:unhideWhenUsed="1"/>
+    <w:lsdException w:name="FollowedHyperlink" w:semiHidden="1" w:unhideWhenUsed="1"/>
+    <w:lsdException w:name="Strong" w:uiPriority="22" w:qFormat="1"/>
+    <w:lsdException w:name="Emphasis" w:uiPriority="20" w:qFormat="1"/>
+    <w:lsdException w:name="Document Map" w:semiHidden="1" w:unhideWhenUsed="1"/>
+    <w:lsdException w:name="Plain Text" w:semiHidden="1" w:unhideWhenUsed="1"/>
+    <w:lsdException w:name="E-mail Signature" w:semiHidden="1" w:unhideWhenUsed="1"/>
+    <w:lsdException w:name="HTML Top of Form" w:semiHidden="1" w:unhideWhenUsed="1"/>
+    <w:lsdException w:name="HTML Bottom of Form" w:semiHidden="1" w:unhideWhenUsed="1"/>
+    <w:lsdException w:name="Normal (Web)" w:semiHidden="1" w:unhideWhenUsed="1"/>
+    <w:lsdException w:name="HTML Acronym" w:semiHidden="1" w:unhideWhenUsed="1"/>
+    <w:lsdException w:name="HTML Address" w:semiHidden="1" w:unhideWhenUsed="1"/>
+    <w:lsdException w:name="HTML Cite" w:semiHidden="1" w:unhideWhenUsed="1"/>
+    <w:lsdException w:name="HTML Code" w:semiHidden="1" w:unhideWhenUsed="1"/>
+    <w:lsdException w:name="HTML Definition" w:semiHidden="1" w:unhideWhenUsed="1"/>
+    <w:lsdException w:name="HTML Keyboard" w:semiHidden="1" w:unhideWhenUsed="1"/>
+    <w:lsdException w:name="HTML Preformatted" w:semiHidden="1" w:unhideWhenUsed="1"/>
+    <w:lsdException w:name="HTML Sample" w:semiHidden="1" w:unhideWhenUsed="1"/>
+    <w:lsdException w:name="HTML Typewriter" w:semiHidden="1" w:unhideWhenUsed="1"/>
+    <w:lsdException w:name="HTML Variable" w:semiHidden="1" w:unhideWhenUsed="1"/>
+    <w:lsdException w:name="Normal Table" w:semiHidden="1" w:unhideWhenUsed="1"/>
+    <w:lsdException w:name="annotation subject" w:semiHidden="1" w:unhideWhenUsed="1"/>
+    <w:lsdException w:name="No List" w:semiHidden="1" w:unhideWhenUsed="1"/>
+    <w:lsdException w:name="Outline List 1" w:semiHidden="1" w:unhideWhenUsed="1"/>
+    <w:lsdException w:name="Outline List 2" w:semiHidden="1" w:unhideWhenUsed="1"/>
+    <w:lsdException w:name="Outline List 3" w:semiHidden="1" w:unhideWhenUsed="1"/>
+    <w:lsdException w:name="Table Simple 1" w:semiHidden="1" w:unhideWhenUsed="1"/>
+    <w:lsdException w:name="Table Simple 2" w:semiHidden="1" w:unhideWhenUsed="1"/>
+    <w:lsdException w:name="Table Simple 3" w:semiHidden="1" w:unhideWhenUsed="1"/>
+    <w:lsdException w:name="Table Classic 1" w:semiHidden="1" w:unhideWhenUsed="1"/>
+    <w:lsdException w:name="Table Classic 2" w:semiHidden="1" w:unhideWhenUsed="1"/>
+    <w:lsdException w:name="Table Classic 3" w:semiHidden="1" w:unhideWhenUsed="1"/>
+    <w:lsdException w:name="Table Classic 4" w:semiHidden="1" w:unhideWhenUsed="1"/>
+    <w:lsdException w:name="Table Colorful 1" w:semiHidden="1" w:unhideWhenUsed="1"/>
+    <w:lsdException w:name="Table Colorful 2" w:semiHidden="1" w:unhideWhenUsed="1"/>
+    <w:lsdException w:name="Table Colorful 3" w:semiHidden="1" w:unhideWhenUsed="1"/>
+    <w:lsdException w:name="Table Columns 1" w:semiHidden="1" w:unhideWhenUsed="1"/>
+    <w:lsdException w:name="Table Columns 2" w:semiHidden="1" w:unhideWhenUsed="1"/>
+    <w:lsdException w:name="Table Columns 3" w:semiHidden="1" w:unhideWhenUsed="1"/>
+    <w:lsdException w:name="Table Columns 4" w:semiHidden="1" w:unhideWhenUsed="1"/>
+    <w:lsdException w:name="Table Columns 5" w:semiHidden="1" w:unhideWhenUsed="1"/>
+    <w:lsdException w:name="Table Grid 1" w:semiHidden="1" w:unhideWhenUsed="1"/>
+    <w:lsdException w:name="Table Grid 2" w:semiHidden="1" w:unhideWhenUsed="1"/>
+    <w:lsdException w:name="Table Grid 3" w:semiHidden="1" w:unhideWhenUsed="1"/>
+    <w:lsdException w:name="Table Grid 4" w:semiHidden="1" w:unhideWhenUsed="1"/>
+    <w:lsdException w:name="Table Grid 5" w:semiHidden="1" w:unhideWhenUsed="1"/>
+    <w:lsdException w:name="Table Grid 6" w:semiHidden="1" w:unhideWhenUsed="1"/>
+    <w:lsdException w:name="Table Grid 7" w:semiHidden="1" w:unhideWhenUsed="1"/>
+    <w:lsdException w:name="Table Grid 8" w:semiHidden="1" w:unhideWhenUsed="1"/>
+    <w:lsdException w:name="Table List 1" w:semiHidden="1" w:unhideWhenUsed="1"/>
+    <w:lsdException w:name="Table List 2" w:semiHidden="1" w:unhideWhenUsed="1"/>
+    <w:lsdException w:name="Table List 3" w:semiHidden="1" w:unhideWhenUsed="1"/>
+    <w:lsdException w:name="Table List 4" w:semiHidden="1" w:unhideWhenUsed="1"/>
+    <w:lsdException w:name="Table List 5" w:semiHidden="1" w:unhideWhenUsed="1"/>
+    <w:lsdException w:name="Table List 6" w:semiHidden="1" w:unhideWhenUsed="1"/>
+    <w:lsdException w:name="Table List 7" w:semiHidden="1" w:unhideWhenUsed="1"/>
+    <w:lsdException w:name="Table List 8" w:semiHidden="1" w:unhideWhenUsed="1"/>
+    <w:lsdException w:name="Table 3D effects 1" w:semiHidden="1" w:unhideWhenUsed="1"/>
+    <w:lsdException w:name="Table 3D effects 2" w:semiHidden="1" w:unhideWhenUsed="1"/>
+    <w:lsdException w:name="Table 3D effects 3" w:semiHidden="1" w:unhideWhenUsed="1"/>
+    <w:lsdException w:name="Table Contemporary" w:semiHidden="1" w:unhideWhenUsed="1"/>
+    <w:lsdException w:name="Table Elegant" w:semiHidden="1" w:unhideWhenUsed="1"/>
+    <w:lsdException w:name="Table Professional" w:semiHidden="1" w:unhideWhenUsed="1"/>
+    <w:lsdException w:name="Table Subtle 1" w:semiHidden="1" w:unhideWhenUsed="1"/>
+    <w:lsdException w:name="Table Subtle 2" w:semiHidden="1" w:unhideWhenUsed="1"/>
+    <w:lsdException w:name="Table Web 1" w:semiHidden="1" w:unhideWhenUsed="1"/>
+    <w:lsdException w:name="Table Web 2" w:semiHidden="1" w:unhideWhenUsed="1"/>
+    <w:lsdException w:name="Table Web 3" w:semiHidden="1" w:unhideWhenUsed="1"/>
+    <w:lsdException w:name="Balloon Text" w:semiHidden="1" w:unhideWhenUsed="1"/>
+    <w:lsdException w:name="Table Grid" w:uiPriority="59"/>
+    <w:lsdException w:name="Table Theme" w:semiHidden="1" w:unhideWhenUsed="1"/>
+    <w:lsdException w:name="Placeholder Text" w:semiHidden="1"/>
+    <w:lsdException w:name="No Spacing" w:uiPriority="1" w:qFormat="1"/>
+    <w:lsdException w:name="Light Shading" w:uiPriority="60"/>
+    <w:lsdException w:name="Light List" w:uiPriority="61"/>
+    <w:lsdException w:name="Light Grid" w:uiPriority="62"/>
+    <w:lsdException w:name="Medium Shading 1" w:uiPriority="63"/>
+    <w:lsdException w:name="Medium Shading 2" w:uiPriority="64"/>
+    <w:lsdException w:name="Medium List 1" w:uiPriority="65"/>
+    <w:lsdException w:name="Medium List 2" w:uiPriority="66"/>
+    <w:lsdException w:name="Medium Grid 1" w:uiPriority="67"/>
+    <w:lsdException w:name="Medium Grid 2" w:uiPriority="68"/>
+    <w:lsdException w:name="Medium Grid 3" w:uiPriority="69"/>
+    <w:lsdException w:name="Dark List" w:uiPriority="70"/>
+    <w:lsdException w:name="Colorful Shading" w:uiPriority="71"/>
+    <w:lsdException w:name="Colorful List" w:uiPriority="72"/>
+    <w:lsdException w:name="Colorful Grid" w:uiPriority="73"/>
+    <w:lsdException w:name="Light Shading Accent 1" w:uiPriority="60"/>
+    <w:lsdException w:name="Light List Accent 1" w:uiPriority="61"/>
+    <w:lsdException w:name="Light Grid Accent 1" w:uiPriority="62"/>
+    <w:lsdException w:name="Medium Shading 1 Accent 1" w:uiPriority="63"/>
+    <w:lsdException w:name="Medium Shading 2 Accent 1" w:uiPriority="64"/>
+    <w:lsdException w:name="Medium List 1 Accent 1" w:uiPriority="65"/>
+    <w:lsdException w:name="Revision" w:semiHidden="1"/>
+    <w:lsdException w:name="List Paragraph" w:uiPriority="34" w:qFormat="1"/>
+    <w:lsdException w:name="Quote" w:uiPriority="29" w:qFormat="1"/>
+    <w:lsdException w:name="Intense Quote" w:uiPriority="30" w:qFormat="1"/>
+    <w:lsdException w:name="Medium List 2 Accent 1" w:uiPriority="66"/>
+    <w:lsdException w:name="Medium Grid 1 Accent 1" w:uiPriority="67"/>
+    <w:lsdException w:name="Medium Grid 2 Accent 1" w:uiPriority="68"/>
+    <w:lsdException w:name="Medium Grid 3 Accent 1" w:uiPriority="69"/>
+    <w:lsdException w:name="Dark List Accent 1" w:uiPriority="70"/>
+    <w:lsdException w:name="Colorful Shading Accent 1" w:uiPriority="71"/>
+    <w:lsdException w:name="Colorful List Accent 1" w:uiPriority="72"/>
+    <w:lsdException w:name="Colorful Grid Accent 1" w:uiPriority="73"/>
+    <w:lsdException w:name="Light Shading Accent 2" w:uiPriority="60"/>
+    <w:lsdException w:name="Light List Accent 2" w:uiPriority="61"/>
+    <w:lsdException w:name="Light Grid Accent 2" w:uiPriority="62"/>
+    <w:lsdException w:name="Medium Shading 1 Accent 2" w:uiPriority="63"/>
+    <w:lsdException w:name="Medium Shading 2 Accent 2" w:uiPriority="64"/>
+    <w:lsdException w:name="Medium List 1 Accent 2" w:uiPriority="65"/>
+    <w:lsdException w:name="Medium List 2 Accent 2" w:uiPriority="66"/>
+    <w:lsdException w:name="Medium Grid 1 Accent 2" w:uiPriority="67"/>
+    <w:lsdException w:name="Medium Grid 2 Accent 2" w:uiPriority="68"/>
+    <w:lsdException w:name="Medium Grid 3 Accent 2" w:uiPriority="69"/>
+    <w:lsdException w:name="Dark List Accent 2" w:uiPriority="70"/>
+    <w:lsdException w:name="Colorful Shading Accent 2" w:uiPriority="71"/>
+    <w:lsdException w:name="Colorful List Accent 2" w:uiPriority="72"/>
+    <w:lsdException w:name="Colorful Grid Accent 2" w:uiPriority="73"/>
+    <w:lsdException w:name="Light Shading Accent 3" w:uiPriority="60"/>
+    <w:lsdException w:name="Light List Accent 3" w:uiPriority="61"/>
+    <w:lsdException w:name="Light Grid Accent 3" w:uiPriority="62"/>
+    <w:lsdException w:name="Medium Shading 1 Accent 3" w:uiPriority="63"/>
+    <w:lsdException w:name="Medium Shading 2 Accent 3" w:uiPriority="64"/>
+    <w:lsdException w:name="Medium List 1 Accent 3" w:uiPriority="65"/>
+    <w:lsdException w:name="Medium List 2 Accent 3" w:uiPriority="66"/>
+    <w:lsdException w:name="Medium Grid 1 Accent 3" w:uiPriority="67"/>
+    <w:lsdException w:name="Medium Grid 2 Accent 3" w:uiPriority="68"/>
+    <w:lsdException w:name="Medium Grid 3 Accent 3" w:uiPriority="69"/>
+    <w:lsdException w:name="Dark List Accent 3" w:uiPriority="70"/>
+    <w:lsdException w:name="Colorful Shading Accent 3" w:uiPriority="71"/>
+    <w:lsdException w:name="Colorful List Accent 3" w:uiPriority="72"/>
+    <w:lsdException w:name="Colorful Grid Accent 3" w:uiPriority="73"/>
+    <w:lsdException w:name="Light Shading Accent 4" w:uiPriority="60"/>
+    <w:lsdException w:name="Light List Accent 4" w:uiPriority="61"/>
+    <w:lsdException w:name="Light Grid Accent 4" w:uiPriority="62"/>
+    <w:lsdException w:name="Medium Shading 1 Accent 4" w:uiPriority="63"/>
+    <w:lsdException w:name="Medium Shading 2 Accent 4" w:uiPriority="64"/>
+    <w:lsdException w:name="Medium List 1 Accent 4" w:uiPriority="65"/>
+    <w:lsdException w:name="Medium List 2 Accent 4" w:uiPriority="66"/>
+    <w:lsdException w:name="Medium Grid 1 Accent 4" w:uiPriority="67"/>
+    <w:lsdException w:name="Medium Grid 2 Accent 4" w:uiPriority="68"/>
+    <w:lsdException w:name="Medium Grid 3 Accent 4" w:uiPriority="69"/>
+    <w:lsdException w:name="Dark List Accent 4" w:uiPriority="70"/>
+    <w:lsdException w:name="Colorful Shading Accent 4" w:uiPriority="71"/>
+    <w:lsdException w:name="Colorful List Accent 4" w:uiPriority="72"/>
+    <w:lsdException w:name="Colorful Grid Accent 4" w:uiPriority="73"/>
+    <w:lsdException w:name="Light Shading Accent 5" w:uiPriority="60"/>
+    <w:lsdException w:name="Light List Accent 5" w:uiPriority="61"/>
+    <w:lsdException w:name="Light Grid Accent 5" w:uiPriority="62"/>
+    <w:lsdException w:name="Medium Shading 1 Accent 5" w:uiPriority="63"/>
+    <w:lsdException w:name="Medium Shading 2 Accent 5" w:uiPriority="64"/>
+    <w:lsdException w:name="Medium List 1 Accent 5" w:uiPriority="65"/>
+    <w:lsdException w:name="Medium List 2 Accent 5" w:uiPriority="66"/>
+    <w:lsdException w:name="Medium Grid 1 Accent 5" w:uiPriority="67"/>
+    <w:lsdException w:name="Medium Grid 2 Accent 5" w:uiPriority="68"/>
+    <w:lsdException w:name="Medium Grid 3 Accent 5" w:uiPriority="69"/>
+    <w:lsdException w:name="Dark List Accent 5" w:uiPriority="70"/>
+    <w:lsdException w:name="Colorful Shading Accent 5" w:uiPriority="71"/>
+    <w:lsdException w:name="Colorful List Accent 5" w:uiPriority="72"/>
+    <w:lsdException w:name="Colorful Grid Accent 5" w:uiPriority="73"/>
+    <w:lsdException w:name="Light Shading Accent 6" w:uiPriority="60"/>
+    <w:lsdException w:name="Light List Accent 6" w:uiPriority="61"/>
+    <w:lsdException w:name="Light Grid Accent 6" w:uiPriority="62"/>
+    <w:lsdException w:name="Medium Shading 1 Accent 6" w:uiPriority="63"/>
+    <w:lsdException w:name="Medium Shading 2 Accent 6" w:uiPriority="64"/>
+    <w:lsdException w:name="Medium List 1 Accent 6" w:uiPriority="65"/>
+    <w:lsdException w:name="Medium List 2 Accent 6" w:uiPriority="66"/>
+    <w:lsdException w:name="Medium Grid 1 Accent 6" w:uiPriority="67"/>
+    <w:lsdException w:name="Medium Grid 2 Accent 6" w:uiPriority="68"/>
+    <w:lsdException w:name="Medium Grid 3 Accent 6" w:uiPriority="69"/>
+    <w:lsdException w:name="Dark List Accent 6" w:uiPriority="70"/>
+    <w:lsdException w:name="Colorful Shading Accent 6" w:uiPriority="71"/>
+    <w:lsdException w:name="Colorful List Accent 6" w:uiPriority="72"/>
+    <w:lsdException w:name="Colorful Grid Accent 6" w:uiPriority="73"/>
+    <w:lsdException w:name="Subtle Emphasis" w:uiPriority="19" w:qFormat="1"/>
+    <w:lsdException w:name="Intense Emphasis" w:uiPriority="21" w:qFormat="1"/>
+    <w:lsdException w:name="Subtle Reference" w:uiPriority="31" w:qFormat="1"/>
+    <w:lsdException w:name="Intense Reference" w:uiPriority="32" w:qFormat="1"/>
+    <w:lsdException w:name="Book Title" w:uiPriority="33" w:qFormat="1"/>
+    <w:lsdException w:name="Bibliography" w:semiHidden="1" w:uiPriority="37" w:unhideWhenUsed="1"/>
+    <w:lsdException w:name="TOC Heading" w:semiHidden="1" w:uiPriority="39" w:unhideWhenUsed="1" w:qFormat="1"/>
+    <w:lsdException w:name="Plain Table 1" w:uiPriority="41"/>
+    <w:lsdException w:name="Plain Table 2" w:uiPriority="42"/>
+    <w:lsdException w:name="Plain Table 3" w:uiPriority="43"/>
+    <w:lsdException w:name="Plain Table 4" w:uiPriority="44"/>
+    <w:lsdException w:name="Plain Table 5" w:uiPriority="45"/>
+    <w:lsdException w:name="Grid Table Light" w:uiPriority="40"/>
+    <w:lsdException w:name="Grid Table 1 Light" w:uiPriority="46"/>
+    <w:lsdException w:name="Grid Table 2" w:uiPriority="47"/>
+    <w:lsdException w:name="Grid Table 3" w:uiPriority="48"/>
+    <w:lsdException w:name="Grid Table 4" w:uiPriority="49"/>
+    <w:lsdException w:name="Grid Table 5 Dark" w:uiPriority="50"/>
+    <w:lsdException w:name="Grid Table 6 Colorful" w:uiPriority="51"/>
+    <w:lsdException w:name="Grid Table 7 Colorful" w:uiPriority="52"/>
+    <w:lsdException w:name="Grid Table 1 Light Accent 1" w:uiPriority="46"/>
+    <w:lsdException w:name="Grid Table 2 Accent 1" w:uiPriority="47"/>
+    <w:lsdException w:name="Grid Table 3 Accent 1" w:uiPriority="48"/>
+    <w:lsdException w:name="Grid Table 4 Accent 1" w:uiPriority="49"/>
+    <w:lsdException w:name="Grid Table 5 Dark Accent 1" w:uiPriority="50"/>
+    <w:lsdException w:name="Grid Table 6 Colorful Accent 1" w:uiPriority="51"/>
+    <w:lsdException w:name="Grid Table 7 Colorful Accent 1" w:uiPriority="52"/>
+    <w:lsdException w:name="Grid Table 1 Light Accent 2" w:uiPriority="46"/>
+    <w:lsdException w:name="Grid Table 2 Accent 2" w:uiPriority="47"/>
+    <w:lsdException w:name="Grid Table 3 Accent 2" w:uiPriority="48"/>
+    <w:lsdException w:name="Grid Table 4 Accent 2" w:uiPriority="49"/>
+    <w:lsdException w:name="Grid Table 5 Dark Accent 2" w:uiPriority="50"/>
+    <w:lsdException w:name="Grid Table 6 Colorful Accent 2" w:uiPriority="51"/>
+    <w:lsdException w:name="Grid Table 7 Colorful Accent 2" w:uiPriority="52"/>
+    <w:lsdException w:name="Grid Table 1 Light Accent 3" w:uiPriority="46"/>
+    <w:lsdException w:name="Grid Table 2 Accent 3" w:uiPriority="47"/>
+    <w:lsdException w:name="Grid Table 3 Accent 3" w:uiPriority="48"/>
+    <w:lsdException w:name="Grid Table 4 Accent 3" w:uiPriority="49"/>
+    <w:lsdException w:name="Grid Table 5 Dark Accent 3" w:uiPriority="50"/>
+    <w:lsdException w:name="Grid Table 6 Colorful Accent 3" w:uiPriority="51"/>
+    <w:lsdException w:name="Grid Table 7 Colorful Accent 3" w:uiPriority="52"/>
+    <w:lsdException w:name="Grid Table 1 Light Accent 4" w:uiPriority="46"/>
+    <w:lsdException w:name="Grid Table 2 Accent 4" w:uiPriority="47"/>
+    <w:lsdException w:name="Grid Table 3 Accent 4" w:uiPriority="48"/>
+    <w:lsdException w:name="Grid Table 4 Accent 4" w:uiPriority="49"/>
+    <w:lsdException w:name="Grid Table 5 Dark Accent 4" w:uiPriority="50"/>
+    <w:lsdException w:name="Grid Table 6 Colorful Accent 4" w:uiPriority="51"/>
+    <w:lsdException w:name="Grid Table 7 Colorful Accent 4" w:uiPriority="52"/>
+    <w:lsdException w:name="Grid Table 1 Light Accent 5" w:uiPriority="46"/>
+    <w:lsdException w:name="Grid Table 2 Accent 5" w:uiPriority="47"/>
+    <w:lsdException w:name="Grid Table 3 Accent 5" w:uiPriority="48"/>
+    <w:lsdException w:name="Grid Table 4 Accent 5" w:uiPriority="49"/>
+    <w:lsdException w:name="Grid Table 5 Dark Accent 5" w:uiPriority="50"/>
+    <w:lsdException w:name="Grid Table 6 Colorful Accent 5" w:uiPriority="51"/>
+    <w:lsdException w:name="Grid Table 7 Colorful Accent 5" w:uiPriority="52"/>
+    <w:lsdException w:name="Grid Table 1 Light Accent 6" w:uiPriority="46"/>
+    <w:lsdException w:name="Grid Table 2 Accent 6" w:uiPriority="47"/>
+    <w:lsdException w:name="Grid Table 3 Accent 6" w:uiPriority="48"/>
+    <w:lsdException w:name="Grid Table 4 Accent 6" w:uiPriority="49"/>
+    <w:lsdException w:name="Grid Table 5 Dark Accent 6" w:uiPriority="50"/>
+    <w:lsdException w:name="Grid Table 6 Colorful Accent 6" w:uiPriority="51"/>
+    <w:lsdException w:name="Grid Table 7 Colorful Accent 6" w:uiPriority="52"/>
+    <w:lsdException w:name="List Table 1 Light" w:uiPriority="46"/>
+    <w:lsdException w:name="List Table 2" w:uiPriority="47"/>
+    <w:lsdException w:name="List Table 3" w:uiPriority="48"/>
+    <w:lsdException w:name="List Table 4" w:uiPriority="49"/>
+    <w:lsdException w:name="List Table 5 Dark" w:uiPriority="50"/>
+    <w:lsdException w:name="List Table 6 Colorful" w:uiPriority="51"/>
+    <w:lsdException w:name="List Table 7 Colorful" w:uiPriority="52"/>
+    <w:lsdException w:name="List Table 1 Light Accent 1" w:uiPriority="46"/>
+    <w:lsdException w:name="List Table 2 Accent 1" w:uiPriority="47"/>
+    <w:lsdException w:name="List Table 3 Accent 1" w:uiPriority="48"/>
+    <w:lsdException w:name="List Table 4 Accent 1" w:uiPriority="49"/>
+    <w:lsdException w:name="List Table 5 Dark Accent 1" w:uiPriority="50"/>
+    <w:lsdException w:name="List Table 6 Colorful Accent 1" w:uiPriority="51"/>
+    <w:lsdException w:name="List Table 7 Colorful Accent 1" w:uiPriority="52"/>
+    <w:lsdException w:name="List Table 1 Light Accent 2" w:uiPriority="46"/>
+    <w:lsdException w:name="List Table 2 Accent 2" w:uiPriority="47"/>
+    <w:lsdException w:name="List Table 3 Accent 2" w:uiPriority="48"/>
+    <w:lsdException w:name="List Table 4 Accent 2" w:uiPriority="49"/>
+    <w:lsdException w:name="List Table 5 Dark Accent 2" w:uiPriority="50"/>
+    <w:lsdException w:name="List Table 6 Colorful Accent 2" w:uiPriority="51"/>
+    <w:lsdException w:name="List Table 7 Colorful Accent 2" w:uiPriority="52"/>
+    <w:lsdException w:name="List Table 1 Light Accent 3" w:uiPriority="46"/>
+    <w:lsdException w:name="List Table 2 Accent 3" w:uiPriority="47"/>
+    <w:lsdException w:name="List Table 3 Accent 3" w:uiPriority="48"/>
+    <w:lsdException w:name="List Table 4 Accent 3" w:uiPriority="49"/>
+    <w:lsdException w:name="List Table 5 Dark Accent 3" w:uiPriority="50"/>
+    <w:lsdException w:name="List Table 6 Colorful Accent 3" w:uiPriority="51"/>
+    <w:lsdException w:name="List Table 7 Colorful Accent 3" w:uiPriority="52"/>
+    <w:lsdException w:name="List Table 1 Light Accent 4" w:uiPriority="46"/>
+    <w:lsdException w:name="List Table 2 Accent 4" w:uiPriority="47"/>
+    <w:lsdException w:name="List Table 3 Accent 4" w:uiPriority="48"/>
+    <w:lsdException w:name="List Table 4 Accent 4" w:uiPriority="49"/>
+    <w:lsdException w:name="List Table 5 Dark Accent 4" w:uiPriority="50"/>
+    <w:lsdException w:name="List Table 6 Colorful Accent 4" w:uiPriority="51"/>
+    <w:lsdException w:name="List Table 7 Colorful Accent 4" w:uiPriority="52"/>
+    <w:lsdException w:name="List Table 1 Light Accent 5" w:uiPriority="46"/>
+    <w:lsdException w:name="List Table 2 Accent 5" w:uiPriority="47"/>
+    <w:lsdException w:name="List Table 3 Accent 5" w:uiPriority="48"/>
+    <w:lsdException w:name="List Table 4 Accent 5" w:uiPriority="49"/>
+    <w:lsdException w:name="List Table 5 Dark Accent 5" w:uiPriority="50"/>
+    <w:lsdException w:name="List Table 6 Colorful Accent 5" w:uiPriority="51"/>
+    <w:lsdException w:name="List Table 7 Colorful Accent 5" w:uiPriority="52"/>
+    <w:lsdException w:name="List Table 1 Light Accent 6" w:uiPriority="46"/>
+    <w:lsdException w:name="List Table 2 Accent 6" w:uiPriority="47"/>
+    <w:lsdException w:name="List Table 3 Accent 6" w:uiPriority="48"/>
+    <w:lsdException w:name="List Table 4 Accent 6" w:uiPriority="49"/>
+    <w:lsdException w:name="List Table 5 Dark Accent 6" w:uiPriority="50"/>
+    <w:lsdException w:name="List Table 6 Colorful Accent 6" w:uiPriority="51"/>
+    <w:lsdException w:name="List Table 7 Colorful Accent 6" w:uiPriority="52"/>
   </w:latentStyles>
   <w:style w:type="paragraph" w:default="1" w:styleId="Normal">
     <w:name w:val="Normal"/>
@@ -5778,7 +7006,6 @@
     <w:uiPriority w:val="99"/>
     <w:semiHidden/>
     <w:unhideWhenUsed/>
-    <w:qFormat/>
     <w:tblPr>
       <w:tblInd w:w="0" w:type="dxa"/>
       <w:tblCellMar>

</xml_diff>